<commit_message>
DropFile Logo de la U en el Informe Auto
</commit_message>
<xml_diff>
--- a/public/Plantila_AutoEvaluacion_EAAG008_V2.docx
+++ b/public/Plantila_AutoEvaluacion_EAAG008_V2.docx
@@ -72,8 +72,6 @@
             </w:r>
           </w:p>
         </w:tc>
-        <w:bookmarkStart w:id="0" w:name="_GoBack"/>
-        <w:bookmarkEnd w:id="0"/>
       </w:tr>
       <w:tr>
         <w:trPr>
@@ -109,7 +107,16 @@
                 <w:rFonts w:ascii="Arial" w:hAnsi="Arial" w:cs="Arial"/>
                 <w:lang w:val="es-MX" w:eastAsia="es-MX"/>
               </w:rPr>
-              <w:t xml:space="preserve">: Es el documento que consolida los resultados de los datos cualitativos y cuantitativos producto del ejercicio de autoevaluación (registro de instrumentos; matriz de requerimientos documentales, las encuestas, entrevistas, los grupos focales, ponderación, entre otros, con el fin formular el plan de mejoramiento del programa académico. </w:t>
+              <w:t>: Es el documento que consolida los resultados de los datos cualitativos y cuantitativos producto d</w:t>
+            </w:r>
+            <w:bookmarkStart w:id="0" w:name="_GoBack"/>
+            <w:bookmarkEnd w:id="0"/>
+            <w:r>
+              <w:rPr>
+                <w:rFonts w:ascii="Arial" w:hAnsi="Arial" w:cs="Arial"/>
+                <w:lang w:val="es-MX" w:eastAsia="es-MX"/>
+              </w:rPr>
+              <w:t xml:space="preserve">el ejercicio de autoevaluación (registro de instrumentos; matriz de requerimientos documentales, las encuestas, entrevistas, los grupos focales, ponderación, entre otros, con el fin formular el plan de mejoramiento del programa académico. </w:t>
             </w:r>
           </w:p>
         </w:tc>
@@ -247,7 +254,21 @@
         <w:rPr>
           <w:rFonts w:ascii="Arial" w:hAnsi="Arial" w:cs="Arial"/>
         </w:rPr>
-        <w:t>${nombre_institucion}</w:t>
+        <w:t>${</w:t>
+      </w:r>
+      <w:proofErr w:type="spellStart"/>
+      <w:r>
+        <w:rPr>
+          <w:rFonts w:ascii="Arial" w:hAnsi="Arial" w:cs="Arial"/>
+        </w:rPr>
+        <w:t>nombre_institucion</w:t>
+      </w:r>
+      <w:proofErr w:type="spellEnd"/>
+      <w:r>
+        <w:rPr>
+          <w:rFonts w:ascii="Arial" w:hAnsi="Arial" w:cs="Arial"/>
+        </w:rPr>
+        <w:t>}</w:t>
       </w:r>
     </w:p>
     <w:p>
@@ -376,7 +397,27 @@
                 <w:sz w:val="20"/>
                 <w:szCs w:val="20"/>
               </w:rPr>
-              <w:t>${nombre_institucion}</w:t>
+              <w:t>${</w:t>
+            </w:r>
+            <w:proofErr w:type="spellStart"/>
+            <w:r>
+              <w:rPr>
+                <w:rFonts w:ascii="Arial" w:hAnsi="Arial" w:cs="Arial"/>
+                <w:color w:val="auto"/>
+                <w:sz w:val="20"/>
+                <w:szCs w:val="20"/>
+              </w:rPr>
+              <w:t>nombre_institucion</w:t>
+            </w:r>
+            <w:proofErr w:type="spellEnd"/>
+            <w:r>
+              <w:rPr>
+                <w:rFonts w:ascii="Arial" w:hAnsi="Arial" w:cs="Arial"/>
+                <w:color w:val="auto"/>
+                <w:sz w:val="20"/>
+                <w:szCs w:val="20"/>
+              </w:rPr>
+              <w:t>}</w:t>
             </w:r>
             <w:r>
               <w:rPr>
@@ -450,7 +491,27 @@
                 <w:sz w:val="20"/>
                 <w:szCs w:val="20"/>
               </w:rPr>
-              <w:t>${domicilio_institucion}</w:t>
+              <w:t>${</w:t>
+            </w:r>
+            <w:proofErr w:type="spellStart"/>
+            <w:r>
+              <w:rPr>
+                <w:rFonts w:ascii="Arial" w:hAnsi="Arial" w:cs="Arial"/>
+                <w:color w:val="auto"/>
+                <w:sz w:val="20"/>
+                <w:szCs w:val="20"/>
+              </w:rPr>
+              <w:t>domicilio_institucion</w:t>
+            </w:r>
+            <w:proofErr w:type="spellEnd"/>
+            <w:r>
+              <w:rPr>
+                <w:rFonts w:ascii="Arial" w:hAnsi="Arial" w:cs="Arial"/>
+                <w:color w:val="auto"/>
+                <w:sz w:val="20"/>
+                <w:szCs w:val="20"/>
+              </w:rPr>
+              <w:t>}</w:t>
             </w:r>
           </w:p>
         </w:tc>
@@ -515,7 +576,27 @@
                 <w:sz w:val="20"/>
                 <w:szCs w:val="20"/>
               </w:rPr>
-              <w:t>${caracter_institucion}</w:t>
+              <w:t>${</w:t>
+            </w:r>
+            <w:proofErr w:type="spellStart"/>
+            <w:r>
+              <w:rPr>
+                <w:rFonts w:ascii="Arial" w:hAnsi="Arial" w:cs="Arial"/>
+                <w:color w:val="auto"/>
+                <w:sz w:val="20"/>
+                <w:szCs w:val="20"/>
+              </w:rPr>
+              <w:t>caracter_institucion</w:t>
+            </w:r>
+            <w:proofErr w:type="spellEnd"/>
+            <w:r>
+              <w:rPr>
+                <w:rFonts w:ascii="Arial" w:hAnsi="Arial" w:cs="Arial"/>
+                <w:color w:val="auto"/>
+                <w:sz w:val="20"/>
+                <w:szCs w:val="20"/>
+              </w:rPr>
+              <w:t>}</w:t>
             </w:r>
           </w:p>
         </w:tc>
@@ -574,7 +655,23 @@
                 <w:rFonts w:ascii="Arial" w:hAnsi="Arial" w:cs="Arial"/>
                 <w:lang w:eastAsia="es-CO"/>
               </w:rPr>
-              <w:t>${snies_institucion}</w:t>
+              <w:t>${</w:t>
+            </w:r>
+            <w:proofErr w:type="spellStart"/>
+            <w:r>
+              <w:rPr>
+                <w:rFonts w:ascii="Arial" w:hAnsi="Arial" w:cs="Arial"/>
+                <w:lang w:eastAsia="es-CO"/>
+              </w:rPr>
+              <w:t>snies_institucion</w:t>
+            </w:r>
+            <w:proofErr w:type="spellEnd"/>
+            <w:r>
+              <w:rPr>
+                <w:rFonts w:ascii="Arial" w:hAnsi="Arial" w:cs="Arial"/>
+                <w:lang w:eastAsia="es-CO"/>
+              </w:rPr>
+              <w:t>}</w:t>
             </w:r>
           </w:p>
         </w:tc>
@@ -649,7 +746,27 @@
                 <w:sz w:val="20"/>
                 <w:szCs w:val="20"/>
               </w:rPr>
-              <w:t>${norma_creacion}</w:t>
+              <w:t>${</w:t>
+            </w:r>
+            <w:proofErr w:type="spellStart"/>
+            <w:r>
+              <w:rPr>
+                <w:rFonts w:ascii="Arial" w:hAnsi="Arial" w:cs="Arial"/>
+                <w:color w:val="auto"/>
+                <w:sz w:val="20"/>
+                <w:szCs w:val="20"/>
+              </w:rPr>
+              <w:t>norma_creacion</w:t>
+            </w:r>
+            <w:proofErr w:type="spellEnd"/>
+            <w:r>
+              <w:rPr>
+                <w:rFonts w:ascii="Arial" w:hAnsi="Arial" w:cs="Arial"/>
+                <w:color w:val="auto"/>
+                <w:sz w:val="20"/>
+                <w:szCs w:val="20"/>
+              </w:rPr>
+              <w:t>}</w:t>
             </w:r>
           </w:p>
         </w:tc>
@@ -714,7 +831,27 @@
                 <w:sz w:val="20"/>
                 <w:szCs w:val="20"/>
               </w:rPr>
-              <w:t>${estudiante_matriculados}</w:t>
+              <w:t>${</w:t>
+            </w:r>
+            <w:proofErr w:type="spellStart"/>
+            <w:r>
+              <w:rPr>
+                <w:rFonts w:ascii="Arial" w:hAnsi="Arial" w:cs="Arial"/>
+                <w:color w:val="auto"/>
+                <w:sz w:val="20"/>
+                <w:szCs w:val="20"/>
+              </w:rPr>
+              <w:t>estudiante_matriculados</w:t>
+            </w:r>
+            <w:proofErr w:type="spellEnd"/>
+            <w:r>
+              <w:rPr>
+                <w:rFonts w:ascii="Arial" w:hAnsi="Arial" w:cs="Arial"/>
+                <w:color w:val="auto"/>
+                <w:sz w:val="20"/>
+                <w:szCs w:val="20"/>
+              </w:rPr>
+              <w:t>}</w:t>
             </w:r>
           </w:p>
         </w:tc>
@@ -779,8 +916,9 @@
                 <w:sz w:val="20"/>
                 <w:szCs w:val="20"/>
               </w:rPr>
-              <w:t>${metodologi</w:t>
-            </w:r>
+              <w:t>${</w:t>
+            </w:r>
+            <w:proofErr w:type="spellStart"/>
             <w:r>
               <w:rPr>
                 <w:rFonts w:ascii="Arial" w:hAnsi="Arial" w:cs="Arial"/>
@@ -788,7 +926,26 @@
                 <w:sz w:val="20"/>
                 <w:szCs w:val="20"/>
               </w:rPr>
-              <w:t>a}</w:t>
+              <w:t>metodologi</w:t>
+            </w:r>
+            <w:r>
+              <w:rPr>
+                <w:rFonts w:ascii="Arial" w:hAnsi="Arial" w:cs="Arial"/>
+                <w:color w:val="auto"/>
+                <w:sz w:val="20"/>
+                <w:szCs w:val="20"/>
+              </w:rPr>
+              <w:t>a</w:t>
+            </w:r>
+            <w:proofErr w:type="spellEnd"/>
+            <w:r>
+              <w:rPr>
+                <w:rFonts w:ascii="Arial" w:hAnsi="Arial" w:cs="Arial"/>
+                <w:color w:val="auto"/>
+                <w:sz w:val="20"/>
+                <w:szCs w:val="20"/>
+              </w:rPr>
+              <w:t>}</w:t>
             </w:r>
             <w:r>
               <w:rPr>
@@ -983,15 +1140,33 @@
                 <w:sz w:val="20"/>
                 <w:szCs w:val="20"/>
               </w:rPr>
-              <w:t>${t_</w:t>
-            </w:r>
+              <w:t>${</w:t>
+            </w:r>
+            <w:proofErr w:type="spellStart"/>
             <w:r>
               <w:rPr>
                 <w:rFonts w:cs="Arial"/>
                 <w:sz w:val="20"/>
                 <w:szCs w:val="20"/>
               </w:rPr>
-              <w:t>c}</w:t>
+              <w:t>t_</w:t>
+            </w:r>
+            <w:r>
+              <w:rPr>
+                <w:rFonts w:cs="Arial"/>
+                <w:sz w:val="20"/>
+                <w:szCs w:val="20"/>
+              </w:rPr>
+              <w:t>c</w:t>
+            </w:r>
+            <w:proofErr w:type="spellEnd"/>
+            <w:r>
+              <w:rPr>
+                <w:rFonts w:cs="Arial"/>
+                <w:sz w:val="20"/>
+                <w:szCs w:val="20"/>
+              </w:rPr>
+              <w:t>}</w:t>
             </w:r>
           </w:p>
         </w:tc>
@@ -1074,7 +1249,25 @@
                 <w:sz w:val="20"/>
                 <w:szCs w:val="20"/>
               </w:rPr>
-              <w:t>${m_t}</w:t>
+              <w:t>${</w:t>
+            </w:r>
+            <w:proofErr w:type="spellStart"/>
+            <w:r>
+              <w:rPr>
+                <w:rFonts w:cs="Arial"/>
+                <w:sz w:val="20"/>
+                <w:szCs w:val="20"/>
+              </w:rPr>
+              <w:t>m_t</w:t>
+            </w:r>
+            <w:proofErr w:type="spellEnd"/>
+            <w:r>
+              <w:rPr>
+                <w:rFonts w:cs="Arial"/>
+                <w:sz w:val="20"/>
+                <w:szCs w:val="20"/>
+              </w:rPr>
+              <w:t>}</w:t>
             </w:r>
           </w:p>
         </w:tc>
@@ -1254,14 +1447,23 @@
           <w:color w:val="auto"/>
           <w:sz w:val="20"/>
         </w:rPr>
-        <w:t>${bolet</w:t>
+        <w:t>${</w:t>
       </w:r>
+      <w:proofErr w:type="spellStart"/>
       <w:r>
         <w:rPr>
           <w:rFonts w:cs="Arial"/>
           <w:color w:val="auto"/>
           <w:sz w:val="20"/>
         </w:rPr>
+        <w:t>bolet</w:t>
+      </w:r>
+      <w:r>
+        <w:rPr>
+          <w:rFonts w:cs="Arial"/>
+          <w:color w:val="auto"/>
+          <w:sz w:val="20"/>
+        </w:rPr>
         <w:t>i</w:t>
       </w:r>
       <w:r>
@@ -1270,14 +1472,23 @@
           <w:color w:val="auto"/>
           <w:sz w:val="20"/>
         </w:rPr>
-        <w:t>n_mes}</w:t>
+        <w:t>n_mes</w:t>
       </w:r>
+      <w:proofErr w:type="spellEnd"/>
       <w:r>
         <w:rPr>
           <w:rFonts w:cs="Arial"/>
           <w:color w:val="auto"/>
           <w:sz w:val="20"/>
         </w:rPr>
+        <w:t>}</w:t>
+      </w:r>
+      <w:r>
+        <w:rPr>
+          <w:rFonts w:cs="Arial"/>
+          <w:color w:val="auto"/>
+          <w:sz w:val="20"/>
+        </w:rPr>
         <w:t xml:space="preserve"> de </w:t>
       </w:r>
       <w:r>
@@ -1286,15 +1497,33 @@
           <w:color w:val="auto"/>
           <w:sz w:val="20"/>
         </w:rPr>
-        <w:t>${boleti</w:t>
+        <w:t>${</w:t>
       </w:r>
+      <w:proofErr w:type="spellStart"/>
       <w:r>
         <w:rPr>
           <w:rFonts w:cs="Arial"/>
           <w:color w:val="auto"/>
           <w:sz w:val="20"/>
         </w:rPr>
-        <w:t>n_anio}</w:t>
+        <w:t>boleti</w:t>
+      </w:r>
+      <w:r>
+        <w:rPr>
+          <w:rFonts w:cs="Arial"/>
+          <w:color w:val="auto"/>
+          <w:sz w:val="20"/>
+        </w:rPr>
+        <w:t>n_anio</w:t>
+      </w:r>
+      <w:proofErr w:type="spellEnd"/>
+      <w:r>
+        <w:rPr>
+          <w:rFonts w:cs="Arial"/>
+          <w:color w:val="auto"/>
+          <w:sz w:val="20"/>
+        </w:rPr>
+        <w:t>}</w:t>
       </w:r>
     </w:p>
     <w:p>
@@ -1328,7 +1557,21 @@
         <w:rPr>
           <w:rFonts w:ascii="Arial" w:hAnsi="Arial" w:cs="Arial"/>
         </w:rPr>
-        <w:t>${nombre_institucion}</w:t>
+        <w:t>${</w:t>
+      </w:r>
+      <w:proofErr w:type="spellStart"/>
+      <w:r>
+        <w:rPr>
+          <w:rFonts w:ascii="Arial" w:hAnsi="Arial" w:cs="Arial"/>
+        </w:rPr>
+        <w:t>nombre_institucion</w:t>
+      </w:r>
+      <w:proofErr w:type="spellEnd"/>
+      <w:r>
+        <w:rPr>
+          <w:rFonts w:ascii="Arial" w:hAnsi="Arial" w:cs="Arial"/>
+        </w:rPr>
+        <w:t>}</w:t>
       </w:r>
       <w:r>
         <w:rPr>
@@ -1364,13 +1607,27 @@
         <w:rPr>
           <w:rFonts w:ascii="Arial" w:hAnsi="Arial" w:cs="Arial"/>
         </w:rPr>
-        <w:t>${misio</w:t>
+        <w:t>${</w:t>
+      </w:r>
+      <w:proofErr w:type="spellStart"/>
+      <w:r>
+        <w:rPr>
+          <w:rFonts w:ascii="Arial" w:hAnsi="Arial" w:cs="Arial"/>
+        </w:rPr>
+        <w:t>misio</w:t>
       </w:r>
       <w:r>
         <w:rPr>
           <w:rFonts w:ascii="Arial" w:hAnsi="Arial" w:cs="Arial"/>
         </w:rPr>
-        <w:t>n}</w:t>
+        <w:t>n</w:t>
+      </w:r>
+      <w:proofErr w:type="spellEnd"/>
+      <w:r>
+        <w:rPr>
+          <w:rFonts w:ascii="Arial" w:hAnsi="Arial" w:cs="Arial"/>
+        </w:rPr>
+        <w:t>}</w:t>
       </w:r>
       <w:r>
         <w:rPr>
@@ -1425,7 +1682,21 @@
         <w:rPr>
           <w:rFonts w:ascii="Arial" w:hAnsi="Arial" w:cs="Arial"/>
         </w:rPr>
-        <w:t>${nombre_institucion}</w:t>
+        <w:t>${</w:t>
+      </w:r>
+      <w:proofErr w:type="spellStart"/>
+      <w:r>
+        <w:rPr>
+          <w:rFonts w:ascii="Arial" w:hAnsi="Arial" w:cs="Arial"/>
+        </w:rPr>
+        <w:t>nombre_institucion</w:t>
+      </w:r>
+      <w:proofErr w:type="spellEnd"/>
+      <w:r>
+        <w:rPr>
+          <w:rFonts w:ascii="Arial" w:hAnsi="Arial" w:cs="Arial"/>
+        </w:rPr>
+        <w:t>}</w:t>
       </w:r>
     </w:p>
     <w:p>
@@ -1454,13 +1725,27 @@
         <w:rPr>
           <w:rFonts w:ascii="Arial" w:hAnsi="Arial" w:cs="Arial"/>
         </w:rPr>
-        <w:t>${visio</w:t>
+        <w:t>${</w:t>
+      </w:r>
+      <w:proofErr w:type="spellStart"/>
+      <w:r>
+        <w:rPr>
+          <w:rFonts w:ascii="Arial" w:hAnsi="Arial" w:cs="Arial"/>
+        </w:rPr>
+        <w:t>visio</w:t>
       </w:r>
       <w:r>
         <w:rPr>
           <w:rFonts w:ascii="Arial" w:hAnsi="Arial" w:cs="Arial"/>
         </w:rPr>
-        <w:t>n}</w:t>
+        <w:t>n</w:t>
+      </w:r>
+      <w:proofErr w:type="spellEnd"/>
+      <w:r>
+        <w:rPr>
+          <w:rFonts w:ascii="Arial" w:hAnsi="Arial" w:cs="Arial"/>
+        </w:rPr>
+        <w:t>}</w:t>
       </w:r>
       <w:r>
         <w:rPr>
@@ -1515,7 +1800,21 @@
         <w:rPr>
           <w:rFonts w:ascii="Arial" w:hAnsi="Arial" w:cs="Arial"/>
         </w:rPr>
-        <w:t>${nombre_institucion}</w:t>
+        <w:t>${</w:t>
+      </w:r>
+      <w:proofErr w:type="spellStart"/>
+      <w:r>
+        <w:rPr>
+          <w:rFonts w:ascii="Arial" w:hAnsi="Arial" w:cs="Arial"/>
+        </w:rPr>
+        <w:t>nombre_institucion</w:t>
+      </w:r>
+      <w:proofErr w:type="spellEnd"/>
+      <w:r>
+        <w:rPr>
+          <w:rFonts w:ascii="Arial" w:hAnsi="Arial" w:cs="Arial"/>
+        </w:rPr>
+        <w:t>}</w:t>
       </w:r>
       <w:r>
         <w:rPr>
@@ -1572,7 +1871,23 @@
                 <w:rFonts w:ascii="Arial" w:hAnsi="Arial" w:cs="Arial"/>
                 <w:b/>
               </w:rPr>
-              <w:t>${no_frente_estrategico}</w:t>
+              <w:t>${</w:t>
+            </w:r>
+            <w:proofErr w:type="spellStart"/>
+            <w:r>
+              <w:rPr>
+                <w:rFonts w:ascii="Arial" w:hAnsi="Arial" w:cs="Arial"/>
+                <w:b/>
+              </w:rPr>
+              <w:t>no_frente_estrategico</w:t>
+            </w:r>
+            <w:proofErr w:type="spellEnd"/>
+            <w:r>
+              <w:rPr>
+                <w:rFonts w:ascii="Arial" w:hAnsi="Arial" w:cs="Arial"/>
+                <w:b/>
+              </w:rPr>
+              <w:t>}</w:t>
             </w:r>
           </w:p>
         </w:tc>
@@ -1591,7 +1906,23 @@
                 <w:rFonts w:ascii="Arial" w:hAnsi="Arial" w:cs="Arial"/>
                 <w:b/>
               </w:rPr>
-              <w:t>${nombre_frente_estrategico}</w:t>
+              <w:t>${</w:t>
+            </w:r>
+            <w:proofErr w:type="spellStart"/>
+            <w:r>
+              <w:rPr>
+                <w:rFonts w:ascii="Arial" w:hAnsi="Arial" w:cs="Arial"/>
+                <w:b/>
+              </w:rPr>
+              <w:t>nombre_frente_estrategico</w:t>
+            </w:r>
+            <w:proofErr w:type="spellEnd"/>
+            <w:r>
+              <w:rPr>
+                <w:rFonts w:ascii="Arial" w:hAnsi="Arial" w:cs="Arial"/>
+                <w:b/>
+              </w:rPr>
+              <w:t>}</w:t>
             </w:r>
           </w:p>
         </w:tc>
@@ -1609,7 +1940,21 @@
               <w:rPr>
                 <w:rFonts w:ascii="Arial" w:hAnsi="Arial" w:cs="Arial"/>
               </w:rPr>
-              <w:t>${descripcion_frente_estrategico}</w:t>
+              <w:t>${</w:t>
+            </w:r>
+            <w:proofErr w:type="spellStart"/>
+            <w:r>
+              <w:rPr>
+                <w:rFonts w:ascii="Arial" w:hAnsi="Arial" w:cs="Arial"/>
+              </w:rPr>
+              <w:t>descripcion_frente_estrategico</w:t>
+            </w:r>
+            <w:proofErr w:type="spellEnd"/>
+            <w:r>
+              <w:rPr>
+                <w:rFonts w:ascii="Arial" w:hAnsi="Arial" w:cs="Arial"/>
+              </w:rPr>
+              <w:t>}</w:t>
             </w:r>
           </w:p>
         </w:tc>
@@ -1649,7 +1994,23 @@
           <w:rFonts w:ascii="Arial" w:hAnsi="Arial" w:cs="Arial"/>
           <w:b/>
         </w:rPr>
-        <w:t>{no_frente_estrategico}</w:t>
+        <w:t>{</w:t>
+      </w:r>
+      <w:proofErr w:type="spellStart"/>
+      <w:r>
+        <w:rPr>
+          <w:rFonts w:ascii="Arial" w:hAnsi="Arial" w:cs="Arial"/>
+          <w:b/>
+        </w:rPr>
+        <w:t>no_frente_estrategico</w:t>
+      </w:r>
+      <w:proofErr w:type="spellEnd"/>
+      <w:r>
+        <w:rPr>
+          <w:rFonts w:ascii="Arial" w:hAnsi="Arial" w:cs="Arial"/>
+          <w:b/>
+        </w:rPr>
+        <w:t>}</w:t>
       </w:r>
       <w:r>
         <w:rPr>
@@ -1663,7 +2024,23 @@
           <w:rFonts w:ascii="Arial" w:hAnsi="Arial" w:cs="Arial"/>
           <w:b/>
         </w:rPr>
-        <w:t>{nombre_frente_estrategico}</w:t>
+        <w:t>{</w:t>
+      </w:r>
+      <w:proofErr w:type="spellStart"/>
+      <w:r>
+        <w:rPr>
+          <w:rFonts w:ascii="Arial" w:hAnsi="Arial" w:cs="Arial"/>
+          <w:b/>
+        </w:rPr>
+        <w:t>nombre_frente_estrategico</w:t>
+      </w:r>
+      <w:proofErr w:type="spellEnd"/>
+      <w:r>
+        <w:rPr>
+          <w:rFonts w:ascii="Arial" w:hAnsi="Arial" w:cs="Arial"/>
+          <w:b/>
+        </w:rPr>
+        <w:t>}</w:t>
       </w:r>
       <w:r>
         <w:rPr>
@@ -1676,7 +2053,21 @@
         <w:rPr>
           <w:rFonts w:ascii="Arial" w:hAnsi="Arial" w:cs="Arial"/>
         </w:rPr>
-        <w:t>{descripcion_frente_estrategico}</w:t>
+        <w:t>{</w:t>
+      </w:r>
+      <w:proofErr w:type="spellStart"/>
+      <w:r>
+        <w:rPr>
+          <w:rFonts w:ascii="Arial" w:hAnsi="Arial" w:cs="Arial"/>
+        </w:rPr>
+        <w:t>descripcion_frente_estrategico</w:t>
+      </w:r>
+      <w:proofErr w:type="spellEnd"/>
+      <w:r>
+        <w:rPr>
+          <w:rFonts w:ascii="Arial" w:hAnsi="Arial" w:cs="Arial"/>
+        </w:rPr>
+        <w:t>}</w:t>
       </w:r>
     </w:p>
     <w:p>
@@ -1881,8 +2272,9 @@
                 <w:szCs w:val="21"/>
                 <w:shd w:val="clear" w:color="auto" w:fill="FFFFFF"/>
               </w:rPr>
-              <w:t>${nombre_program</w:t>
-            </w:r>
+              <w:t>${</w:t>
+            </w:r>
+            <w:proofErr w:type="spellStart"/>
             <w:r>
               <w:rPr>
                 <w:rFonts w:ascii="Arial" w:hAnsi="Arial" w:cs="Arial"/>
@@ -1891,7 +2283,28 @@
                 <w:szCs w:val="21"/>
                 <w:shd w:val="clear" w:color="auto" w:fill="FFFFFF"/>
               </w:rPr>
-              <w:t>a}</w:t>
+              <w:t>nombre_program</w:t>
+            </w:r>
+            <w:r>
+              <w:rPr>
+                <w:rFonts w:ascii="Arial" w:hAnsi="Arial" w:cs="Arial"/>
+                <w:color w:val="333333"/>
+                <w:sz w:val="21"/>
+                <w:szCs w:val="21"/>
+                <w:shd w:val="clear" w:color="auto" w:fill="FFFFFF"/>
+              </w:rPr>
+              <w:t>a</w:t>
+            </w:r>
+            <w:proofErr w:type="spellEnd"/>
+            <w:r>
+              <w:rPr>
+                <w:rFonts w:ascii="Arial" w:hAnsi="Arial" w:cs="Arial"/>
+                <w:color w:val="333333"/>
+                <w:sz w:val="21"/>
+                <w:szCs w:val="21"/>
+                <w:shd w:val="clear" w:color="auto" w:fill="FFFFFF"/>
+              </w:rPr>
+              <w:t>}</w:t>
             </w:r>
           </w:p>
         </w:tc>
@@ -1943,7 +2356,21 @@
               <w:rPr>
                 <w:rFonts w:ascii="Arial" w:hAnsi="Arial" w:cs="Arial"/>
               </w:rPr>
-              <w:t>${formacion}</w:t>
+              <w:t>${</w:t>
+            </w:r>
+            <w:proofErr w:type="spellStart"/>
+            <w:r>
+              <w:rPr>
+                <w:rFonts w:ascii="Arial" w:hAnsi="Arial" w:cs="Arial"/>
+              </w:rPr>
+              <w:t>formacion</w:t>
+            </w:r>
+            <w:proofErr w:type="spellEnd"/>
+            <w:r>
+              <w:rPr>
+                <w:rFonts w:ascii="Arial" w:hAnsi="Arial" w:cs="Arial"/>
+              </w:rPr>
+              <w:t>}</w:t>
             </w:r>
           </w:p>
         </w:tc>
@@ -2052,13 +2479,27 @@
               <w:rPr>
                 <w:rFonts w:ascii="Arial" w:hAnsi="Arial" w:cs="Arial"/>
               </w:rPr>
-              <w:t>${situacio</w:t>
-            </w:r>
-            <w:r>
-              <w:rPr>
-                <w:rFonts w:ascii="Arial" w:hAnsi="Arial" w:cs="Arial"/>
-              </w:rPr>
-              <w:t>n}</w:t>
+              <w:t>${</w:t>
+            </w:r>
+            <w:proofErr w:type="spellStart"/>
+            <w:r>
+              <w:rPr>
+                <w:rFonts w:ascii="Arial" w:hAnsi="Arial" w:cs="Arial"/>
+              </w:rPr>
+              <w:t>situacio</w:t>
+            </w:r>
+            <w:r>
+              <w:rPr>
+                <w:rFonts w:ascii="Arial" w:hAnsi="Arial" w:cs="Arial"/>
+              </w:rPr>
+              <w:t>n</w:t>
+            </w:r>
+            <w:proofErr w:type="spellEnd"/>
+            <w:r>
+              <w:rPr>
+                <w:rFonts w:ascii="Arial" w:hAnsi="Arial" w:cs="Arial"/>
+              </w:rPr>
+              <w:t>}</w:t>
             </w:r>
           </w:p>
         </w:tc>
@@ -2111,15 +2552,24 @@
                 <w:rFonts w:ascii="Arial" w:eastAsia="Arial" w:hAnsi="Arial" w:cs="Arial"/>
                 <w:color w:val="000000" w:themeColor="text1"/>
               </w:rPr>
-              <w:t>${anio_inicio</w:t>
-            </w:r>
+              <w:t>${</w:t>
+            </w:r>
+            <w:proofErr w:type="spellStart"/>
             <w:r>
               <w:rPr>
                 <w:rFonts w:ascii="Arial" w:eastAsia="Arial" w:hAnsi="Arial" w:cs="Arial"/>
                 <w:color w:val="000000" w:themeColor="text1"/>
               </w:rPr>
+              <w:t>anio_inicio</w:t>
+            </w:r>
+            <w:r>
+              <w:rPr>
+                <w:rFonts w:ascii="Arial" w:eastAsia="Arial" w:hAnsi="Arial" w:cs="Arial"/>
+                <w:color w:val="000000" w:themeColor="text1"/>
+              </w:rPr>
               <w:t>_act</w:t>
             </w:r>
+            <w:proofErr w:type="spellEnd"/>
             <w:r>
               <w:rPr>
                 <w:rFonts w:ascii="Arial" w:eastAsia="Arial" w:hAnsi="Arial" w:cs="Arial"/>
@@ -2177,7 +2627,21 @@
               <w:rPr>
                 <w:rFonts w:ascii="Arial" w:hAnsi="Arial" w:cs="Arial"/>
               </w:rPr>
-              <w:t>${lugar_funcionamiento}</w:t>
+              <w:t>${</w:t>
+            </w:r>
+            <w:proofErr w:type="spellStart"/>
+            <w:r>
+              <w:rPr>
+                <w:rFonts w:ascii="Arial" w:hAnsi="Arial" w:cs="Arial"/>
+              </w:rPr>
+              <w:t>lugar_funcionamiento</w:t>
+            </w:r>
+            <w:proofErr w:type="spellEnd"/>
+            <w:r>
+              <w:rPr>
+                <w:rFonts w:ascii="Arial" w:hAnsi="Arial" w:cs="Arial"/>
+              </w:rPr>
+              <w:t>}</w:t>
             </w:r>
           </w:p>
         </w:tc>
@@ -2230,7 +2694,21 @@
               <w:rPr>
                 <w:rFonts w:ascii="Arial" w:hAnsi="Arial" w:cs="Arial"/>
               </w:rPr>
-              <w:t>${norma_creacion_programa}</w:t>
+              <w:t>${</w:t>
+            </w:r>
+            <w:proofErr w:type="spellStart"/>
+            <w:r>
+              <w:rPr>
+                <w:rFonts w:ascii="Arial" w:hAnsi="Arial" w:cs="Arial"/>
+              </w:rPr>
+              <w:t>norma_creacion_programa</w:t>
+            </w:r>
+            <w:proofErr w:type="spellEnd"/>
+            <w:r>
+              <w:rPr>
+                <w:rFonts w:ascii="Arial" w:hAnsi="Arial" w:cs="Arial"/>
+              </w:rPr>
+              <w:t>}</w:t>
             </w:r>
           </w:p>
         </w:tc>
@@ -2288,8 +2766,9 @@
                 <w:sz w:val="21"/>
                 <w:szCs w:val="21"/>
               </w:rPr>
-              <w:t>${resolucio</w:t>
-            </w:r>
+              <w:t>${</w:t>
+            </w:r>
+            <w:proofErr w:type="spellStart"/>
             <w:r>
               <w:rPr>
                 <w:rStyle w:val="Textoennegrita"/>
@@ -2299,7 +2778,30 @@
                 <w:sz w:val="21"/>
                 <w:szCs w:val="21"/>
               </w:rPr>
-              <w:t>n_r_c}</w:t>
+              <w:t>resolucio</w:t>
+            </w:r>
+            <w:r>
+              <w:rPr>
+                <w:rStyle w:val="Textoennegrita"/>
+                <w:rFonts w:ascii="Arial" w:hAnsi="Arial" w:cs="Arial"/>
+                <w:b w:val="0"/>
+                <w:color w:val="333333"/>
+                <w:sz w:val="21"/>
+                <w:szCs w:val="21"/>
+              </w:rPr>
+              <w:t>n_r_c</w:t>
+            </w:r>
+            <w:proofErr w:type="spellEnd"/>
+            <w:r>
+              <w:rPr>
+                <w:rStyle w:val="Textoennegrita"/>
+                <w:rFonts w:ascii="Arial" w:hAnsi="Arial" w:cs="Arial"/>
+                <w:b w:val="0"/>
+                <w:color w:val="333333"/>
+                <w:sz w:val="21"/>
+                <w:szCs w:val="21"/>
+              </w:rPr>
+              <w:t>}</w:t>
             </w:r>
           </w:p>
         </w:tc>
@@ -2366,7 +2868,29 @@
                 <w:szCs w:val="21"/>
                 <w:shd w:val="clear" w:color="auto" w:fill="FFFFFF"/>
               </w:rPr>
-              <w:t>${snies}</w:t>
+              <w:t>${</w:t>
+            </w:r>
+            <w:proofErr w:type="spellStart"/>
+            <w:r>
+              <w:rPr>
+                <w:rFonts w:ascii="Arial" w:hAnsi="Arial" w:cs="Arial"/>
+                <w:color w:val="333333"/>
+                <w:sz w:val="21"/>
+                <w:szCs w:val="21"/>
+                <w:shd w:val="clear" w:color="auto" w:fill="FFFFFF"/>
+              </w:rPr>
+              <w:t>snies</w:t>
+            </w:r>
+            <w:proofErr w:type="spellEnd"/>
+            <w:r>
+              <w:rPr>
+                <w:rFonts w:ascii="Arial" w:hAnsi="Arial" w:cs="Arial"/>
+                <w:color w:val="333333"/>
+                <w:sz w:val="21"/>
+                <w:szCs w:val="21"/>
+                <w:shd w:val="clear" w:color="auto" w:fill="FFFFFF"/>
+              </w:rPr>
+              <w:t>}</w:t>
             </w:r>
           </w:p>
         </w:tc>
@@ -2418,13 +2942,27 @@
               <w:rPr>
                 <w:rFonts w:ascii="Arial" w:hAnsi="Arial" w:cs="Arial"/>
               </w:rPr>
-              <w:t>${metodologi</w:t>
-            </w:r>
-            <w:r>
-              <w:rPr>
-                <w:rFonts w:ascii="Arial" w:hAnsi="Arial" w:cs="Arial"/>
-              </w:rPr>
-              <w:t>a}</w:t>
+              <w:t>${</w:t>
+            </w:r>
+            <w:proofErr w:type="spellStart"/>
+            <w:r>
+              <w:rPr>
+                <w:rFonts w:ascii="Arial" w:hAnsi="Arial" w:cs="Arial"/>
+              </w:rPr>
+              <w:t>metodologi</w:t>
+            </w:r>
+            <w:r>
+              <w:rPr>
+                <w:rFonts w:ascii="Arial" w:hAnsi="Arial" w:cs="Arial"/>
+              </w:rPr>
+              <w:t>a</w:t>
+            </w:r>
+            <w:proofErr w:type="spellEnd"/>
+            <w:r>
+              <w:rPr>
+                <w:rFonts w:ascii="Arial" w:hAnsi="Arial" w:cs="Arial"/>
+              </w:rPr>
+              <w:t>}</w:t>
             </w:r>
             <w:r>
               <w:rPr>
@@ -2483,13 +3021,27 @@
               <w:rPr>
                 <w:rFonts w:ascii="Arial" w:hAnsi="Arial" w:cs="Arial"/>
               </w:rPr>
-              <w:t>${cre</w:t>
-            </w:r>
-            <w:r>
-              <w:rPr>
-                <w:rFonts w:ascii="Arial" w:hAnsi="Arial" w:cs="Arial"/>
-              </w:rPr>
-              <w:t>ditos}</w:t>
+              <w:t>${</w:t>
+            </w:r>
+            <w:proofErr w:type="spellStart"/>
+            <w:r>
+              <w:rPr>
+                <w:rFonts w:ascii="Arial" w:hAnsi="Arial" w:cs="Arial"/>
+              </w:rPr>
+              <w:t>cre</w:t>
+            </w:r>
+            <w:r>
+              <w:rPr>
+                <w:rFonts w:ascii="Arial" w:hAnsi="Arial" w:cs="Arial"/>
+              </w:rPr>
+              <w:t>ditos</w:t>
+            </w:r>
+            <w:proofErr w:type="spellEnd"/>
+            <w:r>
+              <w:rPr>
+                <w:rFonts w:ascii="Arial" w:hAnsi="Arial" w:cs="Arial"/>
+              </w:rPr>
+              <w:t>}</w:t>
             </w:r>
             <w:r>
               <w:rPr>
@@ -2547,13 +3099,27 @@
               <w:rPr>
                 <w:rFonts w:ascii="Arial" w:hAnsi="Arial" w:cs="Arial"/>
               </w:rPr>
-              <w:t>${duracio</w:t>
-            </w:r>
-            <w:r>
-              <w:rPr>
-                <w:rFonts w:ascii="Arial" w:hAnsi="Arial" w:cs="Arial"/>
-              </w:rPr>
-              <w:t>n}</w:t>
+              <w:t>${</w:t>
+            </w:r>
+            <w:proofErr w:type="spellStart"/>
+            <w:r>
+              <w:rPr>
+                <w:rFonts w:ascii="Arial" w:hAnsi="Arial" w:cs="Arial"/>
+              </w:rPr>
+              <w:t>duracio</w:t>
+            </w:r>
+            <w:r>
+              <w:rPr>
+                <w:rFonts w:ascii="Arial" w:hAnsi="Arial" w:cs="Arial"/>
+              </w:rPr>
+              <w:t>n</w:t>
+            </w:r>
+            <w:proofErr w:type="spellEnd"/>
+            <w:r>
+              <w:rPr>
+                <w:rFonts w:ascii="Arial" w:hAnsi="Arial" w:cs="Arial"/>
+              </w:rPr>
+              <w:t>}</w:t>
             </w:r>
             <w:r>
               <w:rPr>
@@ -2665,13 +3231,27 @@
               <w:rPr>
                 <w:rFonts w:ascii="Arial" w:hAnsi="Arial" w:cs="Arial"/>
               </w:rPr>
-              <w:t>${duracio</w:t>
-            </w:r>
-            <w:r>
-              <w:rPr>
-                <w:rFonts w:ascii="Arial" w:hAnsi="Arial" w:cs="Arial"/>
-              </w:rPr>
-              <w:t>n_semestre}</w:t>
+              <w:t>${</w:t>
+            </w:r>
+            <w:proofErr w:type="spellStart"/>
+            <w:r>
+              <w:rPr>
+                <w:rFonts w:ascii="Arial" w:hAnsi="Arial" w:cs="Arial"/>
+              </w:rPr>
+              <w:t>duracio</w:t>
+            </w:r>
+            <w:r>
+              <w:rPr>
+                <w:rFonts w:ascii="Arial" w:hAnsi="Arial" w:cs="Arial"/>
+              </w:rPr>
+              <w:t>n_semestre</w:t>
+            </w:r>
+            <w:proofErr w:type="spellEnd"/>
+            <w:r>
+              <w:rPr>
+                <w:rFonts w:ascii="Arial" w:hAnsi="Arial" w:cs="Arial"/>
+              </w:rPr>
+              <w:t>}</w:t>
             </w:r>
             <w:r>
               <w:rPr>
@@ -2835,7 +3415,23 @@
                 <w:rFonts w:ascii="Arial" w:hAnsi="Arial" w:cs="Arial"/>
                 <w:color w:val="000000" w:themeColor="text1"/>
               </w:rPr>
-              <w:t>${area_conocimiento}</w:t>
+              <w:t>${</w:t>
+            </w:r>
+            <w:proofErr w:type="spellStart"/>
+            <w:r>
+              <w:rPr>
+                <w:rFonts w:ascii="Arial" w:hAnsi="Arial" w:cs="Arial"/>
+                <w:color w:val="000000" w:themeColor="text1"/>
+              </w:rPr>
+              <w:t>area_conocimiento</w:t>
+            </w:r>
+            <w:proofErr w:type="spellEnd"/>
+            <w:r>
+              <w:rPr>
+                <w:rFonts w:ascii="Arial" w:hAnsi="Arial" w:cs="Arial"/>
+                <w:color w:val="000000" w:themeColor="text1"/>
+              </w:rPr>
+              <w:t>}</w:t>
             </w:r>
           </w:p>
         </w:tc>
@@ -2889,7 +3485,23 @@
                 <w:rFonts w:ascii="Arial" w:eastAsia="Arial" w:hAnsi="Arial" w:cs="Arial"/>
                 <w:color w:val="000000" w:themeColor="text1"/>
               </w:rPr>
-              <w:t>${nucleo_basico}</w:t>
+              <w:t>${</w:t>
+            </w:r>
+            <w:proofErr w:type="spellStart"/>
+            <w:r>
+              <w:rPr>
+                <w:rFonts w:ascii="Arial" w:eastAsia="Arial" w:hAnsi="Arial" w:cs="Arial"/>
+                <w:color w:val="000000" w:themeColor="text1"/>
+              </w:rPr>
+              <w:t>nucleo_basico</w:t>
+            </w:r>
+            <w:proofErr w:type="spellEnd"/>
+            <w:r>
+              <w:rPr>
+                <w:rFonts w:ascii="Arial" w:eastAsia="Arial" w:hAnsi="Arial" w:cs="Arial"/>
+                <w:color w:val="000000" w:themeColor="text1"/>
+              </w:rPr>
+              <w:t>}</w:t>
             </w:r>
           </w:p>
         </w:tc>
@@ -2943,7 +3555,23 @@
                 <w:rFonts w:ascii="Arial" w:eastAsia="Arial" w:hAnsi="Arial" w:cs="Arial"/>
                 <w:color w:val="000000" w:themeColor="text1"/>
               </w:rPr>
-              <w:t>${area_formacion}</w:t>
+              <w:t>${</w:t>
+            </w:r>
+            <w:proofErr w:type="spellStart"/>
+            <w:r>
+              <w:rPr>
+                <w:rFonts w:ascii="Arial" w:eastAsia="Arial" w:hAnsi="Arial" w:cs="Arial"/>
+                <w:color w:val="000000" w:themeColor="text1"/>
+              </w:rPr>
+              <w:t>area_formacion</w:t>
+            </w:r>
+            <w:proofErr w:type="spellEnd"/>
+            <w:r>
+              <w:rPr>
+                <w:rFonts w:ascii="Arial" w:eastAsia="Arial" w:hAnsi="Arial" w:cs="Arial"/>
+                <w:color w:val="000000" w:themeColor="text1"/>
+              </w:rPr>
+              <w:t>}</w:t>
             </w:r>
           </w:p>
         </w:tc>
@@ -2995,7 +3623,21 @@
               <w:rPr>
                 <w:rFonts w:ascii="Arial" w:hAnsi="Arial" w:cs="Arial"/>
               </w:rPr>
-              <w:t>${estudiantes_actual}</w:t>
+              <w:t>${</w:t>
+            </w:r>
+            <w:proofErr w:type="spellStart"/>
+            <w:r>
+              <w:rPr>
+                <w:rFonts w:ascii="Arial" w:hAnsi="Arial" w:cs="Arial"/>
+              </w:rPr>
+              <w:t>estudiantes_actual</w:t>
+            </w:r>
+            <w:proofErr w:type="spellEnd"/>
+            <w:r>
+              <w:rPr>
+                <w:rFonts w:ascii="Arial" w:hAnsi="Arial" w:cs="Arial"/>
+              </w:rPr>
+              <w:t>}</w:t>
             </w:r>
           </w:p>
         </w:tc>
@@ -3048,7 +3690,21 @@
               <w:rPr>
                 <w:rFonts w:ascii="Arial" w:hAnsi="Arial" w:cs="Arial"/>
               </w:rPr>
-              <w:t>${no_egresados}</w:t>
+              <w:t>${</w:t>
+            </w:r>
+            <w:proofErr w:type="spellStart"/>
+            <w:r>
+              <w:rPr>
+                <w:rFonts w:ascii="Arial" w:hAnsi="Arial" w:cs="Arial"/>
+              </w:rPr>
+              <w:t>no_egresados</w:t>
+            </w:r>
+            <w:proofErr w:type="spellEnd"/>
+            <w:r>
+              <w:rPr>
+                <w:rFonts w:ascii="Arial" w:hAnsi="Arial" w:cs="Arial"/>
+              </w:rPr>
+              <w:t>}</w:t>
             </w:r>
           </w:p>
         </w:tc>
@@ -3102,7 +3758,23 @@
                 <w:rFonts w:ascii="Arial" w:eastAsia="Arial" w:hAnsi="Arial" w:cs="Arial"/>
                 <w:color w:val="000000" w:themeColor="text1"/>
               </w:rPr>
-              <w:t>${smlv}</w:t>
+              <w:t>${</w:t>
+            </w:r>
+            <w:proofErr w:type="spellStart"/>
+            <w:r>
+              <w:rPr>
+                <w:rFonts w:ascii="Arial" w:eastAsia="Arial" w:hAnsi="Arial" w:cs="Arial"/>
+                <w:color w:val="000000" w:themeColor="text1"/>
+              </w:rPr>
+              <w:t>smlv</w:t>
+            </w:r>
+            <w:proofErr w:type="spellEnd"/>
+            <w:r>
+              <w:rPr>
+                <w:rFonts w:ascii="Arial" w:eastAsia="Arial" w:hAnsi="Arial" w:cs="Arial"/>
+                <w:color w:val="000000" w:themeColor="text1"/>
+              </w:rPr>
+              <w:t>}</w:t>
             </w:r>
             <w:r>
               <w:rPr>
@@ -3146,15 +3818,16 @@
           <w:color w:val="auto"/>
           <w:sz w:val="20"/>
         </w:rPr>
-        <w:t>${boleti</w:t>
+        <w:t>${</w:t>
       </w:r>
+      <w:proofErr w:type="spellStart"/>
       <w:r>
         <w:rPr>
           <w:rFonts w:cs="Arial"/>
           <w:color w:val="auto"/>
           <w:sz w:val="20"/>
         </w:rPr>
-        <w:t>n_mes}</w:t>
+        <w:t>boleti</w:t>
       </w:r>
       <w:r>
         <w:rPr>
@@ -3162,6 +3835,23 @@
           <w:color w:val="auto"/>
           <w:sz w:val="20"/>
         </w:rPr>
+        <w:t>n_mes</w:t>
+      </w:r>
+      <w:proofErr w:type="spellEnd"/>
+      <w:r>
+        <w:rPr>
+          <w:rFonts w:cs="Arial"/>
+          <w:color w:val="auto"/>
+          <w:sz w:val="20"/>
+        </w:rPr>
+        <w:t>}</w:t>
+      </w:r>
+      <w:r>
+        <w:rPr>
+          <w:rFonts w:cs="Arial"/>
+          <w:color w:val="auto"/>
+          <w:sz w:val="20"/>
+        </w:rPr>
         <w:t xml:space="preserve"> de </w:t>
       </w:r>
       <w:r>
@@ -3178,8 +3868,18 @@
           <w:color w:val="auto"/>
           <w:sz w:val="20"/>
         </w:rPr>
-        <w:t>{boletin_anio</w:t>
+        <w:t>{</w:t>
       </w:r>
+      <w:proofErr w:type="spellStart"/>
+      <w:r>
+        <w:rPr>
+          <w:rFonts w:cs="Arial"/>
+          <w:color w:val="auto"/>
+          <w:sz w:val="20"/>
+        </w:rPr>
+        <w:t>boletin_anio</w:t>
+      </w:r>
+      <w:proofErr w:type="spellEnd"/>
       <w:r>
         <w:rPr>
           <w:rFonts w:cs="Arial"/>
@@ -3380,13 +4080,27 @@
         <w:rPr>
           <w:rFonts w:ascii="Arial" w:hAnsi="Arial" w:cs="Arial"/>
         </w:rPr>
-        <w:t>valuación implementado por la Uc</w:t>
+        <w:t xml:space="preserve">valuación implementado por la </w:t>
+      </w:r>
+      <w:proofErr w:type="spellStart"/>
+      <w:r>
+        <w:rPr>
+          <w:rFonts w:ascii="Arial" w:hAnsi="Arial" w:cs="Arial"/>
+        </w:rPr>
+        <w:t>Uc</w:t>
       </w:r>
       <w:r>
         <w:rPr>
           <w:rFonts w:ascii="Arial" w:hAnsi="Arial" w:cs="Arial"/>
         </w:rPr>
-        <w:t>undinamarca con fines de Acreditación y Registro Calificado retoma los Lineamientos del Consejo Nacional de Acreditación (CNA), promoviendo la mejora continua de los programas académicos y en la Institución. (Ver documento</w:t>
+        <w:t>undinamarca</w:t>
+      </w:r>
+      <w:proofErr w:type="spellEnd"/>
+      <w:r>
+        <w:rPr>
+          <w:rFonts w:ascii="Arial" w:hAnsi="Arial" w:cs="Arial"/>
+        </w:rPr>
+        <w:t xml:space="preserve"> con fines de Acreditación y Registro Calificado retoma los Lineamientos del Consejo Nacional de Acreditación (CNA), promoviendo la mejora continua de los programas académicos y en la Institución. (Ver documento</w:t>
       </w:r>
       <w:r>
         <w:rPr>
@@ -4924,6 +5638,7 @@
         </w:rPr>
         <w:t xml:space="preserve"> Autoevaluación y Acreditación de la </w:t>
       </w:r>
+      <w:proofErr w:type="spellStart"/>
       <w:r>
         <w:rPr>
           <w:rFonts w:ascii="Arial" w:hAnsi="Arial" w:cs="Arial"/>
@@ -4931,7 +5646,17 @@
           <w:szCs w:val="12"/>
           <w:lang w:eastAsia="es-CO"/>
         </w:rPr>
-        <w:t>Ucundinamarca,</w:t>
+        <w:t>Ucundinamarca</w:t>
+      </w:r>
+      <w:proofErr w:type="spellEnd"/>
+      <w:r>
+        <w:rPr>
+          <w:rFonts w:ascii="Arial" w:hAnsi="Arial" w:cs="Arial"/>
+          <w:sz w:val="12"/>
+          <w:szCs w:val="12"/>
+          <w:lang w:eastAsia="es-CO"/>
+        </w:rPr>
+        <w:t>,</w:t>
       </w:r>
       <w:r>
         <w:rPr>
@@ -17137,28 +17862,19 @@
                 <w:sz w:val="16"/>
                 <w:szCs w:val="16"/>
               </w:rPr>
-              <w:t>${total_estudiantes}</w:t>
-            </w:r>
-          </w:p>
-        </w:tc>
-        <w:tc>
-          <w:tcPr>
-            <w:tcW w:w="1276" w:type="dxa"/>
-            <w:shd w:val="clear" w:color="auto" w:fill="auto"/>
-            <w:noWrap/>
-            <w:vAlign w:val="center"/>
-            <w:hideMark/>
-          </w:tcPr>
-          <w:p>
-            <w:pPr>
-              <w:jc w:val="center"/>
+              <w:t>${</w:t>
+            </w:r>
+            <w:proofErr w:type="spellStart"/>
+            <w:r>
               <w:rPr>
                 <w:rFonts w:ascii="Arial" w:eastAsia="Arial" w:hAnsi="Arial" w:cs="Arial"/>
                 <w:color w:val="000000" w:themeColor="text1"/>
                 <w:sz w:val="16"/>
                 <w:szCs w:val="16"/>
               </w:rPr>
-            </w:pPr>
+              <w:t>total_estudiantes</w:t>
+            </w:r>
+            <w:proofErr w:type="spellEnd"/>
             <w:r>
               <w:rPr>
                 <w:rFonts w:ascii="Arial" w:eastAsia="Arial" w:hAnsi="Arial" w:cs="Arial"/>
@@ -17166,17 +17882,28 @@
                 <w:sz w:val="16"/>
                 <w:szCs w:val="16"/>
               </w:rPr>
-              <w:t>${</w:t>
-            </w:r>
-            <w:r>
+              <w:t>}</w:t>
+            </w:r>
+          </w:p>
+        </w:tc>
+        <w:tc>
+          <w:tcPr>
+            <w:tcW w:w="1276" w:type="dxa"/>
+            <w:shd w:val="clear" w:color="auto" w:fill="auto"/>
+            <w:noWrap/>
+            <w:vAlign w:val="center"/>
+            <w:hideMark/>
+          </w:tcPr>
+          <w:p>
+            <w:pPr>
+              <w:jc w:val="center"/>
               <w:rPr>
                 <w:rFonts w:ascii="Arial" w:eastAsia="Arial" w:hAnsi="Arial" w:cs="Arial"/>
                 <w:color w:val="000000" w:themeColor="text1"/>
                 <w:sz w:val="16"/>
                 <w:szCs w:val="16"/>
               </w:rPr>
-              <w:t>solucion_</w:t>
-            </w:r>
+            </w:pPr>
             <w:r>
               <w:rPr>
                 <w:rFonts w:ascii="Arial" w:eastAsia="Arial" w:hAnsi="Arial" w:cs="Arial"/>
@@ -17184,8 +17911,9 @@
                 <w:sz w:val="16"/>
                 <w:szCs w:val="16"/>
               </w:rPr>
-              <w:t>estudiantes</w:t>
-            </w:r>
+              <w:t>${</w:t>
+            </w:r>
+            <w:proofErr w:type="spellStart"/>
             <w:r>
               <w:rPr>
                 <w:rFonts w:ascii="Arial" w:eastAsia="Arial" w:hAnsi="Arial" w:cs="Arial"/>
@@ -17193,7 +17921,7 @@
                 <w:sz w:val="16"/>
                 <w:szCs w:val="16"/>
               </w:rPr>
-              <w:t>}</w:t>
+              <w:t>solucion_</w:t>
             </w:r>
             <w:r>
               <w:rPr>
@@ -17202,28 +17930,18 @@
                 <w:sz w:val="16"/>
                 <w:szCs w:val="16"/>
               </w:rPr>
-              <w:t xml:space="preserve"> </w:t>
-            </w:r>
-          </w:p>
-        </w:tc>
-        <w:tc>
-          <w:tcPr>
-            <w:tcW w:w="1701" w:type="dxa"/>
-            <w:shd w:val="clear" w:color="auto" w:fill="auto"/>
-            <w:noWrap/>
-            <w:vAlign w:val="center"/>
-            <w:hideMark/>
-          </w:tcPr>
-          <w:p>
-            <w:pPr>
-              <w:jc w:val="center"/>
+              <w:t>estudiantes</w:t>
+            </w:r>
+            <w:proofErr w:type="spellEnd"/>
+            <w:r>
               <w:rPr>
                 <w:rFonts w:ascii="Arial" w:eastAsia="Arial" w:hAnsi="Arial" w:cs="Arial"/>
                 <w:color w:val="000000" w:themeColor="text1"/>
                 <w:sz w:val="16"/>
                 <w:szCs w:val="16"/>
               </w:rPr>
-            </w:pPr>
+              <w:t>}</w:t>
+            </w:r>
             <w:r>
               <w:rPr>
                 <w:rFonts w:ascii="Arial" w:eastAsia="Arial" w:hAnsi="Arial" w:cs="Arial"/>
@@ -17231,17 +17949,48 @@
                 <w:sz w:val="16"/>
                 <w:szCs w:val="16"/>
               </w:rPr>
-              <w:t>${</w:t>
-            </w:r>
-            <w:r>
+              <w:t xml:space="preserve"> </w:t>
+            </w:r>
+          </w:p>
+        </w:tc>
+        <w:tc>
+          <w:tcPr>
+            <w:tcW w:w="1701" w:type="dxa"/>
+            <w:shd w:val="clear" w:color="auto" w:fill="auto"/>
+            <w:noWrap/>
+            <w:vAlign w:val="center"/>
+            <w:hideMark/>
+          </w:tcPr>
+          <w:p>
+            <w:pPr>
+              <w:jc w:val="center"/>
               <w:rPr>
                 <w:rFonts w:ascii="Arial" w:eastAsia="Arial" w:hAnsi="Arial" w:cs="Arial"/>
                 <w:color w:val="000000" w:themeColor="text1"/>
                 <w:sz w:val="16"/>
                 <w:szCs w:val="16"/>
               </w:rPr>
+            </w:pPr>
+            <w:r>
+              <w:rPr>
+                <w:rFonts w:ascii="Arial" w:eastAsia="Arial" w:hAnsi="Arial" w:cs="Arial"/>
+                <w:color w:val="000000" w:themeColor="text1"/>
+                <w:sz w:val="16"/>
+                <w:szCs w:val="16"/>
+              </w:rPr>
+              <w:t>${</w:t>
+            </w:r>
+            <w:proofErr w:type="spellStart"/>
+            <w:r>
+              <w:rPr>
+                <w:rFonts w:ascii="Arial" w:eastAsia="Arial" w:hAnsi="Arial" w:cs="Arial"/>
+                <w:color w:val="000000" w:themeColor="text1"/>
+                <w:sz w:val="16"/>
+                <w:szCs w:val="16"/>
+              </w:rPr>
               <w:t>cobertura_estudiantes</w:t>
             </w:r>
+            <w:proofErr w:type="spellEnd"/>
             <w:r>
               <w:rPr>
                 <w:rFonts w:ascii="Arial" w:eastAsia="Arial" w:hAnsi="Arial" w:cs="Arial"/>
@@ -17313,6 +18062,7 @@
               </w:rPr>
               <w:t>${</w:t>
             </w:r>
+            <w:proofErr w:type="spellStart"/>
             <w:r>
               <w:rPr>
                 <w:rFonts w:ascii="Arial" w:eastAsia="Arial" w:hAnsi="Arial" w:cs="Arial"/>
@@ -17322,6 +18072,7 @@
               </w:rPr>
               <w:t>total_docentes</w:t>
             </w:r>
+            <w:proofErr w:type="spellEnd"/>
             <w:r>
               <w:rPr>
                 <w:rFonts w:ascii="Arial" w:eastAsia="Arial" w:hAnsi="Arial" w:cs="Arial"/>
@@ -17358,28 +18109,19 @@
                 <w:sz w:val="16"/>
                 <w:szCs w:val="16"/>
               </w:rPr>
-              <w:t>${solucion_docentes}</w:t>
-            </w:r>
-          </w:p>
-        </w:tc>
-        <w:tc>
-          <w:tcPr>
-            <w:tcW w:w="1701" w:type="dxa"/>
-            <w:shd w:val="clear" w:color="auto" w:fill="auto"/>
-            <w:noWrap/>
-            <w:vAlign w:val="center"/>
-            <w:hideMark/>
-          </w:tcPr>
-          <w:p>
-            <w:pPr>
-              <w:jc w:val="center"/>
+              <w:t>${</w:t>
+            </w:r>
+            <w:proofErr w:type="spellStart"/>
+            <w:r>
               <w:rPr>
                 <w:rFonts w:ascii="Arial" w:eastAsia="Arial" w:hAnsi="Arial" w:cs="Arial"/>
                 <w:color w:val="000000" w:themeColor="text1"/>
                 <w:sz w:val="16"/>
                 <w:szCs w:val="16"/>
               </w:rPr>
-            </w:pPr>
+              <w:t>solucion_docentes</w:t>
+            </w:r>
+            <w:proofErr w:type="spellEnd"/>
             <w:r>
               <w:rPr>
                 <w:rFonts w:ascii="Arial" w:eastAsia="Arial" w:hAnsi="Arial" w:cs="Arial"/>
@@ -17387,7 +18129,56 @@
                 <w:sz w:val="16"/>
                 <w:szCs w:val="16"/>
               </w:rPr>
-              <w:t>${cobertura_docentes}</w:t>
+              <w:t>}</w:t>
+            </w:r>
+          </w:p>
+        </w:tc>
+        <w:tc>
+          <w:tcPr>
+            <w:tcW w:w="1701" w:type="dxa"/>
+            <w:shd w:val="clear" w:color="auto" w:fill="auto"/>
+            <w:noWrap/>
+            <w:vAlign w:val="center"/>
+            <w:hideMark/>
+          </w:tcPr>
+          <w:p>
+            <w:pPr>
+              <w:jc w:val="center"/>
+              <w:rPr>
+                <w:rFonts w:ascii="Arial" w:eastAsia="Arial" w:hAnsi="Arial" w:cs="Arial"/>
+                <w:color w:val="000000" w:themeColor="text1"/>
+                <w:sz w:val="16"/>
+                <w:szCs w:val="16"/>
+              </w:rPr>
+            </w:pPr>
+            <w:r>
+              <w:rPr>
+                <w:rFonts w:ascii="Arial" w:eastAsia="Arial" w:hAnsi="Arial" w:cs="Arial"/>
+                <w:color w:val="000000" w:themeColor="text1"/>
+                <w:sz w:val="16"/>
+                <w:szCs w:val="16"/>
+              </w:rPr>
+              <w:t>${</w:t>
+            </w:r>
+            <w:proofErr w:type="spellStart"/>
+            <w:r>
+              <w:rPr>
+                <w:rFonts w:ascii="Arial" w:eastAsia="Arial" w:hAnsi="Arial" w:cs="Arial"/>
+                <w:color w:val="000000" w:themeColor="text1"/>
+                <w:sz w:val="16"/>
+                <w:szCs w:val="16"/>
+              </w:rPr>
+              <w:t>cobertura_docentes</w:t>
+            </w:r>
+            <w:proofErr w:type="spellEnd"/>
+            <w:r>
+              <w:rPr>
+                <w:rFonts w:ascii="Arial" w:eastAsia="Arial" w:hAnsi="Arial" w:cs="Arial"/>
+                <w:color w:val="000000" w:themeColor="text1"/>
+                <w:sz w:val="16"/>
+                <w:szCs w:val="16"/>
+              </w:rPr>
+              <w:t>}</w:t>
             </w:r>
           </w:p>
         </w:tc>
@@ -17449,6 +18240,7 @@
               </w:rPr>
               <w:t>${</w:t>
             </w:r>
+            <w:proofErr w:type="spellStart"/>
             <w:r>
               <w:rPr>
                 <w:rFonts w:ascii="Arial" w:eastAsia="Arial" w:hAnsi="Arial" w:cs="Arial"/>
@@ -17458,6 +18250,7 @@
               </w:rPr>
               <w:t>total_admin</w:t>
             </w:r>
+            <w:proofErr w:type="spellEnd"/>
             <w:r>
               <w:rPr>
                 <w:rFonts w:ascii="Arial" w:eastAsia="Arial" w:hAnsi="Arial" w:cs="Arial"/>
@@ -17493,27 +18286,19 @@
                 <w:sz w:val="16"/>
                 <w:szCs w:val="16"/>
               </w:rPr>
-              <w:t>${solucion_admin}</w:t>
-            </w:r>
-          </w:p>
-        </w:tc>
-        <w:tc>
-          <w:tcPr>
-            <w:tcW w:w="1701" w:type="dxa"/>
-            <w:shd w:val="clear" w:color="auto" w:fill="auto"/>
-            <w:noWrap/>
-            <w:vAlign w:val="center"/>
-          </w:tcPr>
-          <w:p>
-            <w:pPr>
-              <w:jc w:val="center"/>
+              <w:t>${</w:t>
+            </w:r>
+            <w:proofErr w:type="spellStart"/>
+            <w:r>
               <w:rPr>
                 <w:rFonts w:ascii="Arial" w:eastAsia="Arial" w:hAnsi="Arial" w:cs="Arial"/>
                 <w:color w:val="000000" w:themeColor="text1"/>
                 <w:sz w:val="16"/>
                 <w:szCs w:val="16"/>
               </w:rPr>
-            </w:pPr>
+              <w:t>solucion_admin</w:t>
+            </w:r>
+            <w:proofErr w:type="spellEnd"/>
             <w:r>
               <w:rPr>
                 <w:rFonts w:ascii="Arial" w:eastAsia="Arial" w:hAnsi="Arial" w:cs="Arial"/>
@@ -17521,7 +18306,55 @@
                 <w:sz w:val="16"/>
                 <w:szCs w:val="16"/>
               </w:rPr>
-              <w:t>${cobertura_admin}</w:t>
+              <w:t>}</w:t>
+            </w:r>
+          </w:p>
+        </w:tc>
+        <w:tc>
+          <w:tcPr>
+            <w:tcW w:w="1701" w:type="dxa"/>
+            <w:shd w:val="clear" w:color="auto" w:fill="auto"/>
+            <w:noWrap/>
+            <w:vAlign w:val="center"/>
+          </w:tcPr>
+          <w:p>
+            <w:pPr>
+              <w:jc w:val="center"/>
+              <w:rPr>
+                <w:rFonts w:ascii="Arial" w:eastAsia="Arial" w:hAnsi="Arial" w:cs="Arial"/>
+                <w:color w:val="000000" w:themeColor="text1"/>
+                <w:sz w:val="16"/>
+                <w:szCs w:val="16"/>
+              </w:rPr>
+            </w:pPr>
+            <w:r>
+              <w:rPr>
+                <w:rFonts w:ascii="Arial" w:eastAsia="Arial" w:hAnsi="Arial" w:cs="Arial"/>
+                <w:color w:val="000000" w:themeColor="text1"/>
+                <w:sz w:val="16"/>
+                <w:szCs w:val="16"/>
+              </w:rPr>
+              <w:t>${</w:t>
+            </w:r>
+            <w:proofErr w:type="spellStart"/>
+            <w:r>
+              <w:rPr>
+                <w:rFonts w:ascii="Arial" w:eastAsia="Arial" w:hAnsi="Arial" w:cs="Arial"/>
+                <w:color w:val="000000" w:themeColor="text1"/>
+                <w:sz w:val="16"/>
+                <w:szCs w:val="16"/>
+              </w:rPr>
+              <w:t>cobertura_admin</w:t>
+            </w:r>
+            <w:proofErr w:type="spellEnd"/>
+            <w:r>
+              <w:rPr>
+                <w:rFonts w:ascii="Arial" w:eastAsia="Arial" w:hAnsi="Arial" w:cs="Arial"/>
+                <w:color w:val="000000" w:themeColor="text1"/>
+                <w:sz w:val="16"/>
+                <w:szCs w:val="16"/>
+              </w:rPr>
+              <w:t>}</w:t>
             </w:r>
           </w:p>
         </w:tc>
@@ -17602,6 +18435,7 @@
               </w:rPr>
               <w:t>${</w:t>
             </w:r>
+            <w:proofErr w:type="spellStart"/>
             <w:r>
               <w:rPr>
                 <w:rFonts w:ascii="Arial" w:eastAsia="Arial" w:hAnsi="Arial" w:cs="Arial"/>
@@ -17611,6 +18445,7 @@
               </w:rPr>
               <w:t>total_egresados</w:t>
             </w:r>
+            <w:proofErr w:type="spellEnd"/>
             <w:r>
               <w:rPr>
                 <w:rFonts w:ascii="Arial" w:eastAsia="Arial" w:hAnsi="Arial" w:cs="Arial"/>
@@ -17647,8 +18482,9 @@
                 <w:sz w:val="16"/>
                 <w:szCs w:val="16"/>
               </w:rPr>
-              <w:t>${solucion</w:t>
-            </w:r>
+              <w:t>${</w:t>
+            </w:r>
+            <w:proofErr w:type="spellStart"/>
             <w:r>
               <w:rPr>
                 <w:rFonts w:ascii="Arial" w:eastAsia="Arial" w:hAnsi="Arial" w:cs="Arial"/>
@@ -17656,28 +18492,18 @@
                 <w:sz w:val="16"/>
                 <w:szCs w:val="16"/>
               </w:rPr>
-              <w:t>_egresados}</w:t>
-            </w:r>
-          </w:p>
-        </w:tc>
-        <w:tc>
-          <w:tcPr>
-            <w:tcW w:w="1701" w:type="dxa"/>
-            <w:shd w:val="clear" w:color="auto" w:fill="auto"/>
-            <w:noWrap/>
-            <w:vAlign w:val="center"/>
-            <w:hideMark/>
-          </w:tcPr>
-          <w:p>
-            <w:pPr>
-              <w:jc w:val="center"/>
+              <w:t>solucion</w:t>
+            </w:r>
+            <w:r>
               <w:rPr>
                 <w:rFonts w:ascii="Arial" w:eastAsia="Arial" w:hAnsi="Arial" w:cs="Arial"/>
                 <w:color w:val="000000" w:themeColor="text1"/>
                 <w:sz w:val="16"/>
                 <w:szCs w:val="16"/>
               </w:rPr>
-            </w:pPr>
+              <w:t>_egresados</w:t>
+            </w:r>
+            <w:proofErr w:type="spellEnd"/>
             <w:r>
               <w:rPr>
                 <w:rFonts w:ascii="Arial" w:eastAsia="Arial" w:hAnsi="Arial" w:cs="Arial"/>
@@ -17685,7 +18511,56 @@
                 <w:sz w:val="16"/>
                 <w:szCs w:val="16"/>
               </w:rPr>
-              <w:t>${cobertura_egresados}</w:t>
+              <w:t>}</w:t>
+            </w:r>
+          </w:p>
+        </w:tc>
+        <w:tc>
+          <w:tcPr>
+            <w:tcW w:w="1701" w:type="dxa"/>
+            <w:shd w:val="clear" w:color="auto" w:fill="auto"/>
+            <w:noWrap/>
+            <w:vAlign w:val="center"/>
+            <w:hideMark/>
+          </w:tcPr>
+          <w:p>
+            <w:pPr>
+              <w:jc w:val="center"/>
+              <w:rPr>
+                <w:rFonts w:ascii="Arial" w:eastAsia="Arial" w:hAnsi="Arial" w:cs="Arial"/>
+                <w:color w:val="000000" w:themeColor="text1"/>
+                <w:sz w:val="16"/>
+                <w:szCs w:val="16"/>
+              </w:rPr>
+            </w:pPr>
+            <w:r>
+              <w:rPr>
+                <w:rFonts w:ascii="Arial" w:eastAsia="Arial" w:hAnsi="Arial" w:cs="Arial"/>
+                <w:color w:val="000000" w:themeColor="text1"/>
+                <w:sz w:val="16"/>
+                <w:szCs w:val="16"/>
+              </w:rPr>
+              <w:t>${</w:t>
+            </w:r>
+            <w:proofErr w:type="spellStart"/>
+            <w:r>
+              <w:rPr>
+                <w:rFonts w:ascii="Arial" w:eastAsia="Arial" w:hAnsi="Arial" w:cs="Arial"/>
+                <w:color w:val="000000" w:themeColor="text1"/>
+                <w:sz w:val="16"/>
+                <w:szCs w:val="16"/>
+              </w:rPr>
+              <w:t>cobertura_egresados</w:t>
+            </w:r>
+            <w:proofErr w:type="spellEnd"/>
+            <w:r>
+              <w:rPr>
+                <w:rFonts w:ascii="Arial" w:eastAsia="Arial" w:hAnsi="Arial" w:cs="Arial"/>
+                <w:color w:val="000000" w:themeColor="text1"/>
+                <w:sz w:val="16"/>
+                <w:szCs w:val="16"/>
+              </w:rPr>
+              <w:t>}</w:t>
             </w:r>
           </w:p>
         </w:tc>
@@ -17749,6 +18624,7 @@
               </w:rPr>
               <w:t>${</w:t>
             </w:r>
+            <w:proofErr w:type="spellStart"/>
             <w:r>
               <w:rPr>
                 <w:rFonts w:ascii="Arial" w:eastAsia="Arial" w:hAnsi="Arial" w:cs="Arial"/>
@@ -17758,6 +18634,7 @@
               </w:rPr>
               <w:t>total_empresa</w:t>
             </w:r>
+            <w:proofErr w:type="spellEnd"/>
             <w:r>
               <w:rPr>
                 <w:rFonts w:ascii="Arial" w:eastAsia="Arial" w:hAnsi="Arial" w:cs="Arial"/>
@@ -17796,6 +18673,7 @@
               </w:rPr>
               <w:t>${</w:t>
             </w:r>
+            <w:proofErr w:type="spellStart"/>
             <w:r>
               <w:rPr>
                 <w:rFonts w:ascii="Arial" w:eastAsia="Arial" w:hAnsi="Arial" w:cs="Arial"/>
@@ -17805,6 +18683,7 @@
               </w:rPr>
               <w:t>solucion_empresa</w:t>
             </w:r>
+            <w:proofErr w:type="spellEnd"/>
             <w:r>
               <w:rPr>
                 <w:rFonts w:ascii="Arial" w:eastAsia="Arial" w:hAnsi="Arial" w:cs="Arial"/>
@@ -17843,6 +18722,7 @@
               </w:rPr>
               <w:t>${</w:t>
             </w:r>
+            <w:proofErr w:type="spellStart"/>
             <w:r>
               <w:rPr>
                 <w:rFonts w:ascii="Arial" w:eastAsia="Arial" w:hAnsi="Arial" w:cs="Arial"/>
@@ -17852,6 +18732,7 @@
               </w:rPr>
               <w:t>cobertura_empresa</w:t>
             </w:r>
+            <w:proofErr w:type="spellEnd"/>
             <w:r>
               <w:rPr>
                 <w:rFonts w:ascii="Arial" w:eastAsia="Arial" w:hAnsi="Arial" w:cs="Arial"/>
@@ -17896,7 +18777,25 @@
           <w:sz w:val="14"/>
           <w:szCs w:val="14"/>
         </w:rPr>
-        <w:t>${boletin_anio}</w:t>
+        <w:t>${</w:t>
+      </w:r>
+      <w:proofErr w:type="spellStart"/>
+      <w:r>
+        <w:rPr>
+          <w:rFonts w:ascii="Arial" w:hAnsi="Arial" w:cs="Arial"/>
+          <w:sz w:val="14"/>
+          <w:szCs w:val="14"/>
+        </w:rPr>
+        <w:t>boletin_anio</w:t>
+      </w:r>
+      <w:proofErr w:type="spellEnd"/>
+      <w:r>
+        <w:rPr>
+          <w:rFonts w:ascii="Arial" w:hAnsi="Arial" w:cs="Arial"/>
+          <w:sz w:val="14"/>
+          <w:szCs w:val="14"/>
+        </w:rPr>
+        <w:t>}</w:t>
       </w:r>
     </w:p>
     <w:p>
@@ -20052,7 +20951,27 @@
                 <w:sz w:val="14"/>
                 <w:szCs w:val="14"/>
               </w:rPr>
-              <w:t>Se propone establecer mecanismos de socialización en áreas de catedra Udecina y el uso de mecanismos de socialización que permitan apropiación del PEU de los estudiantes.</w:t>
+              <w:t xml:space="preserve">Se propone establecer mecanismos de socialización en áreas de catedra </w:t>
+            </w:r>
+            <w:proofErr w:type="spellStart"/>
+            <w:r>
+              <w:rPr>
+                <w:rFonts w:ascii="Arial" w:eastAsia="MS Gothic" w:hAnsi="Arial" w:cs="Arial"/>
+                <w:bCs/>
+                <w:sz w:val="14"/>
+                <w:szCs w:val="14"/>
+              </w:rPr>
+              <w:t>Udecina</w:t>
+            </w:r>
+            <w:proofErr w:type="spellEnd"/>
+            <w:r>
+              <w:rPr>
+                <w:rFonts w:ascii="Arial" w:eastAsia="MS Gothic" w:hAnsi="Arial" w:cs="Arial"/>
+                <w:bCs/>
+                <w:sz w:val="14"/>
+                <w:szCs w:val="14"/>
+              </w:rPr>
+              <w:t xml:space="preserve"> y el uso de mecanismos de socialización que permitan apropiación del PEU de los estudiantes.</w:t>
             </w:r>
           </w:p>
           <w:p>
@@ -26032,7 +26951,27 @@
           <w:sz w:val="8"/>
           <w:szCs w:val="8"/>
         </w:rPr>
-        <w:t xml:space="preserve">(realice una síntesis del factor) </w:t>
+        <w:t>(</w:t>
+      </w:r>
+      <w:proofErr w:type="gramStart"/>
+      <w:r>
+        <w:rPr>
+          <w:rFonts w:ascii="Arial" w:hAnsi="Arial" w:cs="Arial"/>
+          <w:i/>
+          <w:sz w:val="8"/>
+          <w:szCs w:val="8"/>
+        </w:rPr>
+        <w:t>realice</w:t>
+      </w:r>
+      <w:proofErr w:type="gramEnd"/>
+      <w:r>
+        <w:rPr>
+          <w:rFonts w:ascii="Arial" w:hAnsi="Arial" w:cs="Arial"/>
+          <w:i/>
+          <w:sz w:val="8"/>
+          <w:szCs w:val="8"/>
+        </w:rPr>
+        <w:t xml:space="preserve"> una síntesis del factor) </w:t>
       </w:r>
     </w:p>
     <w:p>
@@ -30182,8 +31121,9 @@
                 <w:sz w:val="16"/>
                 <w:szCs w:val="16"/>
               </w:rPr>
-              <w:t>Resultados Uc</w:t>
-            </w:r>
+              <w:t xml:space="preserve">Resultados </w:t>
+            </w:r>
+            <w:proofErr w:type="spellStart"/>
             <w:r>
               <w:rPr>
                 <w:rFonts w:ascii="Arial" w:hAnsi="Arial" w:cs="Arial"/>
@@ -30191,8 +31131,18 @@
                 <w:sz w:val="16"/>
                 <w:szCs w:val="16"/>
               </w:rPr>
+              <w:t>Uc</w:t>
+            </w:r>
+            <w:r>
+              <w:rPr>
+                <w:rFonts w:ascii="Arial" w:hAnsi="Arial" w:cs="Arial"/>
+                <w:b/>
+                <w:sz w:val="16"/>
+                <w:szCs w:val="16"/>
+              </w:rPr>
               <w:t>undimanarca</w:t>
             </w:r>
+            <w:proofErr w:type="spellEnd"/>
           </w:p>
           <w:p>
             <w:pPr>
@@ -31795,6 +32745,8 @@
         </w:rPr>
         <w:t xml:space="preserve"> Ver documento anexo </w:t>
       </w:r>
+      <w:proofErr w:type="spellStart"/>
+      <w:proofErr w:type="gramStart"/>
       <w:r>
         <w:rPr>
           <w:rFonts w:ascii="Arial" w:hAnsi="Arial" w:cs="Arial"/>
@@ -31803,6 +32755,7 @@
         </w:rPr>
         <w:t>AnálisisResultadosSABERPRO</w:t>
       </w:r>
+      <w:proofErr w:type="spellEnd"/>
       <w:r>
         <w:rPr>
           <w:rFonts w:ascii="Arial" w:hAnsi="Arial" w:cs="Arial"/>
@@ -31819,6 +32772,7 @@
         </w:rPr>
         <w:t>.</w:t>
       </w:r>
+      <w:proofErr w:type="gramEnd"/>
     </w:p>
     <w:p>
       <w:pPr>
@@ -38114,7 +39068,27 @@
                 <w:sz w:val="14"/>
                 <w:szCs w:val="14"/>
               </w:rPr>
-              <w:t>Crear mecanismo de carnetización de estudiantes que faciliten el ingreso a los programas de bienestar universitario</w:t>
+              <w:t xml:space="preserve">Crear mecanismo de </w:t>
+            </w:r>
+            <w:proofErr w:type="spellStart"/>
+            <w:r>
+              <w:rPr>
+                <w:rFonts w:ascii="Arial" w:eastAsia="MS Gothic" w:hAnsi="Arial" w:cs="Arial"/>
+                <w:bCs/>
+                <w:sz w:val="14"/>
+                <w:szCs w:val="14"/>
+              </w:rPr>
+              <w:t>carnetización</w:t>
+            </w:r>
+            <w:proofErr w:type="spellEnd"/>
+            <w:r>
+              <w:rPr>
+                <w:rFonts w:ascii="Arial" w:eastAsia="MS Gothic" w:hAnsi="Arial" w:cs="Arial"/>
+                <w:bCs/>
+                <w:sz w:val="14"/>
+                <w:szCs w:val="14"/>
+              </w:rPr>
+              <w:t xml:space="preserve"> de estudiantes que faciliten el ingreso a los programas de bienestar universitario</w:t>
             </w:r>
           </w:p>
           <w:p>
@@ -42262,6 +43236,7 @@
               </w:rPr>
               <w:t xml:space="preserve">La escasa programación de encuentros con egresados impide la actualización de sus datos sobre desarrollo laboral y académico </w:t>
             </w:r>
+            <w:proofErr w:type="spellStart"/>
             <w:r>
               <w:rPr>
                 <w:rFonts w:ascii="Arial" w:eastAsia="MS Gothic" w:hAnsi="Arial" w:cs="Arial"/>
@@ -42271,6 +43246,7 @@
               </w:rPr>
               <w:t>posgradual</w:t>
             </w:r>
+            <w:proofErr w:type="spellEnd"/>
             <w:r>
               <w:rPr>
                 <w:rFonts w:ascii="Arial" w:eastAsia="MS Gothic" w:hAnsi="Arial" w:cs="Arial"/>
@@ -44619,8 +45595,19 @@
                 <w:sz w:val="12"/>
                 <w:szCs w:val="14"/>
               </w:rPr>
-              <w:t>${no_fortalezaSintesis</w:t>
-            </w:r>
+              <w:t>${</w:t>
+            </w:r>
+            <w:proofErr w:type="spellStart"/>
+            <w:r>
+              <w:rPr>
+                <w:rFonts w:ascii="Arial" w:eastAsia="MS Gothic" w:hAnsi="Arial" w:cs="Arial"/>
+                <w:bCs/>
+                <w:sz w:val="12"/>
+                <w:szCs w:val="14"/>
+              </w:rPr>
+              <w:t>no_fortalezaSintesis</w:t>
+            </w:r>
+            <w:proofErr w:type="spellEnd"/>
             <w:r>
               <w:rPr>
                 <w:rFonts w:ascii="Arial" w:eastAsia="MS Gothic" w:hAnsi="Arial" w:cs="Arial"/>
@@ -44660,8 +45647,19 @@
                 <w:sz w:val="12"/>
                 <w:szCs w:val="14"/>
               </w:rPr>
-              <w:t>${no_debilidadSintesis</w:t>
-            </w:r>
+              <w:t>${</w:t>
+            </w:r>
+            <w:proofErr w:type="spellStart"/>
+            <w:r>
+              <w:rPr>
+                <w:rFonts w:ascii="Arial" w:eastAsia="MS Gothic" w:hAnsi="Arial" w:cs="Arial"/>
+                <w:bCs/>
+                <w:sz w:val="12"/>
+                <w:szCs w:val="14"/>
+              </w:rPr>
+              <w:t>no_debilidadSintesis</w:t>
+            </w:r>
+            <w:proofErr w:type="spellEnd"/>
             <w:r>
               <w:rPr>
                 <w:rFonts w:ascii="Arial" w:eastAsia="MS Gothic" w:hAnsi="Arial" w:cs="Arial"/>
@@ -44810,7 +45808,27 @@
                 <w:sz w:val="10"/>
                 <w:szCs w:val="10"/>
               </w:rPr>
-              <w:t>Se propone establecer mecanismos de socialización en áreas de catedra Udecina y el uso de mecanismos de socialización que permitan apropiación del PEU de los estudiantes.</w:t>
+              <w:t xml:space="preserve">Se propone establecer mecanismos de socialización en áreas de catedra </w:t>
+            </w:r>
+            <w:proofErr w:type="spellStart"/>
+            <w:r>
+              <w:rPr>
+                <w:rFonts w:ascii="Arial" w:eastAsia="MS Gothic" w:hAnsi="Arial" w:cs="Arial"/>
+                <w:bCs/>
+                <w:sz w:val="10"/>
+                <w:szCs w:val="10"/>
+              </w:rPr>
+              <w:t>Udecina</w:t>
+            </w:r>
+            <w:proofErr w:type="spellEnd"/>
+            <w:r>
+              <w:rPr>
+                <w:rFonts w:ascii="Arial" w:eastAsia="MS Gothic" w:hAnsi="Arial" w:cs="Arial"/>
+                <w:bCs/>
+                <w:sz w:val="10"/>
+                <w:szCs w:val="10"/>
+              </w:rPr>
+              <w:t xml:space="preserve"> y el uso de mecanismos de socialización que permitan apropiación del PEU de los estudiantes.</w:t>
             </w:r>
           </w:p>
           <w:p>
@@ -45071,7 +46089,27 @@
                 <w:sz w:val="10"/>
                 <w:szCs w:val="10"/>
               </w:rPr>
-              <w:t>Fomentar el desarrollo académico de los docentes, mediante el apoyo económico por parte de la UDEC para realizar estudios de maestria.</w:t>
+              <w:t xml:space="preserve">Fomentar el desarrollo académico de los docentes, mediante el apoyo económico por parte de la UDEC para realizar estudios de </w:t>
+            </w:r>
+            <w:proofErr w:type="spellStart"/>
+            <w:r>
+              <w:rPr>
+                <w:rFonts w:ascii="Arial" w:eastAsia="MS Gothic" w:hAnsi="Arial" w:cs="Arial"/>
+                <w:bCs/>
+                <w:sz w:val="10"/>
+                <w:szCs w:val="10"/>
+              </w:rPr>
+              <w:t>maestria</w:t>
+            </w:r>
+            <w:proofErr w:type="spellEnd"/>
+            <w:r>
+              <w:rPr>
+                <w:rFonts w:ascii="Arial" w:eastAsia="MS Gothic" w:hAnsi="Arial" w:cs="Arial"/>
+                <w:bCs/>
+                <w:sz w:val="10"/>
+                <w:szCs w:val="10"/>
+              </w:rPr>
+              <w:t>.</w:t>
             </w:r>
           </w:p>
           <w:p>
@@ -45301,7 +46339,27 @@
                 <w:sz w:val="10"/>
                 <w:szCs w:val="10"/>
               </w:rPr>
-              <w:t>Crear mecanismo de carnetización de estudiantes que faciliten el ingreso a los programas de bienestar universitario</w:t>
+              <w:t xml:space="preserve">Crear mecanismo de </w:t>
+            </w:r>
+            <w:proofErr w:type="spellStart"/>
+            <w:r>
+              <w:rPr>
+                <w:rFonts w:ascii="Arial" w:eastAsia="MS Gothic" w:hAnsi="Arial" w:cs="Arial"/>
+                <w:bCs/>
+                <w:sz w:val="10"/>
+                <w:szCs w:val="10"/>
+              </w:rPr>
+              <w:t>carnetización</w:t>
+            </w:r>
+            <w:proofErr w:type="spellEnd"/>
+            <w:r>
+              <w:rPr>
+                <w:rFonts w:ascii="Arial" w:eastAsia="MS Gothic" w:hAnsi="Arial" w:cs="Arial"/>
+                <w:bCs/>
+                <w:sz w:val="10"/>
+                <w:szCs w:val="10"/>
+              </w:rPr>
+              <w:t xml:space="preserve"> de estudiantes que faciliten el ingreso a los programas de bienestar universitario</w:t>
             </w:r>
           </w:p>
           <w:p>
@@ -46775,7 +47833,25 @@
                 <w:b/>
                 <w:color w:val="000000"/>
               </w:rPr>
-              <w:t>${promedioPorcentajeValor}</w:t>
+              <w:t>${</w:t>
+            </w:r>
+            <w:proofErr w:type="spellStart"/>
+            <w:r>
+              <w:rPr>
+                <w:rFonts w:ascii="Calibri" w:hAnsi="Calibri" w:cs="Calibri"/>
+                <w:b/>
+                <w:color w:val="000000"/>
+              </w:rPr>
+              <w:t>promedioPorcentajeValor</w:t>
+            </w:r>
+            <w:proofErr w:type="spellEnd"/>
+            <w:r>
+              <w:rPr>
+                <w:rFonts w:ascii="Calibri" w:hAnsi="Calibri" w:cs="Calibri"/>
+                <w:b/>
+                <w:color w:val="000000"/>
+              </w:rPr>
+              <w:t>}</w:t>
             </w:r>
           </w:p>
         </w:tc>
@@ -47536,7 +48612,25 @@
                 <w:sz w:val="12"/>
                 <w:szCs w:val="12"/>
               </w:rPr>
-              <w:t>${actFac}</w:t>
+              <w:t>${</w:t>
+            </w:r>
+            <w:proofErr w:type="spellStart"/>
+            <w:r>
+              <w:rPr>
+                <w:rFonts w:ascii="Arial" w:eastAsia="Arial" w:hAnsi="Arial" w:cs="Arial"/>
+                <w:sz w:val="12"/>
+                <w:szCs w:val="12"/>
+              </w:rPr>
+              <w:t>actFac</w:t>
+            </w:r>
+            <w:proofErr w:type="spellEnd"/>
+            <w:r>
+              <w:rPr>
+                <w:rFonts w:ascii="Arial" w:eastAsia="Arial" w:hAnsi="Arial" w:cs="Arial"/>
+                <w:sz w:val="12"/>
+                <w:szCs w:val="12"/>
+              </w:rPr>
+              <w:t>}</w:t>
             </w:r>
           </w:p>
         </w:tc>
@@ -47560,7 +48654,16 @@
                 <w:sz w:val="12"/>
                 <w:szCs w:val="12"/>
               </w:rPr>
-              <w:t>${act</w:t>
+              <w:t>${</w:t>
+            </w:r>
+            <w:proofErr w:type="spellStart"/>
+            <w:r>
+              <w:rPr>
+                <w:rFonts w:ascii="Arial" w:eastAsia="Arial" w:hAnsi="Arial" w:cs="Arial"/>
+                <w:sz w:val="12"/>
+                <w:szCs w:val="12"/>
+              </w:rPr>
+              <w:t>act</w:t>
             </w:r>
             <w:r>
               <w:rPr>
@@ -47570,6 +48673,7 @@
               </w:rPr>
               <w:t>Ac</w:t>
             </w:r>
+            <w:proofErr w:type="spellEnd"/>
             <w:r>
               <w:rPr>
                 <w:rFonts w:ascii="Arial" w:eastAsia="Arial" w:hAnsi="Arial" w:cs="Arial"/>
@@ -47600,7 +48704,16 @@
                 <w:sz w:val="12"/>
                 <w:szCs w:val="12"/>
               </w:rPr>
-              <w:t>${act</w:t>
+              <w:t>${</w:t>
+            </w:r>
+            <w:proofErr w:type="spellStart"/>
+            <w:r>
+              <w:rPr>
+                <w:rFonts w:ascii="Arial" w:eastAsia="Arial" w:hAnsi="Arial" w:cs="Arial"/>
+                <w:sz w:val="12"/>
+                <w:szCs w:val="12"/>
+              </w:rPr>
+              <w:t>act</w:t>
             </w:r>
             <w:r>
               <w:rPr>
@@ -47610,6 +48723,7 @@
               </w:rPr>
               <w:t>Nom</w:t>
             </w:r>
+            <w:proofErr w:type="spellEnd"/>
             <w:r>
               <w:rPr>
                 <w:rFonts w:ascii="Arial" w:eastAsia="Arial" w:hAnsi="Arial" w:cs="Arial"/>
@@ -47640,7 +48754,16 @@
                 <w:sz w:val="12"/>
                 <w:szCs w:val="12"/>
               </w:rPr>
-              <w:t>${actF</w:t>
+              <w:t>${</w:t>
+            </w:r>
+            <w:proofErr w:type="spellStart"/>
+            <w:r>
+              <w:rPr>
+                <w:rFonts w:ascii="Arial" w:eastAsia="Arial" w:hAnsi="Arial" w:cs="Arial"/>
+                <w:sz w:val="12"/>
+                <w:szCs w:val="12"/>
+              </w:rPr>
+              <w:t>actF</w:t>
             </w:r>
             <w:r>
               <w:rPr>
@@ -47650,6 +48773,7 @@
               </w:rPr>
               <w:t>i</w:t>
             </w:r>
+            <w:proofErr w:type="spellEnd"/>
             <w:r>
               <w:rPr>
                 <w:rFonts w:ascii="Arial" w:eastAsia="Arial" w:hAnsi="Arial" w:cs="Arial"/>
@@ -47680,7 +48804,16 @@
                 <w:sz w:val="12"/>
                 <w:szCs w:val="12"/>
               </w:rPr>
-              <w:t>${actF</w:t>
+              <w:t>${</w:t>
+            </w:r>
+            <w:proofErr w:type="spellStart"/>
+            <w:r>
+              <w:rPr>
+                <w:rFonts w:ascii="Arial" w:eastAsia="Arial" w:hAnsi="Arial" w:cs="Arial"/>
+                <w:sz w:val="12"/>
+                <w:szCs w:val="12"/>
+              </w:rPr>
+              <w:t>actF</w:t>
             </w:r>
             <w:r>
               <w:rPr>
@@ -47690,6 +48823,7 @@
               </w:rPr>
               <w:t>f</w:t>
             </w:r>
+            <w:proofErr w:type="spellEnd"/>
             <w:r>
               <w:rPr>
                 <w:rFonts w:ascii="Arial" w:eastAsia="Arial" w:hAnsi="Arial" w:cs="Arial"/>
@@ -47736,7 +48870,16 @@
                 <w:sz w:val="12"/>
                 <w:szCs w:val="12"/>
               </w:rPr>
-              <w:t>${act</w:t>
+              <w:t>${</w:t>
+            </w:r>
+            <w:proofErr w:type="spellStart"/>
+            <w:r>
+              <w:rPr>
+                <w:rFonts w:ascii="Arial" w:eastAsia="Arial" w:hAnsi="Arial" w:cs="Arial"/>
+                <w:sz w:val="12"/>
+                <w:szCs w:val="12"/>
+              </w:rPr>
+              <w:t>act</w:t>
             </w:r>
             <w:r>
               <w:rPr>
@@ -47746,6 +48889,7 @@
               </w:rPr>
               <w:t>Ind</w:t>
             </w:r>
+            <w:proofErr w:type="spellEnd"/>
             <w:r>
               <w:rPr>
                 <w:rFonts w:ascii="Arial" w:eastAsia="Arial" w:hAnsi="Arial" w:cs="Arial"/>
@@ -47776,7 +48920,16 @@
                 <w:sz w:val="12"/>
                 <w:szCs w:val="12"/>
               </w:rPr>
-              <w:t>${act</w:t>
+              <w:t>${</w:t>
+            </w:r>
+            <w:proofErr w:type="spellStart"/>
+            <w:r>
+              <w:rPr>
+                <w:rFonts w:ascii="Arial" w:eastAsia="Arial" w:hAnsi="Arial" w:cs="Arial"/>
+                <w:sz w:val="12"/>
+                <w:szCs w:val="12"/>
+              </w:rPr>
+              <w:t>act</w:t>
             </w:r>
             <w:r>
               <w:rPr>
@@ -47786,6 +48939,7 @@
               </w:rPr>
               <w:t>Res</w:t>
             </w:r>
+            <w:proofErr w:type="spellEnd"/>
             <w:r>
               <w:rPr>
                 <w:rFonts w:ascii="Arial" w:eastAsia="Arial" w:hAnsi="Arial" w:cs="Arial"/>
@@ -47816,7 +48970,16 @@
                 <w:sz w:val="12"/>
                 <w:szCs w:val="12"/>
               </w:rPr>
-              <w:t>${act</w:t>
+              <w:t>${</w:t>
+            </w:r>
+            <w:proofErr w:type="spellStart"/>
+            <w:r>
+              <w:rPr>
+                <w:rFonts w:ascii="Arial" w:eastAsia="Arial" w:hAnsi="Arial" w:cs="Arial"/>
+                <w:sz w:val="12"/>
+                <w:szCs w:val="12"/>
+              </w:rPr>
+              <w:t>act</w:t>
             </w:r>
             <w:r>
               <w:rPr>
@@ -47826,6 +48989,7 @@
               </w:rPr>
               <w:t>Car</w:t>
             </w:r>
+            <w:proofErr w:type="spellEnd"/>
             <w:r>
               <w:rPr>
                 <w:rFonts w:ascii="Arial" w:eastAsia="Arial" w:hAnsi="Arial" w:cs="Arial"/>
@@ -47856,7 +49020,16 @@
                 <w:sz w:val="12"/>
                 <w:szCs w:val="12"/>
               </w:rPr>
-              <w:t>${act</w:t>
+              <w:t>${</w:t>
+            </w:r>
+            <w:proofErr w:type="spellStart"/>
+            <w:r>
+              <w:rPr>
+                <w:rFonts w:ascii="Arial" w:eastAsia="Arial" w:hAnsi="Arial" w:cs="Arial"/>
+                <w:sz w:val="12"/>
+                <w:szCs w:val="12"/>
+              </w:rPr>
+              <w:t>act</w:t>
             </w:r>
             <w:r>
               <w:rPr>
@@ -47866,6 +49039,7 @@
               </w:rPr>
               <w:t>Met</w:t>
             </w:r>
+            <w:proofErr w:type="spellEnd"/>
             <w:r>
               <w:rPr>
                 <w:rFonts w:ascii="Arial" w:eastAsia="Arial" w:hAnsi="Arial" w:cs="Arial"/>
@@ -47896,7 +49070,16 @@
                 <w:sz w:val="12"/>
                 <w:szCs w:val="12"/>
               </w:rPr>
-              <w:t>${act</w:t>
+              <w:t>${</w:t>
+            </w:r>
+            <w:proofErr w:type="spellStart"/>
+            <w:r>
+              <w:rPr>
+                <w:rFonts w:ascii="Arial" w:eastAsia="Arial" w:hAnsi="Arial" w:cs="Arial"/>
+                <w:sz w:val="12"/>
+                <w:szCs w:val="12"/>
+              </w:rPr>
+              <w:t>act</w:t>
             </w:r>
             <w:r>
               <w:rPr>
@@ -47906,6 +49089,7 @@
               </w:rPr>
               <w:t>Des</w:t>
             </w:r>
+            <w:proofErr w:type="spellEnd"/>
             <w:r>
               <w:rPr>
                 <w:rFonts w:ascii="Arial" w:eastAsia="Arial" w:hAnsi="Arial" w:cs="Arial"/>
@@ -47936,7 +49120,16 @@
                 <w:sz w:val="12"/>
                 <w:szCs w:val="12"/>
               </w:rPr>
-              <w:t>${act</w:t>
+              <w:t>${</w:t>
+            </w:r>
+            <w:proofErr w:type="spellStart"/>
+            <w:r>
+              <w:rPr>
+                <w:rFonts w:ascii="Arial" w:eastAsia="Arial" w:hAnsi="Arial" w:cs="Arial"/>
+                <w:sz w:val="12"/>
+                <w:szCs w:val="12"/>
+              </w:rPr>
+              <w:t>act</w:t>
             </w:r>
             <w:r>
               <w:rPr>
@@ -47946,6 +49139,7 @@
               </w:rPr>
               <w:t>Rec</w:t>
             </w:r>
+            <w:proofErr w:type="spellEnd"/>
             <w:r>
               <w:rPr>
                 <w:rFonts w:ascii="Arial" w:eastAsia="Arial" w:hAnsi="Arial" w:cs="Arial"/>
@@ -49579,6 +50773,7 @@
         <w:tcPr>
           <w:tcW w:w="847" w:type="pct"/>
           <w:vMerge w:val="restart"/>
+          <w:vAlign w:val="center"/>
         </w:tcPr>
         <w:p>
           <w:pPr>
@@ -49593,57 +50788,7 @@
               <w:noProof/>
               <w:lang w:val="es-CO" w:eastAsia="es-CO"/>
             </w:rPr>
-            <w:drawing>
-              <wp:inline distT="0" distB="0" distL="0" distR="0" wp14:anchorId="6182B3C2" wp14:editId="6E371734">
-                <wp:extent cx="467995" cy="661329"/>
-                <wp:effectExtent l="0" t="0" r="8255" b="5715"/>
-                <wp:docPr id="3" name="Imagen 3" descr="https://www.ucundinamarca.edu.co/images/iconos/escudo-ucundinamarca.png"/>
-                <wp:cNvGraphicFramePr>
-                  <a:graphicFrameLocks xmlns:a="http://schemas.openxmlformats.org/drawingml/2006/main" noChangeAspect="1"/>
-                </wp:cNvGraphicFramePr>
-                <a:graphic xmlns:a="http://schemas.openxmlformats.org/drawingml/2006/main">
-                  <a:graphicData uri="http://schemas.openxmlformats.org/drawingml/2006/picture">
-                    <pic:pic xmlns:pic="http://schemas.openxmlformats.org/drawingml/2006/picture">
-                      <pic:nvPicPr>
-                        <pic:cNvPr id="0" name="Picture 1" descr="https://www.ucundinamarca.edu.co/images/iconos/escudo-ucundinamarca.png"/>
-                        <pic:cNvPicPr>
-                          <a:picLocks noChangeAspect="1" noChangeArrowheads="1"/>
-                        </pic:cNvPicPr>
-                      </pic:nvPicPr>
-                      <pic:blipFill rotWithShape="1">
-                        <a:blip r:embed="rId1" cstate="print">
-                          <a:extLst>
-                            <a:ext uri="{28A0092B-C50C-407E-A947-70E740481C1C}">
-                              <a14:useLocalDpi xmlns:a14="http://schemas.microsoft.com/office/drawing/2010/main" val="0"/>
-                            </a:ext>
-                          </a:extLst>
-                        </a:blip>
-                        <a:srcRect l="11051" r="10221" b="20986"/>
-                        <a:stretch/>
-                      </pic:blipFill>
-                      <pic:spPr bwMode="auto">
-                        <a:xfrm>
-                          <a:off x="0" y="0"/>
-                          <a:ext cx="480203" cy="678581"/>
-                        </a:xfrm>
-                        <a:prstGeom prst="rect">
-                          <a:avLst/>
-                        </a:prstGeom>
-                        <a:noFill/>
-                        <a:ln>
-                          <a:noFill/>
-                        </a:ln>
-                        <a:extLst>
-                          <a:ext uri="{53640926-AAD7-44D8-BBD7-CCE9431645EC}">
-                            <a14:shadowObscured xmlns:a14="http://schemas.microsoft.com/office/drawing/2010/main"/>
-                          </a:ext>
-                        </a:extLst>
-                      </pic:spPr>
-                    </pic:pic>
-                  </a:graphicData>
-                </a:graphic>
-              </wp:inline>
-            </w:drawing>
+            <w:t>${foto}</w:t>
           </w:r>
         </w:p>
       </w:tc>
@@ -49761,23 +50906,7 @@
               <w:b/>
               <w:color w:val="000000"/>
             </w:rPr>
-            <w:t>${</w:t>
-          </w:r>
-          <w:r>
-            <w:rPr>
-              <w:rFonts w:ascii="Arial" w:hAnsi="Arial" w:cs="Arial"/>
-              <w:b/>
-              <w:color w:val="000000"/>
-            </w:rPr>
-            <w:t>titulo_2</w:t>
-          </w:r>
-          <w:r>
-            <w:rPr>
-              <w:rFonts w:ascii="Arial" w:hAnsi="Arial" w:cs="Arial"/>
-              <w:b/>
-              <w:color w:val="000000"/>
-            </w:rPr>
-            <w:t>}</w:t>
+            <w:t>${titulo_2}</w:t>
           </w:r>
         </w:p>
       </w:tc>
@@ -49854,23 +50983,7 @@
               <w:b/>
               <w:color w:val="000000"/>
             </w:rPr>
-            <w:t>${</w:t>
-          </w:r>
-          <w:r>
-            <w:rPr>
-              <w:rFonts w:ascii="Arial" w:hAnsi="Arial" w:cs="Arial"/>
-              <w:b/>
-              <w:color w:val="000000"/>
-            </w:rPr>
-            <w:t>titulo_3</w:t>
-          </w:r>
-          <w:r>
-            <w:rPr>
-              <w:rFonts w:ascii="Arial" w:hAnsi="Arial" w:cs="Arial"/>
-              <w:b/>
-              <w:color w:val="000000"/>
-            </w:rPr>
-            <w:t>}</w:t>
+            <w:t>${titulo_3}</w:t>
           </w:r>
         </w:p>
       </w:tc>
@@ -49996,7 +51109,7 @@
               <w:b/>
               <w:noProof/>
             </w:rPr>
-            <w:t>1</w:t>
+            <w:t>16</w:t>
           </w:r>
           <w:r>
             <w:rPr>
@@ -50014,33 +51127,17 @@
             </w:rPr>
             <w:t xml:space="preserve"> de </w:t>
           </w:r>
-          <w:r>
-            <w:fldChar w:fldCharType="begin"/>
-          </w:r>
-          <w:r>
-            <w:instrText xml:space="preserve"> NUMPAGES   \* MERGEFORMAT </w:instrText>
-          </w:r>
-          <w:r>
-            <w:fldChar w:fldCharType="separate"/>
-          </w:r>
-          <w:r>
-            <w:rPr>
-              <w:rStyle w:val="Nmerodepgina"/>
-              <w:rFonts w:ascii="Arial" w:hAnsi="Arial" w:cs="Arial"/>
-              <w:b/>
-              <w:noProof/>
-            </w:rPr>
-            <w:t>16</w:t>
-          </w:r>
-          <w:r>
-            <w:rPr>
-              <w:rStyle w:val="Nmerodepgina"/>
-              <w:rFonts w:ascii="Arial" w:hAnsi="Arial" w:cs="Arial"/>
-              <w:b/>
-              <w:noProof/>
-            </w:rPr>
-            <w:fldChar w:fldCharType="end"/>
-          </w:r>
+          <w:fldSimple w:instr=" NUMPAGES   \* MERGEFORMAT ">
+            <w:r>
+              <w:rPr>
+                <w:rStyle w:val="Nmerodepgina"/>
+                <w:rFonts w:ascii="Arial" w:hAnsi="Arial" w:cs="Arial"/>
+                <w:b/>
+                <w:noProof/>
+              </w:rPr>
+              <w:t>16</w:t>
+            </w:r>
+          </w:fldSimple>
         </w:p>
       </w:tc>
     </w:tr>
@@ -55492,7 +56589,7 @@
 </file>
 
 <file path=customXml/itemProps1.xml><?xml version="1.0" encoding="utf-8"?>
-<ds:datastoreItem xmlns:ds="http://schemas.openxmlformats.org/officeDocument/2006/customXml" ds:itemID="{FE55F75C-EDE3-4825-B9DC-29EFEAE562AE}">
+<ds:datastoreItem xmlns:ds="http://schemas.openxmlformats.org/officeDocument/2006/customXml" ds:itemID="{31DFFE4B-4180-474F-9773-CA9D9FA5D5B8}">
   <ds:schemaRefs>
     <ds:schemaRef ds:uri="http://schemas.openxmlformats.org/officeDocument/2006/bibliography"/>
   </ds:schemaRefs>

</xml_diff>

<commit_message>
Ajustes Ponderacion y Porcentajes
Se ajustarón la escala valorativa de acuerdo a la tabla de calificación y no a la del software.

Se ajusto la plantilla del Informe, no mostraba los porcentajes.
</commit_message>
<xml_diff>
--- a/public/Plantila_AutoEvaluacion_EAAG008_V2.docx
+++ b/public/Plantila_AutoEvaluacion_EAAG008_V2.docx
@@ -245,21 +245,7 @@
         <w:rPr>
           <w:rFonts w:ascii="Arial" w:hAnsi="Arial" w:cs="Arial"/>
         </w:rPr>
-        <w:t>${</w:t>
-      </w:r>
-      <w:proofErr w:type="spellStart"/>
-      <w:r>
-        <w:rPr>
-          <w:rFonts w:ascii="Arial" w:hAnsi="Arial" w:cs="Arial"/>
-        </w:rPr>
-        <w:t>nombre_institucion</w:t>
-      </w:r>
-      <w:proofErr w:type="spellEnd"/>
-      <w:r>
-        <w:rPr>
-          <w:rFonts w:ascii="Arial" w:hAnsi="Arial" w:cs="Arial"/>
-        </w:rPr>
-        <w:t>}</w:t>
+        <w:t>${nombre_institucion}</w:t>
       </w:r>
     </w:p>
     <w:p>
@@ -388,27 +374,7 @@
                 <w:sz w:val="20"/>
                 <w:szCs w:val="20"/>
               </w:rPr>
-              <w:t>${</w:t>
-            </w:r>
-            <w:proofErr w:type="spellStart"/>
-            <w:r>
-              <w:rPr>
-                <w:rFonts w:ascii="Arial" w:hAnsi="Arial" w:cs="Arial"/>
-                <w:color w:val="auto"/>
-                <w:sz w:val="20"/>
-                <w:szCs w:val="20"/>
-              </w:rPr>
-              <w:t>nombre_institucion</w:t>
-            </w:r>
-            <w:proofErr w:type="spellEnd"/>
-            <w:r>
-              <w:rPr>
-                <w:rFonts w:ascii="Arial" w:hAnsi="Arial" w:cs="Arial"/>
-                <w:color w:val="auto"/>
-                <w:sz w:val="20"/>
-                <w:szCs w:val="20"/>
-              </w:rPr>
-              <w:t>}</w:t>
+              <w:t>${nombre_institucion}</w:t>
             </w:r>
             <w:r>
               <w:rPr>
@@ -482,27 +448,7 @@
                 <w:sz w:val="20"/>
                 <w:szCs w:val="20"/>
               </w:rPr>
-              <w:t>${</w:t>
-            </w:r>
-            <w:proofErr w:type="spellStart"/>
-            <w:r>
-              <w:rPr>
-                <w:rFonts w:ascii="Arial" w:hAnsi="Arial" w:cs="Arial"/>
-                <w:color w:val="auto"/>
-                <w:sz w:val="20"/>
-                <w:szCs w:val="20"/>
-              </w:rPr>
-              <w:t>domicilio_institucion</w:t>
-            </w:r>
-            <w:proofErr w:type="spellEnd"/>
-            <w:r>
-              <w:rPr>
-                <w:rFonts w:ascii="Arial" w:hAnsi="Arial" w:cs="Arial"/>
-                <w:color w:val="auto"/>
-                <w:sz w:val="20"/>
-                <w:szCs w:val="20"/>
-              </w:rPr>
-              <w:t>}</w:t>
+              <w:t>${domicilio_institucion}</w:t>
             </w:r>
           </w:p>
         </w:tc>
@@ -567,27 +513,7 @@
                 <w:sz w:val="20"/>
                 <w:szCs w:val="20"/>
               </w:rPr>
-              <w:t>${</w:t>
-            </w:r>
-            <w:proofErr w:type="spellStart"/>
-            <w:r>
-              <w:rPr>
-                <w:rFonts w:ascii="Arial" w:hAnsi="Arial" w:cs="Arial"/>
-                <w:color w:val="auto"/>
-                <w:sz w:val="20"/>
-                <w:szCs w:val="20"/>
-              </w:rPr>
-              <w:t>caracter_institucion</w:t>
-            </w:r>
-            <w:proofErr w:type="spellEnd"/>
-            <w:r>
-              <w:rPr>
-                <w:rFonts w:ascii="Arial" w:hAnsi="Arial" w:cs="Arial"/>
-                <w:color w:val="auto"/>
-                <w:sz w:val="20"/>
-                <w:szCs w:val="20"/>
-              </w:rPr>
-              <w:t>}</w:t>
+              <w:t>${caracter_institucion}</w:t>
             </w:r>
           </w:p>
         </w:tc>
@@ -646,23 +572,7 @@
                 <w:rFonts w:ascii="Arial" w:hAnsi="Arial" w:cs="Arial"/>
                 <w:lang w:eastAsia="es-CO"/>
               </w:rPr>
-              <w:t>${</w:t>
-            </w:r>
-            <w:proofErr w:type="spellStart"/>
-            <w:r>
-              <w:rPr>
-                <w:rFonts w:ascii="Arial" w:hAnsi="Arial" w:cs="Arial"/>
-                <w:lang w:eastAsia="es-CO"/>
-              </w:rPr>
-              <w:t>snies_institucion</w:t>
-            </w:r>
-            <w:proofErr w:type="spellEnd"/>
-            <w:r>
-              <w:rPr>
-                <w:rFonts w:ascii="Arial" w:hAnsi="Arial" w:cs="Arial"/>
-                <w:lang w:eastAsia="es-CO"/>
-              </w:rPr>
-              <w:t>}</w:t>
+              <w:t>${snies_institucion}</w:t>
             </w:r>
           </w:p>
         </w:tc>
@@ -737,27 +647,7 @@
                 <w:sz w:val="20"/>
                 <w:szCs w:val="20"/>
               </w:rPr>
-              <w:t>${</w:t>
-            </w:r>
-            <w:proofErr w:type="spellStart"/>
-            <w:r>
-              <w:rPr>
-                <w:rFonts w:ascii="Arial" w:hAnsi="Arial" w:cs="Arial"/>
-                <w:color w:val="auto"/>
-                <w:sz w:val="20"/>
-                <w:szCs w:val="20"/>
-              </w:rPr>
-              <w:t>norma_creacion</w:t>
-            </w:r>
-            <w:proofErr w:type="spellEnd"/>
-            <w:r>
-              <w:rPr>
-                <w:rFonts w:ascii="Arial" w:hAnsi="Arial" w:cs="Arial"/>
-                <w:color w:val="auto"/>
-                <w:sz w:val="20"/>
-                <w:szCs w:val="20"/>
-              </w:rPr>
-              <w:t>}</w:t>
+              <w:t>${norma_creacion}</w:t>
             </w:r>
           </w:p>
         </w:tc>
@@ -822,27 +712,7 @@
                 <w:sz w:val="20"/>
                 <w:szCs w:val="20"/>
               </w:rPr>
-              <w:t>${</w:t>
-            </w:r>
-            <w:proofErr w:type="spellStart"/>
-            <w:r>
-              <w:rPr>
-                <w:rFonts w:ascii="Arial" w:hAnsi="Arial" w:cs="Arial"/>
-                <w:color w:val="auto"/>
-                <w:sz w:val="20"/>
-                <w:szCs w:val="20"/>
-              </w:rPr>
-              <w:t>estudiante_matriculados</w:t>
-            </w:r>
-            <w:proofErr w:type="spellEnd"/>
-            <w:r>
-              <w:rPr>
-                <w:rFonts w:ascii="Arial" w:hAnsi="Arial" w:cs="Arial"/>
-                <w:color w:val="auto"/>
-                <w:sz w:val="20"/>
-                <w:szCs w:val="20"/>
-              </w:rPr>
-              <w:t>}</w:t>
+              <w:t>${estudiante_matriculados}</w:t>
             </w:r>
           </w:p>
         </w:tc>
@@ -907,9 +777,8 @@
                 <w:sz w:val="20"/>
                 <w:szCs w:val="20"/>
               </w:rPr>
-              <w:t>${</w:t>
-            </w:r>
-            <w:proofErr w:type="spellStart"/>
+              <w:t>${metodologi</w:t>
+            </w:r>
             <w:r>
               <w:rPr>
                 <w:rFonts w:ascii="Arial" w:hAnsi="Arial" w:cs="Arial"/>
@@ -917,26 +786,7 @@
                 <w:sz w:val="20"/>
                 <w:szCs w:val="20"/>
               </w:rPr>
-              <w:t>metodologi</w:t>
-            </w:r>
-            <w:r>
-              <w:rPr>
-                <w:rFonts w:ascii="Arial" w:hAnsi="Arial" w:cs="Arial"/>
-                <w:color w:val="auto"/>
-                <w:sz w:val="20"/>
-                <w:szCs w:val="20"/>
-              </w:rPr>
-              <w:t>a</w:t>
-            </w:r>
-            <w:proofErr w:type="spellEnd"/>
-            <w:r>
-              <w:rPr>
-                <w:rFonts w:ascii="Arial" w:hAnsi="Arial" w:cs="Arial"/>
-                <w:color w:val="auto"/>
-                <w:sz w:val="20"/>
-                <w:szCs w:val="20"/>
-              </w:rPr>
-              <w:t>}</w:t>
+              <w:t>a}</w:t>
             </w:r>
             <w:r>
               <w:rPr>
@@ -1131,33 +981,15 @@
                 <w:sz w:val="20"/>
                 <w:szCs w:val="20"/>
               </w:rPr>
-              <w:t>${</w:t>
-            </w:r>
-            <w:proofErr w:type="spellStart"/>
+              <w:t>${t_</w:t>
+            </w:r>
             <w:r>
               <w:rPr>
                 <w:rFonts w:cs="Arial"/>
                 <w:sz w:val="20"/>
                 <w:szCs w:val="20"/>
               </w:rPr>
-              <w:t>t_</w:t>
-            </w:r>
-            <w:r>
-              <w:rPr>
-                <w:rFonts w:cs="Arial"/>
-                <w:sz w:val="20"/>
-                <w:szCs w:val="20"/>
-              </w:rPr>
-              <w:t>c</w:t>
-            </w:r>
-            <w:proofErr w:type="spellEnd"/>
-            <w:r>
-              <w:rPr>
-                <w:rFonts w:cs="Arial"/>
-                <w:sz w:val="20"/>
-                <w:szCs w:val="20"/>
-              </w:rPr>
-              <w:t>}</w:t>
+              <w:t>c}</w:t>
             </w:r>
           </w:p>
         </w:tc>
@@ -1240,25 +1072,7 @@
                 <w:sz w:val="20"/>
                 <w:szCs w:val="20"/>
               </w:rPr>
-              <w:t>${</w:t>
-            </w:r>
-            <w:proofErr w:type="spellStart"/>
-            <w:r>
-              <w:rPr>
-                <w:rFonts w:cs="Arial"/>
-                <w:sz w:val="20"/>
-                <w:szCs w:val="20"/>
-              </w:rPr>
-              <w:t>m_t</w:t>
-            </w:r>
-            <w:proofErr w:type="spellEnd"/>
-            <w:r>
-              <w:rPr>
-                <w:rFonts w:cs="Arial"/>
-                <w:sz w:val="20"/>
-                <w:szCs w:val="20"/>
-              </w:rPr>
-              <w:t>}</w:t>
+              <w:t>${m_t}</w:t>
             </w:r>
           </w:p>
         </w:tc>
@@ -1438,16 +1252,7 @@
           <w:color w:val="auto"/>
           <w:sz w:val="20"/>
         </w:rPr>
-        <w:t>${</w:t>
-      </w:r>
-      <w:proofErr w:type="spellStart"/>
-      <w:r>
-        <w:rPr>
-          <w:rFonts w:cs="Arial"/>
-          <w:color w:val="auto"/>
-          <w:sz w:val="20"/>
-        </w:rPr>
-        <w:t>bolet</w:t>
+        <w:t>${bolet</w:t>
       </w:r>
       <w:r>
         <w:rPr>
@@ -1463,16 +1268,7 @@
           <w:color w:val="auto"/>
           <w:sz w:val="20"/>
         </w:rPr>
-        <w:t>n_mes</w:t>
-      </w:r>
-      <w:proofErr w:type="spellEnd"/>
-      <w:r>
-        <w:rPr>
-          <w:rFonts w:cs="Arial"/>
-          <w:color w:val="auto"/>
-          <w:sz w:val="20"/>
-        </w:rPr>
-        <w:t>}</w:t>
+        <w:t>n_mes}</w:t>
       </w:r>
       <w:r>
         <w:rPr>
@@ -1488,16 +1284,7 @@
           <w:color w:val="auto"/>
           <w:sz w:val="20"/>
         </w:rPr>
-        <w:t>${</w:t>
-      </w:r>
-      <w:proofErr w:type="spellStart"/>
-      <w:r>
-        <w:rPr>
-          <w:rFonts w:cs="Arial"/>
-          <w:color w:val="auto"/>
-          <w:sz w:val="20"/>
-        </w:rPr>
-        <w:t>boleti</w:t>
+        <w:t>${boleti</w:t>
       </w:r>
       <w:r>
         <w:rPr>
@@ -1505,16 +1292,7 @@
           <w:color w:val="auto"/>
           <w:sz w:val="20"/>
         </w:rPr>
-        <w:t>n_anio</w:t>
-      </w:r>
-      <w:proofErr w:type="spellEnd"/>
-      <w:r>
-        <w:rPr>
-          <w:rFonts w:cs="Arial"/>
-          <w:color w:val="auto"/>
-          <w:sz w:val="20"/>
-        </w:rPr>
-        <w:t>}</w:t>
+        <w:t>n_anio}</w:t>
       </w:r>
     </w:p>
     <w:p>
@@ -1548,21 +1326,7 @@
         <w:rPr>
           <w:rFonts w:ascii="Arial" w:hAnsi="Arial" w:cs="Arial"/>
         </w:rPr>
-        <w:t>${</w:t>
-      </w:r>
-      <w:proofErr w:type="spellStart"/>
-      <w:r>
-        <w:rPr>
-          <w:rFonts w:ascii="Arial" w:hAnsi="Arial" w:cs="Arial"/>
-        </w:rPr>
-        <w:t>nombre_institucion</w:t>
-      </w:r>
-      <w:proofErr w:type="spellEnd"/>
-      <w:r>
-        <w:rPr>
-          <w:rFonts w:ascii="Arial" w:hAnsi="Arial" w:cs="Arial"/>
-        </w:rPr>
-        <w:t>}</w:t>
+        <w:t>${nombre_institucion}</w:t>
       </w:r>
       <w:r>
         <w:rPr>
@@ -1598,27 +1362,13 @@
         <w:rPr>
           <w:rFonts w:ascii="Arial" w:hAnsi="Arial" w:cs="Arial"/>
         </w:rPr>
-        <w:t>${</w:t>
-      </w:r>
-      <w:proofErr w:type="spellStart"/>
-      <w:r>
-        <w:rPr>
-          <w:rFonts w:ascii="Arial" w:hAnsi="Arial" w:cs="Arial"/>
-        </w:rPr>
-        <w:t>misio</w:t>
+        <w:t>${misio</w:t>
       </w:r>
       <w:r>
         <w:rPr>
           <w:rFonts w:ascii="Arial" w:hAnsi="Arial" w:cs="Arial"/>
         </w:rPr>
-        <w:t>n</w:t>
-      </w:r>
-      <w:proofErr w:type="spellEnd"/>
-      <w:r>
-        <w:rPr>
-          <w:rFonts w:ascii="Arial" w:hAnsi="Arial" w:cs="Arial"/>
-        </w:rPr>
-        <w:t>}</w:t>
+        <w:t>n}</w:t>
       </w:r>
       <w:r>
         <w:rPr>
@@ -1673,21 +1423,7 @@
         <w:rPr>
           <w:rFonts w:ascii="Arial" w:hAnsi="Arial" w:cs="Arial"/>
         </w:rPr>
-        <w:t>${</w:t>
-      </w:r>
-      <w:proofErr w:type="spellStart"/>
-      <w:r>
-        <w:rPr>
-          <w:rFonts w:ascii="Arial" w:hAnsi="Arial" w:cs="Arial"/>
-        </w:rPr>
-        <w:t>nombre_institucion</w:t>
-      </w:r>
-      <w:proofErr w:type="spellEnd"/>
-      <w:r>
-        <w:rPr>
-          <w:rFonts w:ascii="Arial" w:hAnsi="Arial" w:cs="Arial"/>
-        </w:rPr>
-        <w:t>}</w:t>
+        <w:t>${nombre_institucion}</w:t>
       </w:r>
     </w:p>
     <w:p>
@@ -1716,27 +1452,13 @@
         <w:rPr>
           <w:rFonts w:ascii="Arial" w:hAnsi="Arial" w:cs="Arial"/>
         </w:rPr>
-        <w:t>${</w:t>
-      </w:r>
-      <w:proofErr w:type="spellStart"/>
-      <w:r>
-        <w:rPr>
-          <w:rFonts w:ascii="Arial" w:hAnsi="Arial" w:cs="Arial"/>
-        </w:rPr>
-        <w:t>visio</w:t>
+        <w:t>${visio</w:t>
       </w:r>
       <w:r>
         <w:rPr>
           <w:rFonts w:ascii="Arial" w:hAnsi="Arial" w:cs="Arial"/>
         </w:rPr>
-        <w:t>n</w:t>
-      </w:r>
-      <w:proofErr w:type="spellEnd"/>
-      <w:r>
-        <w:rPr>
-          <w:rFonts w:ascii="Arial" w:hAnsi="Arial" w:cs="Arial"/>
-        </w:rPr>
-        <w:t>}</w:t>
+        <w:t>n}</w:t>
       </w:r>
       <w:r>
         <w:rPr>
@@ -1791,21 +1513,7 @@
         <w:rPr>
           <w:rFonts w:ascii="Arial" w:hAnsi="Arial" w:cs="Arial"/>
         </w:rPr>
-        <w:t>${</w:t>
-      </w:r>
-      <w:proofErr w:type="spellStart"/>
-      <w:r>
-        <w:rPr>
-          <w:rFonts w:ascii="Arial" w:hAnsi="Arial" w:cs="Arial"/>
-        </w:rPr>
-        <w:t>nombre_institucion</w:t>
-      </w:r>
-      <w:proofErr w:type="spellEnd"/>
-      <w:r>
-        <w:rPr>
-          <w:rFonts w:ascii="Arial" w:hAnsi="Arial" w:cs="Arial"/>
-        </w:rPr>
-        <w:t>}</w:t>
+        <w:t>${nombre_institucion}</w:t>
       </w:r>
       <w:r>
         <w:rPr>
@@ -1862,23 +1570,7 @@
                 <w:rFonts w:ascii="Arial" w:hAnsi="Arial" w:cs="Arial"/>
                 <w:b/>
               </w:rPr>
-              <w:t>${</w:t>
-            </w:r>
-            <w:proofErr w:type="spellStart"/>
-            <w:r>
-              <w:rPr>
-                <w:rFonts w:ascii="Arial" w:hAnsi="Arial" w:cs="Arial"/>
-                <w:b/>
-              </w:rPr>
-              <w:t>no_frente_estrategico</w:t>
-            </w:r>
-            <w:proofErr w:type="spellEnd"/>
-            <w:r>
-              <w:rPr>
-                <w:rFonts w:ascii="Arial" w:hAnsi="Arial" w:cs="Arial"/>
-                <w:b/>
-              </w:rPr>
-              <w:t>}</w:t>
+              <w:t>${no_frente_estrategico}</w:t>
             </w:r>
           </w:p>
         </w:tc>
@@ -1897,23 +1589,7 @@
                 <w:rFonts w:ascii="Arial" w:hAnsi="Arial" w:cs="Arial"/>
                 <w:b/>
               </w:rPr>
-              <w:t>${</w:t>
-            </w:r>
-            <w:proofErr w:type="spellStart"/>
-            <w:r>
-              <w:rPr>
-                <w:rFonts w:ascii="Arial" w:hAnsi="Arial" w:cs="Arial"/>
-                <w:b/>
-              </w:rPr>
-              <w:t>nombre_frente_estrategico</w:t>
-            </w:r>
-            <w:proofErr w:type="spellEnd"/>
-            <w:r>
-              <w:rPr>
-                <w:rFonts w:ascii="Arial" w:hAnsi="Arial" w:cs="Arial"/>
-                <w:b/>
-              </w:rPr>
-              <w:t>}</w:t>
+              <w:t>${nombre_frente_estrategico}</w:t>
             </w:r>
           </w:p>
         </w:tc>
@@ -1931,21 +1607,7 @@
               <w:rPr>
                 <w:rFonts w:ascii="Arial" w:hAnsi="Arial" w:cs="Arial"/>
               </w:rPr>
-              <w:t>${</w:t>
-            </w:r>
-            <w:proofErr w:type="spellStart"/>
-            <w:r>
-              <w:rPr>
-                <w:rFonts w:ascii="Arial" w:hAnsi="Arial" w:cs="Arial"/>
-              </w:rPr>
-              <w:t>descripcion_frente_estrategico</w:t>
-            </w:r>
-            <w:proofErr w:type="spellEnd"/>
-            <w:r>
-              <w:rPr>
-                <w:rFonts w:ascii="Arial" w:hAnsi="Arial" w:cs="Arial"/>
-              </w:rPr>
-              <w:t>}</w:t>
+              <w:t>${descripcion_frente_estrategico}</w:t>
             </w:r>
           </w:p>
         </w:tc>
@@ -1958,8 +1620,6 @@
           <w:rFonts w:ascii="Arial" w:hAnsi="Arial" w:cs="Arial"/>
         </w:rPr>
       </w:pPr>
-      <w:bookmarkStart w:id="0" w:name="_GoBack"/>
-      <w:bookmarkEnd w:id="0"/>
     </w:p>
     <w:p>
       <w:pPr>
@@ -2138,9 +1798,8 @@
                 <w:szCs w:val="21"/>
                 <w:shd w:val="clear" w:color="auto" w:fill="FFFFFF"/>
               </w:rPr>
-              <w:t>${</w:t>
-            </w:r>
-            <w:proofErr w:type="spellStart"/>
+              <w:t>${nombre_program</w:t>
+            </w:r>
             <w:r>
               <w:rPr>
                 <w:rFonts w:ascii="Arial" w:hAnsi="Arial" w:cs="Arial"/>
@@ -2149,28 +1808,7 @@
                 <w:szCs w:val="21"/>
                 <w:shd w:val="clear" w:color="auto" w:fill="FFFFFF"/>
               </w:rPr>
-              <w:t>nombre_program</w:t>
-            </w:r>
-            <w:r>
-              <w:rPr>
-                <w:rFonts w:ascii="Arial" w:hAnsi="Arial" w:cs="Arial"/>
-                <w:color w:val="333333"/>
-                <w:sz w:val="21"/>
-                <w:szCs w:val="21"/>
-                <w:shd w:val="clear" w:color="auto" w:fill="FFFFFF"/>
-              </w:rPr>
-              <w:t>a</w:t>
-            </w:r>
-            <w:proofErr w:type="spellEnd"/>
-            <w:r>
-              <w:rPr>
-                <w:rFonts w:ascii="Arial" w:hAnsi="Arial" w:cs="Arial"/>
-                <w:color w:val="333333"/>
-                <w:sz w:val="21"/>
-                <w:szCs w:val="21"/>
-                <w:shd w:val="clear" w:color="auto" w:fill="FFFFFF"/>
-              </w:rPr>
-              <w:t>}</w:t>
+              <w:t>a}</w:t>
             </w:r>
           </w:p>
         </w:tc>
@@ -2222,21 +1860,7 @@
               <w:rPr>
                 <w:rFonts w:ascii="Arial" w:hAnsi="Arial" w:cs="Arial"/>
               </w:rPr>
-              <w:t>${</w:t>
-            </w:r>
-            <w:proofErr w:type="spellStart"/>
-            <w:r>
-              <w:rPr>
-                <w:rFonts w:ascii="Arial" w:hAnsi="Arial" w:cs="Arial"/>
-              </w:rPr>
-              <w:t>formacion</w:t>
-            </w:r>
-            <w:proofErr w:type="spellEnd"/>
-            <w:r>
-              <w:rPr>
-                <w:rFonts w:ascii="Arial" w:hAnsi="Arial" w:cs="Arial"/>
-              </w:rPr>
-              <w:t>}</w:t>
+              <w:t>${formacion}</w:t>
             </w:r>
           </w:p>
         </w:tc>
@@ -2345,27 +1969,13 @@
               <w:rPr>
                 <w:rFonts w:ascii="Arial" w:hAnsi="Arial" w:cs="Arial"/>
               </w:rPr>
-              <w:t>${</w:t>
-            </w:r>
-            <w:proofErr w:type="spellStart"/>
-            <w:r>
-              <w:rPr>
-                <w:rFonts w:ascii="Arial" w:hAnsi="Arial" w:cs="Arial"/>
-              </w:rPr>
-              <w:t>situacio</w:t>
-            </w:r>
-            <w:r>
-              <w:rPr>
-                <w:rFonts w:ascii="Arial" w:hAnsi="Arial" w:cs="Arial"/>
-              </w:rPr>
-              <w:t>n</w:t>
-            </w:r>
-            <w:proofErr w:type="spellEnd"/>
-            <w:r>
-              <w:rPr>
-                <w:rFonts w:ascii="Arial" w:hAnsi="Arial" w:cs="Arial"/>
-              </w:rPr>
-              <w:t>}</w:t>
+              <w:t>${situacio</w:t>
+            </w:r>
+            <w:r>
+              <w:rPr>
+                <w:rFonts w:ascii="Arial" w:hAnsi="Arial" w:cs="Arial"/>
+              </w:rPr>
+              <w:t>n}</w:t>
             </w:r>
           </w:p>
         </w:tc>
@@ -2418,24 +2028,15 @@
                 <w:rFonts w:ascii="Arial" w:eastAsia="Arial" w:hAnsi="Arial" w:cs="Arial"/>
                 <w:color w:val="000000" w:themeColor="text1"/>
               </w:rPr>
-              <w:t>${</w:t>
-            </w:r>
-            <w:proofErr w:type="spellStart"/>
+              <w:t>${anio_inicio</w:t>
+            </w:r>
             <w:r>
               <w:rPr>
                 <w:rFonts w:ascii="Arial" w:eastAsia="Arial" w:hAnsi="Arial" w:cs="Arial"/>
                 <w:color w:val="000000" w:themeColor="text1"/>
               </w:rPr>
-              <w:t>anio_inicio</w:t>
-            </w:r>
-            <w:r>
-              <w:rPr>
-                <w:rFonts w:ascii="Arial" w:eastAsia="Arial" w:hAnsi="Arial" w:cs="Arial"/>
-                <w:color w:val="000000" w:themeColor="text1"/>
-              </w:rPr>
               <w:t>_act</w:t>
             </w:r>
-            <w:proofErr w:type="spellEnd"/>
             <w:r>
               <w:rPr>
                 <w:rFonts w:ascii="Arial" w:eastAsia="Arial" w:hAnsi="Arial" w:cs="Arial"/>
@@ -2493,21 +2094,7 @@
               <w:rPr>
                 <w:rFonts w:ascii="Arial" w:hAnsi="Arial" w:cs="Arial"/>
               </w:rPr>
-              <w:t>${</w:t>
-            </w:r>
-            <w:proofErr w:type="spellStart"/>
-            <w:r>
-              <w:rPr>
-                <w:rFonts w:ascii="Arial" w:hAnsi="Arial" w:cs="Arial"/>
-              </w:rPr>
-              <w:t>lugar_funcionamiento</w:t>
-            </w:r>
-            <w:proofErr w:type="spellEnd"/>
-            <w:r>
-              <w:rPr>
-                <w:rFonts w:ascii="Arial" w:hAnsi="Arial" w:cs="Arial"/>
-              </w:rPr>
-              <w:t>}</w:t>
+              <w:t>${lugar_funcionamiento}</w:t>
             </w:r>
           </w:p>
         </w:tc>
@@ -2560,21 +2147,7 @@
               <w:rPr>
                 <w:rFonts w:ascii="Arial" w:hAnsi="Arial" w:cs="Arial"/>
               </w:rPr>
-              <w:t>${</w:t>
-            </w:r>
-            <w:proofErr w:type="spellStart"/>
-            <w:r>
-              <w:rPr>
-                <w:rFonts w:ascii="Arial" w:hAnsi="Arial" w:cs="Arial"/>
-              </w:rPr>
-              <w:t>norma_creacion_programa</w:t>
-            </w:r>
-            <w:proofErr w:type="spellEnd"/>
-            <w:r>
-              <w:rPr>
-                <w:rFonts w:ascii="Arial" w:hAnsi="Arial" w:cs="Arial"/>
-              </w:rPr>
-              <w:t>}</w:t>
+              <w:t>${norma_creacion_programa}</w:t>
             </w:r>
           </w:p>
         </w:tc>
@@ -2632,9 +2205,8 @@
                 <w:sz w:val="21"/>
                 <w:szCs w:val="21"/>
               </w:rPr>
-              <w:t>${</w:t>
-            </w:r>
-            <w:proofErr w:type="spellStart"/>
+              <w:t>${resolucio</w:t>
+            </w:r>
             <w:r>
               <w:rPr>
                 <w:rStyle w:val="Textoennegrita"/>
@@ -2644,30 +2216,7 @@
                 <w:sz w:val="21"/>
                 <w:szCs w:val="21"/>
               </w:rPr>
-              <w:t>resolucio</w:t>
-            </w:r>
-            <w:r>
-              <w:rPr>
-                <w:rStyle w:val="Textoennegrita"/>
-                <w:rFonts w:ascii="Arial" w:hAnsi="Arial" w:cs="Arial"/>
-                <w:b w:val="0"/>
-                <w:color w:val="333333"/>
-                <w:sz w:val="21"/>
-                <w:szCs w:val="21"/>
-              </w:rPr>
-              <w:t>n_r_c</w:t>
-            </w:r>
-            <w:proofErr w:type="spellEnd"/>
-            <w:r>
-              <w:rPr>
-                <w:rStyle w:val="Textoennegrita"/>
-                <w:rFonts w:ascii="Arial" w:hAnsi="Arial" w:cs="Arial"/>
-                <w:b w:val="0"/>
-                <w:color w:val="333333"/>
-                <w:sz w:val="21"/>
-                <w:szCs w:val="21"/>
-              </w:rPr>
-              <w:t>}</w:t>
+              <w:t>n_r_c}</w:t>
             </w:r>
           </w:p>
         </w:tc>
@@ -2734,29 +2283,7 @@
                 <w:szCs w:val="21"/>
                 <w:shd w:val="clear" w:color="auto" w:fill="FFFFFF"/>
               </w:rPr>
-              <w:t>${</w:t>
-            </w:r>
-            <w:proofErr w:type="spellStart"/>
-            <w:r>
-              <w:rPr>
-                <w:rFonts w:ascii="Arial" w:hAnsi="Arial" w:cs="Arial"/>
-                <w:color w:val="333333"/>
-                <w:sz w:val="21"/>
-                <w:szCs w:val="21"/>
-                <w:shd w:val="clear" w:color="auto" w:fill="FFFFFF"/>
-              </w:rPr>
-              <w:t>snies</w:t>
-            </w:r>
-            <w:proofErr w:type="spellEnd"/>
-            <w:r>
-              <w:rPr>
-                <w:rFonts w:ascii="Arial" w:hAnsi="Arial" w:cs="Arial"/>
-                <w:color w:val="333333"/>
-                <w:sz w:val="21"/>
-                <w:szCs w:val="21"/>
-                <w:shd w:val="clear" w:color="auto" w:fill="FFFFFF"/>
-              </w:rPr>
-              <w:t>}</w:t>
+              <w:t>${snies}</w:t>
             </w:r>
           </w:p>
         </w:tc>
@@ -2808,27 +2335,13 @@
               <w:rPr>
                 <w:rFonts w:ascii="Arial" w:hAnsi="Arial" w:cs="Arial"/>
               </w:rPr>
-              <w:t>${</w:t>
-            </w:r>
-            <w:proofErr w:type="spellStart"/>
-            <w:r>
-              <w:rPr>
-                <w:rFonts w:ascii="Arial" w:hAnsi="Arial" w:cs="Arial"/>
-              </w:rPr>
-              <w:t>metodologi</w:t>
-            </w:r>
-            <w:r>
-              <w:rPr>
-                <w:rFonts w:ascii="Arial" w:hAnsi="Arial" w:cs="Arial"/>
-              </w:rPr>
-              <w:t>a</w:t>
-            </w:r>
-            <w:proofErr w:type="spellEnd"/>
-            <w:r>
-              <w:rPr>
-                <w:rFonts w:ascii="Arial" w:hAnsi="Arial" w:cs="Arial"/>
-              </w:rPr>
-              <w:t>}</w:t>
+              <w:t>${metodologi</w:t>
+            </w:r>
+            <w:r>
+              <w:rPr>
+                <w:rFonts w:ascii="Arial" w:hAnsi="Arial" w:cs="Arial"/>
+              </w:rPr>
+              <w:t>a}</w:t>
             </w:r>
             <w:r>
               <w:rPr>
@@ -2887,27 +2400,13 @@
               <w:rPr>
                 <w:rFonts w:ascii="Arial" w:hAnsi="Arial" w:cs="Arial"/>
               </w:rPr>
-              <w:t>${</w:t>
-            </w:r>
-            <w:proofErr w:type="spellStart"/>
-            <w:r>
-              <w:rPr>
-                <w:rFonts w:ascii="Arial" w:hAnsi="Arial" w:cs="Arial"/>
-              </w:rPr>
-              <w:t>cre</w:t>
-            </w:r>
-            <w:r>
-              <w:rPr>
-                <w:rFonts w:ascii="Arial" w:hAnsi="Arial" w:cs="Arial"/>
-              </w:rPr>
-              <w:t>ditos</w:t>
-            </w:r>
-            <w:proofErr w:type="spellEnd"/>
-            <w:r>
-              <w:rPr>
-                <w:rFonts w:ascii="Arial" w:hAnsi="Arial" w:cs="Arial"/>
-              </w:rPr>
-              <w:t>}</w:t>
+              <w:t>${cre</w:t>
+            </w:r>
+            <w:r>
+              <w:rPr>
+                <w:rFonts w:ascii="Arial" w:hAnsi="Arial" w:cs="Arial"/>
+              </w:rPr>
+              <w:t>ditos}</w:t>
             </w:r>
             <w:r>
               <w:rPr>
@@ -2965,27 +2464,13 @@
               <w:rPr>
                 <w:rFonts w:ascii="Arial" w:hAnsi="Arial" w:cs="Arial"/>
               </w:rPr>
-              <w:t>${</w:t>
-            </w:r>
-            <w:proofErr w:type="spellStart"/>
-            <w:r>
-              <w:rPr>
-                <w:rFonts w:ascii="Arial" w:hAnsi="Arial" w:cs="Arial"/>
-              </w:rPr>
-              <w:t>duracio</w:t>
-            </w:r>
-            <w:r>
-              <w:rPr>
-                <w:rFonts w:ascii="Arial" w:hAnsi="Arial" w:cs="Arial"/>
-              </w:rPr>
-              <w:t>n</w:t>
-            </w:r>
-            <w:proofErr w:type="spellEnd"/>
-            <w:r>
-              <w:rPr>
-                <w:rFonts w:ascii="Arial" w:hAnsi="Arial" w:cs="Arial"/>
-              </w:rPr>
-              <w:t>}</w:t>
+              <w:t>${duracio</w:t>
+            </w:r>
+            <w:r>
+              <w:rPr>
+                <w:rFonts w:ascii="Arial" w:hAnsi="Arial" w:cs="Arial"/>
+              </w:rPr>
+              <w:t>n}</w:t>
             </w:r>
             <w:r>
               <w:rPr>
@@ -3097,27 +2582,13 @@
               <w:rPr>
                 <w:rFonts w:ascii="Arial" w:hAnsi="Arial" w:cs="Arial"/>
               </w:rPr>
-              <w:t>${</w:t>
-            </w:r>
-            <w:proofErr w:type="spellStart"/>
-            <w:r>
-              <w:rPr>
-                <w:rFonts w:ascii="Arial" w:hAnsi="Arial" w:cs="Arial"/>
-              </w:rPr>
-              <w:t>duracio</w:t>
-            </w:r>
-            <w:r>
-              <w:rPr>
-                <w:rFonts w:ascii="Arial" w:hAnsi="Arial" w:cs="Arial"/>
-              </w:rPr>
-              <w:t>n_semestre</w:t>
-            </w:r>
-            <w:proofErr w:type="spellEnd"/>
-            <w:r>
-              <w:rPr>
-                <w:rFonts w:ascii="Arial" w:hAnsi="Arial" w:cs="Arial"/>
-              </w:rPr>
-              <w:t>}</w:t>
+              <w:t>${duracio</w:t>
+            </w:r>
+            <w:r>
+              <w:rPr>
+                <w:rFonts w:ascii="Arial" w:hAnsi="Arial" w:cs="Arial"/>
+              </w:rPr>
+              <w:t>n_semestre}</w:t>
             </w:r>
             <w:r>
               <w:rPr>
@@ -3281,23 +2752,7 @@
                 <w:rFonts w:ascii="Arial" w:hAnsi="Arial" w:cs="Arial"/>
                 <w:color w:val="000000" w:themeColor="text1"/>
               </w:rPr>
-              <w:t>${</w:t>
-            </w:r>
-            <w:proofErr w:type="spellStart"/>
-            <w:r>
-              <w:rPr>
-                <w:rFonts w:ascii="Arial" w:hAnsi="Arial" w:cs="Arial"/>
-                <w:color w:val="000000" w:themeColor="text1"/>
-              </w:rPr>
-              <w:t>area_conocimiento</w:t>
-            </w:r>
-            <w:proofErr w:type="spellEnd"/>
-            <w:r>
-              <w:rPr>
-                <w:rFonts w:ascii="Arial" w:hAnsi="Arial" w:cs="Arial"/>
-                <w:color w:val="000000" w:themeColor="text1"/>
-              </w:rPr>
-              <w:t>}</w:t>
+              <w:t>${area_conocimiento}</w:t>
             </w:r>
           </w:p>
         </w:tc>
@@ -3351,23 +2806,7 @@
                 <w:rFonts w:ascii="Arial" w:eastAsia="Arial" w:hAnsi="Arial" w:cs="Arial"/>
                 <w:color w:val="000000" w:themeColor="text1"/>
               </w:rPr>
-              <w:t>${</w:t>
-            </w:r>
-            <w:proofErr w:type="spellStart"/>
-            <w:r>
-              <w:rPr>
-                <w:rFonts w:ascii="Arial" w:eastAsia="Arial" w:hAnsi="Arial" w:cs="Arial"/>
-                <w:color w:val="000000" w:themeColor="text1"/>
-              </w:rPr>
-              <w:t>nucleo_basico</w:t>
-            </w:r>
-            <w:proofErr w:type="spellEnd"/>
-            <w:r>
-              <w:rPr>
-                <w:rFonts w:ascii="Arial" w:eastAsia="Arial" w:hAnsi="Arial" w:cs="Arial"/>
-                <w:color w:val="000000" w:themeColor="text1"/>
-              </w:rPr>
-              <w:t>}</w:t>
+              <w:t>${nucleo_basico}</w:t>
             </w:r>
           </w:p>
         </w:tc>
@@ -3421,23 +2860,7 @@
                 <w:rFonts w:ascii="Arial" w:eastAsia="Arial" w:hAnsi="Arial" w:cs="Arial"/>
                 <w:color w:val="000000" w:themeColor="text1"/>
               </w:rPr>
-              <w:t>${</w:t>
-            </w:r>
-            <w:proofErr w:type="spellStart"/>
-            <w:r>
-              <w:rPr>
-                <w:rFonts w:ascii="Arial" w:eastAsia="Arial" w:hAnsi="Arial" w:cs="Arial"/>
-                <w:color w:val="000000" w:themeColor="text1"/>
-              </w:rPr>
-              <w:t>area_formacion</w:t>
-            </w:r>
-            <w:proofErr w:type="spellEnd"/>
-            <w:r>
-              <w:rPr>
-                <w:rFonts w:ascii="Arial" w:eastAsia="Arial" w:hAnsi="Arial" w:cs="Arial"/>
-                <w:color w:val="000000" w:themeColor="text1"/>
-              </w:rPr>
-              <w:t>}</w:t>
+              <w:t>${area_formacion}</w:t>
             </w:r>
           </w:p>
         </w:tc>
@@ -3489,21 +2912,7 @@
               <w:rPr>
                 <w:rFonts w:ascii="Arial" w:hAnsi="Arial" w:cs="Arial"/>
               </w:rPr>
-              <w:t>${</w:t>
-            </w:r>
-            <w:proofErr w:type="spellStart"/>
-            <w:r>
-              <w:rPr>
-                <w:rFonts w:ascii="Arial" w:hAnsi="Arial" w:cs="Arial"/>
-              </w:rPr>
-              <w:t>estudiantes_actual</w:t>
-            </w:r>
-            <w:proofErr w:type="spellEnd"/>
-            <w:r>
-              <w:rPr>
-                <w:rFonts w:ascii="Arial" w:hAnsi="Arial" w:cs="Arial"/>
-              </w:rPr>
-              <w:t>}</w:t>
+              <w:t>${estudiantes_actual}</w:t>
             </w:r>
           </w:p>
         </w:tc>
@@ -3556,21 +2965,7 @@
               <w:rPr>
                 <w:rFonts w:ascii="Arial" w:hAnsi="Arial" w:cs="Arial"/>
               </w:rPr>
-              <w:t>${</w:t>
-            </w:r>
-            <w:proofErr w:type="spellStart"/>
-            <w:r>
-              <w:rPr>
-                <w:rFonts w:ascii="Arial" w:hAnsi="Arial" w:cs="Arial"/>
-              </w:rPr>
-              <w:t>no_egresados</w:t>
-            </w:r>
-            <w:proofErr w:type="spellEnd"/>
-            <w:r>
-              <w:rPr>
-                <w:rFonts w:ascii="Arial" w:hAnsi="Arial" w:cs="Arial"/>
-              </w:rPr>
-              <w:t>}</w:t>
+              <w:t>${no_egresados}</w:t>
             </w:r>
           </w:p>
         </w:tc>
@@ -3624,23 +3019,7 @@
                 <w:rFonts w:ascii="Arial" w:eastAsia="Arial" w:hAnsi="Arial" w:cs="Arial"/>
                 <w:color w:val="000000" w:themeColor="text1"/>
               </w:rPr>
-              <w:t>${</w:t>
-            </w:r>
-            <w:proofErr w:type="spellStart"/>
-            <w:r>
-              <w:rPr>
-                <w:rFonts w:ascii="Arial" w:eastAsia="Arial" w:hAnsi="Arial" w:cs="Arial"/>
-                <w:color w:val="000000" w:themeColor="text1"/>
-              </w:rPr>
-              <w:t>smlv</w:t>
-            </w:r>
-            <w:proofErr w:type="spellEnd"/>
-            <w:r>
-              <w:rPr>
-                <w:rFonts w:ascii="Arial" w:eastAsia="Arial" w:hAnsi="Arial" w:cs="Arial"/>
-                <w:color w:val="000000" w:themeColor="text1"/>
-              </w:rPr>
-              <w:t>}</w:t>
+              <w:t>${smlv}</w:t>
             </w:r>
             <w:r>
               <w:rPr>
@@ -3684,16 +3063,7 @@
           <w:color w:val="auto"/>
           <w:sz w:val="20"/>
         </w:rPr>
-        <w:t>${</w:t>
-      </w:r>
-      <w:proofErr w:type="spellStart"/>
-      <w:r>
-        <w:rPr>
-          <w:rFonts w:cs="Arial"/>
-          <w:color w:val="auto"/>
-          <w:sz w:val="20"/>
-        </w:rPr>
-        <w:t>boleti</w:t>
+        <w:t>${boleti</w:t>
       </w:r>
       <w:r>
         <w:rPr>
@@ -3701,16 +3071,7 @@
           <w:color w:val="auto"/>
           <w:sz w:val="20"/>
         </w:rPr>
-        <w:t>n_mes</w:t>
-      </w:r>
-      <w:proofErr w:type="spellEnd"/>
-      <w:r>
-        <w:rPr>
-          <w:rFonts w:cs="Arial"/>
-          <w:color w:val="auto"/>
-          <w:sz w:val="20"/>
-        </w:rPr>
-        <w:t>}</w:t>
+        <w:t>n_mes}</w:t>
       </w:r>
       <w:r>
         <w:rPr>
@@ -3734,18 +3095,8 @@
           <w:color w:val="auto"/>
           <w:sz w:val="20"/>
         </w:rPr>
-        <w:t>{</w:t>
+        <w:t>{boletin_anio</w:t>
       </w:r>
-      <w:proofErr w:type="spellStart"/>
-      <w:r>
-        <w:rPr>
-          <w:rFonts w:cs="Arial"/>
-          <w:color w:val="auto"/>
-          <w:sz w:val="20"/>
-        </w:rPr>
-        <w:t>boletin_anio</w:t>
-      </w:r>
-      <w:proofErr w:type="spellEnd"/>
       <w:r>
         <w:rPr>
           <w:rFonts w:cs="Arial"/>
@@ -3947,27 +3298,13 @@
         <w:rPr>
           <w:rFonts w:ascii="Arial" w:hAnsi="Arial" w:cs="Arial"/>
         </w:rPr>
-        <w:t xml:space="preserve">valuación implementado por la </w:t>
-      </w:r>
-      <w:proofErr w:type="spellStart"/>
-      <w:r>
-        <w:rPr>
-          <w:rFonts w:ascii="Arial" w:hAnsi="Arial" w:cs="Arial"/>
-        </w:rPr>
-        <w:t>Uc</w:t>
+        <w:t>valuación implementado por la Uc</w:t>
       </w:r>
       <w:r>
         <w:rPr>
           <w:rFonts w:ascii="Arial" w:hAnsi="Arial" w:cs="Arial"/>
         </w:rPr>
-        <w:t>undinamarca</w:t>
-      </w:r>
-      <w:proofErr w:type="spellEnd"/>
-      <w:r>
-        <w:rPr>
-          <w:rFonts w:ascii="Arial" w:hAnsi="Arial" w:cs="Arial"/>
-        </w:rPr>
-        <w:t xml:space="preserve"> con fines de Acreditación y Registro Calificado retoma los Lineamientos del Consejo Nacional de Acreditación (CNA), promoviendo la mejora continua de los programas académicos y en la Institución. (Ver documento</w:t>
+        <w:t>undinamarca con fines de Acreditación y Registro Calificado retoma los Lineamientos del Consejo Nacional de Acreditación (CNA), promoviendo la mejora continua de los programas académicos y en la Institución. (Ver documento</w:t>
       </w:r>
       <w:r>
         <w:rPr>
@@ -4661,7 +3998,7 @@
           <w:szCs w:val="20"/>
         </w:rPr>
       </w:pPr>
-      <w:bookmarkStart w:id="1" w:name="_Toc340042435"/>
+      <w:bookmarkStart w:id="0" w:name="_Toc340042435"/>
       <w:r>
         <w:rPr>
           <w:rFonts w:ascii="Arial" w:hAnsi="Arial" w:cs="Arial"/>
@@ -4672,7 +4009,7 @@
         </w:rPr>
         <w:t>Equivalencia de la escala cualitativa con las escalas cuantitativas en puntuación y en porcentaje</w:t>
       </w:r>
-      <w:bookmarkEnd w:id="1"/>
+      <w:bookmarkEnd w:id="0"/>
     </w:p>
     <w:tbl>
       <w:tblPr>
@@ -4712,7 +4049,7 @@
                 <w:szCs w:val="12"/>
               </w:rPr>
             </w:pPr>
-            <w:bookmarkStart w:id="2" w:name="_Hlk518897615"/>
+            <w:bookmarkStart w:id="1" w:name="_Hlk518897615"/>
             <w:r>
               <w:rPr>
                 <w:rFonts w:ascii="Arial" w:hAnsi="Arial" w:cs="Arial"/>
@@ -5465,7 +4802,7 @@
         </w:tc>
       </w:tr>
     </w:tbl>
-    <w:bookmarkEnd w:id="2"/>
+    <w:bookmarkEnd w:id="1"/>
     <w:p>
       <w:pPr>
         <w:spacing w:before="60"/>
@@ -5504,7 +4841,6 @@
         </w:rPr>
         <w:t xml:space="preserve"> Autoevaluación y Acreditación de la </w:t>
       </w:r>
-      <w:proofErr w:type="spellStart"/>
       <w:r>
         <w:rPr>
           <w:rFonts w:ascii="Arial" w:hAnsi="Arial" w:cs="Arial"/>
@@ -5512,17 +4848,7 @@
           <w:szCs w:val="12"/>
           <w:lang w:eastAsia="es-CO"/>
         </w:rPr>
-        <w:t>Ucundinamarca</w:t>
-      </w:r>
-      <w:proofErr w:type="spellEnd"/>
-      <w:r>
-        <w:rPr>
-          <w:rFonts w:ascii="Arial" w:hAnsi="Arial" w:cs="Arial"/>
-          <w:sz w:val="12"/>
-          <w:szCs w:val="12"/>
-          <w:lang w:eastAsia="es-CO"/>
-        </w:rPr>
-        <w:t>,</w:t>
+        <w:t>Ucundinamarca,</w:t>
       </w:r>
       <w:r>
         <w:rPr>
@@ -6121,13 +5447,13 @@
       <w:pPr>
         <w:pStyle w:val="TDC1"/>
       </w:pPr>
-      <w:bookmarkStart w:id="3" w:name="_Toc292810463"/>
-      <w:bookmarkStart w:id="4" w:name="_Toc459226477"/>
+      <w:bookmarkStart w:id="2" w:name="_Toc292810463"/>
+      <w:bookmarkStart w:id="3" w:name="_Toc459226477"/>
       <w:r>
         <w:t>PONDERACIÓN</w:t>
       </w:r>
+      <w:bookmarkEnd w:id="2"/>
       <w:bookmarkEnd w:id="3"/>
-      <w:bookmarkEnd w:id="4"/>
     </w:p>
     <w:p>
       <w:pPr>
@@ -17728,19 +17054,28 @@
                 <w:sz w:val="16"/>
                 <w:szCs w:val="16"/>
               </w:rPr>
-              <w:t>${</w:t>
-            </w:r>
-            <w:proofErr w:type="spellStart"/>
-            <w:r>
+              <w:t>${total_estudiantes}</w:t>
+            </w:r>
+          </w:p>
+        </w:tc>
+        <w:tc>
+          <w:tcPr>
+            <w:tcW w:w="1276" w:type="dxa"/>
+            <w:shd w:val="clear" w:color="auto" w:fill="auto"/>
+            <w:noWrap/>
+            <w:vAlign w:val="center"/>
+            <w:hideMark/>
+          </w:tcPr>
+          <w:p>
+            <w:pPr>
+              <w:jc w:val="center"/>
               <w:rPr>
                 <w:rFonts w:ascii="Arial" w:eastAsia="Arial" w:hAnsi="Arial" w:cs="Arial"/>
                 <w:color w:val="000000" w:themeColor="text1"/>
                 <w:sz w:val="16"/>
                 <w:szCs w:val="16"/>
               </w:rPr>
-              <w:t>total_estudiantes</w:t>
-            </w:r>
-            <w:proofErr w:type="spellEnd"/>
+            </w:pPr>
             <w:r>
               <w:rPr>
                 <w:rFonts w:ascii="Arial" w:eastAsia="Arial" w:hAnsi="Arial" w:cs="Arial"/>
@@ -17748,28 +17083,17 @@
                 <w:sz w:val="16"/>
                 <w:szCs w:val="16"/>
               </w:rPr>
-              <w:t>}</w:t>
-            </w:r>
-          </w:p>
-        </w:tc>
-        <w:tc>
-          <w:tcPr>
-            <w:tcW w:w="1276" w:type="dxa"/>
-            <w:shd w:val="clear" w:color="auto" w:fill="auto"/>
-            <w:noWrap/>
-            <w:vAlign w:val="center"/>
-            <w:hideMark/>
-          </w:tcPr>
-          <w:p>
-            <w:pPr>
-              <w:jc w:val="center"/>
+              <w:t>${</w:t>
+            </w:r>
+            <w:r>
               <w:rPr>
                 <w:rFonts w:ascii="Arial" w:eastAsia="Arial" w:hAnsi="Arial" w:cs="Arial"/>
                 <w:color w:val="000000" w:themeColor="text1"/>
                 <w:sz w:val="16"/>
                 <w:szCs w:val="16"/>
               </w:rPr>
-            </w:pPr>
+              <w:t>solucion_</w:t>
+            </w:r>
             <w:r>
               <w:rPr>
                 <w:rFonts w:ascii="Arial" w:eastAsia="Arial" w:hAnsi="Arial" w:cs="Arial"/>
@@ -17777,9 +17101,8 @@
                 <w:sz w:val="16"/>
                 <w:szCs w:val="16"/>
               </w:rPr>
-              <w:t>${</w:t>
-            </w:r>
-            <w:proofErr w:type="spellStart"/>
+              <w:t>estudiantes</w:t>
+            </w:r>
             <w:r>
               <w:rPr>
                 <w:rFonts w:ascii="Arial" w:eastAsia="Arial" w:hAnsi="Arial" w:cs="Arial"/>
@@ -17787,7 +17110,7 @@
                 <w:sz w:val="16"/>
                 <w:szCs w:val="16"/>
               </w:rPr>
-              <w:t>solucion_</w:t>
+              <w:t>}</w:t>
             </w:r>
             <w:r>
               <w:rPr>
@@ -17796,18 +17119,28 @@
                 <w:sz w:val="16"/>
                 <w:szCs w:val="16"/>
               </w:rPr>
-              <w:t>estudiantes</w:t>
-            </w:r>
-            <w:proofErr w:type="spellEnd"/>
-            <w:r>
+              <w:t xml:space="preserve"> </w:t>
+            </w:r>
+          </w:p>
+        </w:tc>
+        <w:tc>
+          <w:tcPr>
+            <w:tcW w:w="1701" w:type="dxa"/>
+            <w:shd w:val="clear" w:color="auto" w:fill="auto"/>
+            <w:noWrap/>
+            <w:vAlign w:val="center"/>
+            <w:hideMark/>
+          </w:tcPr>
+          <w:p>
+            <w:pPr>
+              <w:jc w:val="center"/>
               <w:rPr>
                 <w:rFonts w:ascii="Arial" w:eastAsia="Arial" w:hAnsi="Arial" w:cs="Arial"/>
                 <w:color w:val="000000" w:themeColor="text1"/>
                 <w:sz w:val="16"/>
                 <w:szCs w:val="16"/>
               </w:rPr>
-              <w:t>}</w:t>
-            </w:r>
+            </w:pPr>
             <w:r>
               <w:rPr>
                 <w:rFonts w:ascii="Arial" w:eastAsia="Arial" w:hAnsi="Arial" w:cs="Arial"/>
@@ -17815,28 +17148,17 @@
                 <w:sz w:val="16"/>
                 <w:szCs w:val="16"/>
               </w:rPr>
-              <w:t xml:space="preserve"> </w:t>
-            </w:r>
-          </w:p>
-        </w:tc>
-        <w:tc>
-          <w:tcPr>
-            <w:tcW w:w="1701" w:type="dxa"/>
-            <w:shd w:val="clear" w:color="auto" w:fill="auto"/>
-            <w:noWrap/>
-            <w:vAlign w:val="center"/>
-            <w:hideMark/>
-          </w:tcPr>
-          <w:p>
-            <w:pPr>
-              <w:jc w:val="center"/>
+              <w:t>${</w:t>
+            </w:r>
+            <w:r>
               <w:rPr>
                 <w:rFonts w:ascii="Arial" w:eastAsia="Arial" w:hAnsi="Arial" w:cs="Arial"/>
                 <w:color w:val="000000" w:themeColor="text1"/>
                 <w:sz w:val="16"/>
                 <w:szCs w:val="16"/>
               </w:rPr>
-            </w:pPr>
+              <w:t>cobertura_estudiantes</w:t>
+            </w:r>
             <w:r>
               <w:rPr>
                 <w:rFonts w:ascii="Arial" w:eastAsia="Arial" w:hAnsi="Arial" w:cs="Arial"/>
@@ -17844,9 +17166,8 @@
                 <w:sz w:val="16"/>
                 <w:szCs w:val="16"/>
               </w:rPr>
-              <w:t>${</w:t>
-            </w:r>
-            <w:proofErr w:type="spellStart"/>
+              <w:t>}</w:t>
+            </w:r>
             <w:r>
               <w:rPr>
                 <w:rFonts w:ascii="Arial" w:eastAsia="Arial" w:hAnsi="Arial" w:cs="Arial"/>
@@ -17854,17 +17175,7 @@
                 <w:sz w:val="16"/>
                 <w:szCs w:val="16"/>
               </w:rPr>
-              <w:t>cobertura_estudiantes</w:t>
-            </w:r>
-            <w:proofErr w:type="spellEnd"/>
-            <w:r>
-              <w:rPr>
-                <w:rFonts w:ascii="Arial" w:eastAsia="Arial" w:hAnsi="Arial" w:cs="Arial"/>
-                <w:color w:val="000000" w:themeColor="text1"/>
-                <w:sz w:val="16"/>
-                <w:szCs w:val="16"/>
-              </w:rPr>
-              <w:t>}</w:t>
+              <w:t xml:space="preserve"> %</w:t>
             </w:r>
           </w:p>
         </w:tc>
@@ -17928,7 +17239,6 @@
               </w:rPr>
               <w:t>${</w:t>
             </w:r>
-            <w:proofErr w:type="spellStart"/>
             <w:r>
               <w:rPr>
                 <w:rFonts w:ascii="Arial" w:eastAsia="Arial" w:hAnsi="Arial" w:cs="Arial"/>
@@ -17938,7 +17248,6 @@
               </w:rPr>
               <w:t>total_docentes</w:t>
             </w:r>
-            <w:proofErr w:type="spellEnd"/>
             <w:r>
               <w:rPr>
                 <w:rFonts w:ascii="Arial" w:eastAsia="Arial" w:hAnsi="Arial" w:cs="Arial"/>
@@ -17975,19 +17284,28 @@
                 <w:sz w:val="16"/>
                 <w:szCs w:val="16"/>
               </w:rPr>
-              <w:t>${</w:t>
-            </w:r>
-            <w:proofErr w:type="spellStart"/>
-            <w:r>
+              <w:t>${solucion_docentes}</w:t>
+            </w:r>
+          </w:p>
+        </w:tc>
+        <w:tc>
+          <w:tcPr>
+            <w:tcW w:w="1701" w:type="dxa"/>
+            <w:shd w:val="clear" w:color="auto" w:fill="auto"/>
+            <w:noWrap/>
+            <w:vAlign w:val="center"/>
+            <w:hideMark/>
+          </w:tcPr>
+          <w:p>
+            <w:pPr>
+              <w:jc w:val="center"/>
               <w:rPr>
                 <w:rFonts w:ascii="Arial" w:eastAsia="Arial" w:hAnsi="Arial" w:cs="Arial"/>
                 <w:color w:val="000000" w:themeColor="text1"/>
                 <w:sz w:val="16"/>
                 <w:szCs w:val="16"/>
               </w:rPr>
-              <w:t>solucion_docentes</w:t>
-            </w:r>
-            <w:proofErr w:type="spellEnd"/>
+            </w:pPr>
             <w:r>
               <w:rPr>
                 <w:rFonts w:ascii="Arial" w:eastAsia="Arial" w:hAnsi="Arial" w:cs="Arial"/>
@@ -17995,56 +17313,16 @@
                 <w:sz w:val="16"/>
                 <w:szCs w:val="16"/>
               </w:rPr>
-              <w:t>}</w:t>
-            </w:r>
-          </w:p>
-        </w:tc>
-        <w:tc>
-          <w:tcPr>
-            <w:tcW w:w="1701" w:type="dxa"/>
-            <w:shd w:val="clear" w:color="auto" w:fill="auto"/>
-            <w:noWrap/>
-            <w:vAlign w:val="center"/>
-            <w:hideMark/>
-          </w:tcPr>
-          <w:p>
-            <w:pPr>
-              <w:jc w:val="center"/>
+              <w:t>${cobertura_docentes}</w:t>
+            </w:r>
+            <w:r>
               <w:rPr>
                 <w:rFonts w:ascii="Arial" w:eastAsia="Arial" w:hAnsi="Arial" w:cs="Arial"/>
                 <w:color w:val="000000" w:themeColor="text1"/>
                 <w:sz w:val="16"/>
                 <w:szCs w:val="16"/>
               </w:rPr>
-            </w:pPr>
-            <w:r>
-              <w:rPr>
-                <w:rFonts w:ascii="Arial" w:eastAsia="Arial" w:hAnsi="Arial" w:cs="Arial"/>
-                <w:color w:val="000000" w:themeColor="text1"/>
-                <w:sz w:val="16"/>
-                <w:szCs w:val="16"/>
-              </w:rPr>
-              <w:t>${</w:t>
-            </w:r>
-            <w:proofErr w:type="spellStart"/>
-            <w:r>
-              <w:rPr>
-                <w:rFonts w:ascii="Arial" w:eastAsia="Arial" w:hAnsi="Arial" w:cs="Arial"/>
-                <w:color w:val="000000" w:themeColor="text1"/>
-                <w:sz w:val="16"/>
-                <w:szCs w:val="16"/>
-              </w:rPr>
-              <w:t>cobertura_docentes</w:t>
-            </w:r>
-            <w:proofErr w:type="spellEnd"/>
-            <w:r>
-              <w:rPr>
-                <w:rFonts w:ascii="Arial" w:eastAsia="Arial" w:hAnsi="Arial" w:cs="Arial"/>
-                <w:color w:val="000000" w:themeColor="text1"/>
-                <w:sz w:val="16"/>
-                <w:szCs w:val="16"/>
-              </w:rPr>
-              <w:t>}</w:t>
+              <w:t xml:space="preserve"> %</w:t>
             </w:r>
           </w:p>
         </w:tc>
@@ -18106,7 +17384,6 @@
               </w:rPr>
               <w:t>${</w:t>
             </w:r>
-            <w:proofErr w:type="spellStart"/>
             <w:r>
               <w:rPr>
                 <w:rFonts w:ascii="Arial" w:eastAsia="Arial" w:hAnsi="Arial" w:cs="Arial"/>
@@ -18116,7 +17393,6 @@
               </w:rPr>
               <w:t>total_admin</w:t>
             </w:r>
-            <w:proofErr w:type="spellEnd"/>
             <w:r>
               <w:rPr>
                 <w:rFonts w:ascii="Arial" w:eastAsia="Arial" w:hAnsi="Arial" w:cs="Arial"/>
@@ -18152,19 +17428,27 @@
                 <w:sz w:val="16"/>
                 <w:szCs w:val="16"/>
               </w:rPr>
-              <w:t>${</w:t>
-            </w:r>
-            <w:proofErr w:type="spellStart"/>
-            <w:r>
+              <w:t>${solucion_admin}</w:t>
+            </w:r>
+          </w:p>
+        </w:tc>
+        <w:tc>
+          <w:tcPr>
+            <w:tcW w:w="1701" w:type="dxa"/>
+            <w:shd w:val="clear" w:color="auto" w:fill="auto"/>
+            <w:noWrap/>
+            <w:vAlign w:val="center"/>
+          </w:tcPr>
+          <w:p>
+            <w:pPr>
+              <w:jc w:val="center"/>
               <w:rPr>
                 <w:rFonts w:ascii="Arial" w:eastAsia="Arial" w:hAnsi="Arial" w:cs="Arial"/>
                 <w:color w:val="000000" w:themeColor="text1"/>
                 <w:sz w:val="16"/>
                 <w:szCs w:val="16"/>
               </w:rPr>
-              <w:t>solucion_admin</w:t>
-            </w:r>
-            <w:proofErr w:type="spellEnd"/>
+            </w:pPr>
             <w:r>
               <w:rPr>
                 <w:rFonts w:ascii="Arial" w:eastAsia="Arial" w:hAnsi="Arial" w:cs="Arial"/>
@@ -18172,55 +17456,16 @@
                 <w:sz w:val="16"/>
                 <w:szCs w:val="16"/>
               </w:rPr>
-              <w:t>}</w:t>
-            </w:r>
-          </w:p>
-        </w:tc>
-        <w:tc>
-          <w:tcPr>
-            <w:tcW w:w="1701" w:type="dxa"/>
-            <w:shd w:val="clear" w:color="auto" w:fill="auto"/>
-            <w:noWrap/>
-            <w:vAlign w:val="center"/>
-          </w:tcPr>
-          <w:p>
-            <w:pPr>
-              <w:jc w:val="center"/>
+              <w:t>${cobertura_admin}</w:t>
+            </w:r>
+            <w:r>
               <w:rPr>
                 <w:rFonts w:ascii="Arial" w:eastAsia="Arial" w:hAnsi="Arial" w:cs="Arial"/>
                 <w:color w:val="000000" w:themeColor="text1"/>
                 <w:sz w:val="16"/>
                 <w:szCs w:val="16"/>
               </w:rPr>
-            </w:pPr>
-            <w:r>
-              <w:rPr>
-                <w:rFonts w:ascii="Arial" w:eastAsia="Arial" w:hAnsi="Arial" w:cs="Arial"/>
-                <w:color w:val="000000" w:themeColor="text1"/>
-                <w:sz w:val="16"/>
-                <w:szCs w:val="16"/>
-              </w:rPr>
-              <w:t>${</w:t>
-            </w:r>
-            <w:proofErr w:type="spellStart"/>
-            <w:r>
-              <w:rPr>
-                <w:rFonts w:ascii="Arial" w:eastAsia="Arial" w:hAnsi="Arial" w:cs="Arial"/>
-                <w:color w:val="000000" w:themeColor="text1"/>
-                <w:sz w:val="16"/>
-                <w:szCs w:val="16"/>
-              </w:rPr>
-              <w:t>cobertura_admin</w:t>
-            </w:r>
-            <w:proofErr w:type="spellEnd"/>
-            <w:r>
-              <w:rPr>
-                <w:rFonts w:ascii="Arial" w:eastAsia="Arial" w:hAnsi="Arial" w:cs="Arial"/>
-                <w:color w:val="000000" w:themeColor="text1"/>
-                <w:sz w:val="16"/>
-                <w:szCs w:val="16"/>
-              </w:rPr>
-              <w:t>}</w:t>
+              <w:t xml:space="preserve"> %</w:t>
             </w:r>
           </w:p>
         </w:tc>
@@ -18301,7 +17546,6 @@
               </w:rPr>
               <w:t>${</w:t>
             </w:r>
-            <w:proofErr w:type="spellStart"/>
             <w:r>
               <w:rPr>
                 <w:rFonts w:ascii="Arial" w:eastAsia="Arial" w:hAnsi="Arial" w:cs="Arial"/>
@@ -18311,7 +17555,6 @@
               </w:rPr>
               <w:t>total_egresados</w:t>
             </w:r>
-            <w:proofErr w:type="spellEnd"/>
             <w:r>
               <w:rPr>
                 <w:rFonts w:ascii="Arial" w:eastAsia="Arial" w:hAnsi="Arial" w:cs="Arial"/>
@@ -18348,9 +17591,8 @@
                 <w:sz w:val="16"/>
                 <w:szCs w:val="16"/>
               </w:rPr>
-              <w:t>${</w:t>
-            </w:r>
-            <w:proofErr w:type="spellStart"/>
+              <w:t>${solucion</w:t>
+            </w:r>
             <w:r>
               <w:rPr>
                 <w:rFonts w:ascii="Arial" w:eastAsia="Arial" w:hAnsi="Arial" w:cs="Arial"/>
@@ -18358,18 +17600,28 @@
                 <w:sz w:val="16"/>
                 <w:szCs w:val="16"/>
               </w:rPr>
-              <w:t>solucion</w:t>
-            </w:r>
-            <w:r>
+              <w:t>_egresados}</w:t>
+            </w:r>
+          </w:p>
+        </w:tc>
+        <w:tc>
+          <w:tcPr>
+            <w:tcW w:w="1701" w:type="dxa"/>
+            <w:shd w:val="clear" w:color="auto" w:fill="auto"/>
+            <w:noWrap/>
+            <w:vAlign w:val="center"/>
+            <w:hideMark/>
+          </w:tcPr>
+          <w:p>
+            <w:pPr>
+              <w:jc w:val="center"/>
               <w:rPr>
                 <w:rFonts w:ascii="Arial" w:eastAsia="Arial" w:hAnsi="Arial" w:cs="Arial"/>
                 <w:color w:val="000000" w:themeColor="text1"/>
                 <w:sz w:val="16"/>
                 <w:szCs w:val="16"/>
               </w:rPr>
-              <w:t>_egresados</w:t>
-            </w:r>
-            <w:proofErr w:type="spellEnd"/>
+            </w:pPr>
             <w:r>
               <w:rPr>
                 <w:rFonts w:ascii="Arial" w:eastAsia="Arial" w:hAnsi="Arial" w:cs="Arial"/>
@@ -18377,56 +17629,16 @@
                 <w:sz w:val="16"/>
                 <w:szCs w:val="16"/>
               </w:rPr>
-              <w:t>}</w:t>
-            </w:r>
-          </w:p>
-        </w:tc>
-        <w:tc>
-          <w:tcPr>
-            <w:tcW w:w="1701" w:type="dxa"/>
-            <w:shd w:val="clear" w:color="auto" w:fill="auto"/>
-            <w:noWrap/>
-            <w:vAlign w:val="center"/>
-            <w:hideMark/>
-          </w:tcPr>
-          <w:p>
-            <w:pPr>
-              <w:jc w:val="center"/>
+              <w:t>${cobertura_egresados}</w:t>
+            </w:r>
+            <w:r>
               <w:rPr>
                 <w:rFonts w:ascii="Arial" w:eastAsia="Arial" w:hAnsi="Arial" w:cs="Arial"/>
                 <w:color w:val="000000" w:themeColor="text1"/>
                 <w:sz w:val="16"/>
                 <w:szCs w:val="16"/>
               </w:rPr>
-            </w:pPr>
-            <w:r>
-              <w:rPr>
-                <w:rFonts w:ascii="Arial" w:eastAsia="Arial" w:hAnsi="Arial" w:cs="Arial"/>
-                <w:color w:val="000000" w:themeColor="text1"/>
-                <w:sz w:val="16"/>
-                <w:szCs w:val="16"/>
-              </w:rPr>
-              <w:t>${</w:t>
-            </w:r>
-            <w:proofErr w:type="spellStart"/>
-            <w:r>
-              <w:rPr>
-                <w:rFonts w:ascii="Arial" w:eastAsia="Arial" w:hAnsi="Arial" w:cs="Arial"/>
-                <w:color w:val="000000" w:themeColor="text1"/>
-                <w:sz w:val="16"/>
-                <w:szCs w:val="16"/>
-              </w:rPr>
-              <w:t>cobertura_egresados</w:t>
-            </w:r>
-            <w:proofErr w:type="spellEnd"/>
-            <w:r>
-              <w:rPr>
-                <w:rFonts w:ascii="Arial" w:eastAsia="Arial" w:hAnsi="Arial" w:cs="Arial"/>
-                <w:color w:val="000000" w:themeColor="text1"/>
-                <w:sz w:val="16"/>
-                <w:szCs w:val="16"/>
-              </w:rPr>
-              <w:t>}</w:t>
+              <w:t xml:space="preserve"> %</w:t>
             </w:r>
           </w:p>
         </w:tc>
@@ -18490,7 +17702,6 @@
               </w:rPr>
               <w:t>${</w:t>
             </w:r>
-            <w:proofErr w:type="spellStart"/>
             <w:r>
               <w:rPr>
                 <w:rFonts w:ascii="Arial" w:eastAsia="Arial" w:hAnsi="Arial" w:cs="Arial"/>
@@ -18500,7 +17711,6 @@
               </w:rPr>
               <w:t>total_empresa</w:t>
             </w:r>
-            <w:proofErr w:type="spellEnd"/>
             <w:r>
               <w:rPr>
                 <w:rFonts w:ascii="Arial" w:eastAsia="Arial" w:hAnsi="Arial" w:cs="Arial"/>
@@ -18539,7 +17749,6 @@
               </w:rPr>
               <w:t>${</w:t>
             </w:r>
-            <w:proofErr w:type="spellStart"/>
             <w:r>
               <w:rPr>
                 <w:rFonts w:ascii="Arial" w:eastAsia="Arial" w:hAnsi="Arial" w:cs="Arial"/>
@@ -18549,7 +17758,6 @@
               </w:rPr>
               <w:t>solucion_empresa</w:t>
             </w:r>
-            <w:proofErr w:type="spellEnd"/>
             <w:r>
               <w:rPr>
                 <w:rFonts w:ascii="Arial" w:eastAsia="Arial" w:hAnsi="Arial" w:cs="Arial"/>
@@ -18588,7 +17796,6 @@
               </w:rPr>
               <w:t>${</w:t>
             </w:r>
-            <w:proofErr w:type="spellStart"/>
             <w:r>
               <w:rPr>
                 <w:rFonts w:ascii="Arial" w:eastAsia="Arial" w:hAnsi="Arial" w:cs="Arial"/>
@@ -18598,7 +17805,6 @@
               </w:rPr>
               <w:t>cobertura_empresa</w:t>
             </w:r>
-            <w:proofErr w:type="spellEnd"/>
             <w:r>
               <w:rPr>
                 <w:rFonts w:ascii="Arial" w:eastAsia="Arial" w:hAnsi="Arial" w:cs="Arial"/>
@@ -18608,6 +17814,17 @@
               </w:rPr>
               <w:t>}</w:t>
             </w:r>
+            <w:r>
+              <w:rPr>
+                <w:rFonts w:ascii="Arial" w:eastAsia="Arial" w:hAnsi="Arial" w:cs="Arial"/>
+                <w:color w:val="000000" w:themeColor="text1"/>
+                <w:sz w:val="16"/>
+                <w:szCs w:val="16"/>
+              </w:rPr>
+              <w:t xml:space="preserve"> %</w:t>
+            </w:r>
+            <w:bookmarkStart w:id="4" w:name="_GoBack"/>
+            <w:bookmarkEnd w:id="4"/>
           </w:p>
         </w:tc>
       </w:tr>
@@ -18643,25 +17860,7 @@
           <w:sz w:val="14"/>
           <w:szCs w:val="14"/>
         </w:rPr>
-        <w:t>${</w:t>
-      </w:r>
-      <w:proofErr w:type="spellStart"/>
-      <w:r>
-        <w:rPr>
-          <w:rFonts w:ascii="Arial" w:hAnsi="Arial" w:cs="Arial"/>
-          <w:sz w:val="14"/>
-          <w:szCs w:val="14"/>
-        </w:rPr>
-        <w:t>boletin_anio</w:t>
-      </w:r>
-      <w:proofErr w:type="spellEnd"/>
-      <w:r>
-        <w:rPr>
-          <w:rFonts w:ascii="Arial" w:hAnsi="Arial" w:cs="Arial"/>
-          <w:sz w:val="14"/>
-          <w:szCs w:val="14"/>
-        </w:rPr>
-        <w:t>}</w:t>
+        <w:t>${boletin_anio}</w:t>
       </w:r>
     </w:p>
     <w:p>
@@ -20817,27 +20016,7 @@
                 <w:sz w:val="14"/>
                 <w:szCs w:val="14"/>
               </w:rPr>
-              <w:t xml:space="preserve">Se propone establecer mecanismos de socialización en áreas de catedra </w:t>
-            </w:r>
-            <w:proofErr w:type="spellStart"/>
-            <w:r>
-              <w:rPr>
-                <w:rFonts w:ascii="Arial" w:eastAsia="MS Gothic" w:hAnsi="Arial" w:cs="Arial"/>
-                <w:bCs/>
-                <w:sz w:val="14"/>
-                <w:szCs w:val="14"/>
-              </w:rPr>
-              <w:t>Udecina</w:t>
-            </w:r>
-            <w:proofErr w:type="spellEnd"/>
-            <w:r>
-              <w:rPr>
-                <w:rFonts w:ascii="Arial" w:eastAsia="MS Gothic" w:hAnsi="Arial" w:cs="Arial"/>
-                <w:bCs/>
-                <w:sz w:val="14"/>
-                <w:szCs w:val="14"/>
-              </w:rPr>
-              <w:t xml:space="preserve"> y el uso de mecanismos de socialización que permitan apropiación del PEU de los estudiantes.</w:t>
+              <w:t>Se propone establecer mecanismos de socialización en áreas de catedra Udecina y el uso de mecanismos de socialización que permitan apropiación del PEU de los estudiantes.</w:t>
             </w:r>
           </w:p>
           <w:p>
@@ -20915,6 +20094,7 @@
                 <w:sz w:val="14"/>
                 <w:szCs w:val="14"/>
               </w:rPr>
+              <w:lastRenderedPageBreak/>
               <w:t>Actualizar los contenidos curriculares propuestos en el plan de estudios.</w:t>
             </w:r>
           </w:p>
@@ -26589,6 +25769,7 @@
                 <w:sz w:val="14"/>
                 <w:szCs w:val="14"/>
               </w:rPr>
+              <w:lastRenderedPageBreak/>
               <w:t>${no_fortalezaFactor3}</w:t>
             </w:r>
           </w:p>
@@ -26817,27 +25998,7 @@
           <w:sz w:val="8"/>
           <w:szCs w:val="8"/>
         </w:rPr>
-        <w:t>(</w:t>
-      </w:r>
-      <w:proofErr w:type="gramStart"/>
-      <w:r>
-        <w:rPr>
-          <w:rFonts w:ascii="Arial" w:hAnsi="Arial" w:cs="Arial"/>
-          <w:i/>
-          <w:sz w:val="8"/>
-          <w:szCs w:val="8"/>
-        </w:rPr>
-        <w:t>realice</w:t>
-      </w:r>
-      <w:proofErr w:type="gramEnd"/>
-      <w:r>
-        <w:rPr>
-          <w:rFonts w:ascii="Arial" w:hAnsi="Arial" w:cs="Arial"/>
-          <w:i/>
-          <w:sz w:val="8"/>
-          <w:szCs w:val="8"/>
-        </w:rPr>
-        <w:t xml:space="preserve"> una síntesis del factor) </w:t>
+        <w:t xml:space="preserve">(realice una síntesis del factor) </w:t>
       </w:r>
     </w:p>
     <w:p>
@@ -30987,9 +30148,8 @@
                 <w:sz w:val="16"/>
                 <w:szCs w:val="16"/>
               </w:rPr>
-              <w:t xml:space="preserve">Resultados </w:t>
-            </w:r>
-            <w:proofErr w:type="spellStart"/>
+              <w:t>Resultados Uc</w:t>
+            </w:r>
             <w:r>
               <w:rPr>
                 <w:rFonts w:ascii="Arial" w:hAnsi="Arial" w:cs="Arial"/>
@@ -30997,18 +30157,8 @@
                 <w:sz w:val="16"/>
                 <w:szCs w:val="16"/>
               </w:rPr>
-              <w:t>Uc</w:t>
-            </w:r>
-            <w:r>
-              <w:rPr>
-                <w:rFonts w:ascii="Arial" w:hAnsi="Arial" w:cs="Arial"/>
-                <w:b/>
-                <w:sz w:val="16"/>
-                <w:szCs w:val="16"/>
-              </w:rPr>
               <w:t>undimanarca</w:t>
             </w:r>
-            <w:proofErr w:type="spellEnd"/>
           </w:p>
           <w:p>
             <w:pPr>
@@ -32611,8 +31761,6 @@
         </w:rPr>
         <w:t xml:space="preserve"> Ver documento anexo </w:t>
       </w:r>
-      <w:proofErr w:type="spellStart"/>
-      <w:proofErr w:type="gramStart"/>
       <w:r>
         <w:rPr>
           <w:rFonts w:ascii="Arial" w:hAnsi="Arial" w:cs="Arial"/>
@@ -32621,7 +31769,6 @@
         </w:rPr>
         <w:t>AnálisisResultadosSABERPRO</w:t>
       </w:r>
-      <w:proofErr w:type="spellEnd"/>
       <w:r>
         <w:rPr>
           <w:rFonts w:ascii="Arial" w:hAnsi="Arial" w:cs="Arial"/>
@@ -32638,7 +31785,6 @@
         </w:rPr>
         <w:t>.</w:t>
       </w:r>
-      <w:proofErr w:type="gramEnd"/>
     </w:p>
     <w:p>
       <w:pPr>
@@ -32820,6 +31966,7 @@
                 <w:sz w:val="16"/>
                 <w:szCs w:val="16"/>
               </w:rPr>
+              <w:lastRenderedPageBreak/>
               <w:t>ESCOM- UDEC</w:t>
             </w:r>
           </w:p>
@@ -32882,7 +32029,6 @@
                 <w:sz w:val="16"/>
                 <w:szCs w:val="16"/>
               </w:rPr>
-              <w:lastRenderedPageBreak/>
               <w:t>IDRD-UDEC</w:t>
             </w:r>
           </w:p>
@@ -37115,6 +36261,7 @@
                 <w:sz w:val="14"/>
                 <w:szCs w:val="14"/>
               </w:rPr>
+              <w:lastRenderedPageBreak/>
               <w:t>Formalizar proyectos de investigación con la oficina de investigación de la UDEC</w:t>
             </w:r>
           </w:p>
@@ -37140,7 +36287,6 @@
                 <w:sz w:val="14"/>
                 <w:szCs w:val="14"/>
               </w:rPr>
-              <w:lastRenderedPageBreak/>
               <w:t>Realizar las actividades correspondientes pata lograr la categorización en Colciencias del grupo GISTFA, en la convocatoria del 2017</w:t>
             </w:r>
           </w:p>
@@ -38934,27 +38080,7 @@
                 <w:sz w:val="14"/>
                 <w:szCs w:val="14"/>
               </w:rPr>
-              <w:t xml:space="preserve">Crear mecanismo de </w:t>
-            </w:r>
-            <w:proofErr w:type="spellStart"/>
-            <w:r>
-              <w:rPr>
-                <w:rFonts w:ascii="Arial" w:eastAsia="MS Gothic" w:hAnsi="Arial" w:cs="Arial"/>
-                <w:bCs/>
-                <w:sz w:val="14"/>
-                <w:szCs w:val="14"/>
-              </w:rPr>
-              <w:t>carnetización</w:t>
-            </w:r>
-            <w:proofErr w:type="spellEnd"/>
-            <w:r>
-              <w:rPr>
-                <w:rFonts w:ascii="Arial" w:eastAsia="MS Gothic" w:hAnsi="Arial" w:cs="Arial"/>
-                <w:bCs/>
-                <w:sz w:val="14"/>
-                <w:szCs w:val="14"/>
-              </w:rPr>
-              <w:t xml:space="preserve"> de estudiantes que faciliten el ingreso a los programas de bienestar universitario</w:t>
+              <w:t>Crear mecanismo de carnetización de estudiantes que faciliten el ingreso a los programas de bienestar universitario</w:t>
             </w:r>
           </w:p>
           <w:p>
@@ -43102,7 +42228,6 @@
               </w:rPr>
               <w:t xml:space="preserve">La escasa programación de encuentros con egresados impide la actualización de sus datos sobre desarrollo laboral y académico </w:t>
             </w:r>
-            <w:proofErr w:type="spellStart"/>
             <w:r>
               <w:rPr>
                 <w:rFonts w:ascii="Arial" w:eastAsia="MS Gothic" w:hAnsi="Arial" w:cs="Arial"/>
@@ -43112,7 +42237,6 @@
               </w:rPr>
               <w:t>posgradual</w:t>
             </w:r>
-            <w:proofErr w:type="spellEnd"/>
             <w:r>
               <w:rPr>
                 <w:rFonts w:ascii="Arial" w:eastAsia="MS Gothic" w:hAnsi="Arial" w:cs="Arial"/>
@@ -45461,19 +44585,8 @@
                 <w:sz w:val="12"/>
                 <w:szCs w:val="14"/>
               </w:rPr>
-              <w:t>${</w:t>
-            </w:r>
-            <w:proofErr w:type="spellStart"/>
-            <w:r>
-              <w:rPr>
-                <w:rFonts w:ascii="Arial" w:eastAsia="MS Gothic" w:hAnsi="Arial" w:cs="Arial"/>
-                <w:bCs/>
-                <w:sz w:val="12"/>
-                <w:szCs w:val="14"/>
-              </w:rPr>
-              <w:t>no_fortalezaSintesis</w:t>
-            </w:r>
-            <w:proofErr w:type="spellEnd"/>
+              <w:t>${no_fortalezaSintesis</w:t>
+            </w:r>
             <w:r>
               <w:rPr>
                 <w:rFonts w:ascii="Arial" w:eastAsia="MS Gothic" w:hAnsi="Arial" w:cs="Arial"/>
@@ -45513,19 +44626,8 @@
                 <w:sz w:val="12"/>
                 <w:szCs w:val="14"/>
               </w:rPr>
-              <w:t>${</w:t>
-            </w:r>
-            <w:proofErr w:type="spellStart"/>
-            <w:r>
-              <w:rPr>
-                <w:rFonts w:ascii="Arial" w:eastAsia="MS Gothic" w:hAnsi="Arial" w:cs="Arial"/>
-                <w:bCs/>
-                <w:sz w:val="12"/>
-                <w:szCs w:val="14"/>
-              </w:rPr>
-              <w:t>no_debilidadSintesis</w:t>
-            </w:r>
-            <w:proofErr w:type="spellEnd"/>
+              <w:t>${no_debilidadSintesis</w:t>
+            </w:r>
             <w:r>
               <w:rPr>
                 <w:rFonts w:ascii="Arial" w:eastAsia="MS Gothic" w:hAnsi="Arial" w:cs="Arial"/>
@@ -45621,7 +44723,6 @@
                 <w:sz w:val="10"/>
                 <w:szCs w:val="10"/>
               </w:rPr>
-              <w:lastRenderedPageBreak/>
               <w:t>Establecer políticas a través del comité curricular para la revisión y actualización constante del PEP, así como mecanismos para su discusión y difusión</w:t>
             </w:r>
           </w:p>
@@ -45674,27 +44775,7 @@
                 <w:sz w:val="10"/>
                 <w:szCs w:val="10"/>
               </w:rPr>
-              <w:t xml:space="preserve">Se propone establecer mecanismos de socialización en áreas de catedra </w:t>
-            </w:r>
-            <w:proofErr w:type="spellStart"/>
-            <w:r>
-              <w:rPr>
-                <w:rFonts w:ascii="Arial" w:eastAsia="MS Gothic" w:hAnsi="Arial" w:cs="Arial"/>
-                <w:bCs/>
-                <w:sz w:val="10"/>
-                <w:szCs w:val="10"/>
-              </w:rPr>
-              <w:t>Udecina</w:t>
-            </w:r>
-            <w:proofErr w:type="spellEnd"/>
-            <w:r>
-              <w:rPr>
-                <w:rFonts w:ascii="Arial" w:eastAsia="MS Gothic" w:hAnsi="Arial" w:cs="Arial"/>
-                <w:bCs/>
-                <w:sz w:val="10"/>
-                <w:szCs w:val="10"/>
-              </w:rPr>
-              <w:t xml:space="preserve"> y el uso de mecanismos de socialización que permitan apropiación del PEU de los estudiantes.</w:t>
+              <w:t>Se propone establecer mecanismos de socialización en áreas de catedra Udecina y el uso de mecanismos de socialización que permitan apropiación del PEU de los estudiantes.</w:t>
             </w:r>
           </w:p>
           <w:p>
@@ -45955,27 +45036,7 @@
                 <w:sz w:val="10"/>
                 <w:szCs w:val="10"/>
               </w:rPr>
-              <w:t xml:space="preserve">Fomentar el desarrollo académico de los docentes, mediante el apoyo económico por parte de la UDEC para realizar estudios de </w:t>
-            </w:r>
-            <w:proofErr w:type="spellStart"/>
-            <w:r>
-              <w:rPr>
-                <w:rFonts w:ascii="Arial" w:eastAsia="MS Gothic" w:hAnsi="Arial" w:cs="Arial"/>
-                <w:bCs/>
-                <w:sz w:val="10"/>
-                <w:szCs w:val="10"/>
-              </w:rPr>
-              <w:t>maestria</w:t>
-            </w:r>
-            <w:proofErr w:type="spellEnd"/>
-            <w:r>
-              <w:rPr>
-                <w:rFonts w:ascii="Arial" w:eastAsia="MS Gothic" w:hAnsi="Arial" w:cs="Arial"/>
-                <w:bCs/>
-                <w:sz w:val="10"/>
-                <w:szCs w:val="10"/>
-              </w:rPr>
-              <w:t>.</w:t>
+              <w:t>Fomentar el desarrollo académico de los docentes, mediante el apoyo económico por parte de la UDEC para realizar estudios de maestria.</w:t>
             </w:r>
           </w:p>
           <w:p>
@@ -46205,27 +45266,7 @@
                 <w:sz w:val="10"/>
                 <w:szCs w:val="10"/>
               </w:rPr>
-              <w:t xml:space="preserve">Crear mecanismo de </w:t>
-            </w:r>
-            <w:proofErr w:type="spellStart"/>
-            <w:r>
-              <w:rPr>
-                <w:rFonts w:ascii="Arial" w:eastAsia="MS Gothic" w:hAnsi="Arial" w:cs="Arial"/>
-                <w:bCs/>
-                <w:sz w:val="10"/>
-                <w:szCs w:val="10"/>
-              </w:rPr>
-              <w:t>carnetización</w:t>
-            </w:r>
-            <w:proofErr w:type="spellEnd"/>
-            <w:r>
-              <w:rPr>
-                <w:rFonts w:ascii="Arial" w:eastAsia="MS Gothic" w:hAnsi="Arial" w:cs="Arial"/>
-                <w:bCs/>
-                <w:sz w:val="10"/>
-                <w:szCs w:val="10"/>
-              </w:rPr>
-              <w:t xml:space="preserve"> de estudiantes que faciliten el ingreso a los programas de bienestar universitario</w:t>
+              <w:t>Crear mecanismo de carnetización de estudiantes que faciliten el ingreso a los programas de bienestar universitario</w:t>
             </w:r>
           </w:p>
           <w:p>
@@ -47260,6 +46301,7 @@
                 <w:bCs/>
                 <w:lang w:eastAsia="es-CO"/>
               </w:rPr>
+              <w:lastRenderedPageBreak/>
               <w:t>Bienestar institucional</w:t>
             </w:r>
           </w:p>
@@ -47363,7 +46405,6 @@
                 <w:bCs/>
                 <w:lang w:eastAsia="es-CO"/>
               </w:rPr>
-              <w:lastRenderedPageBreak/>
               <w:t>Organización, administración y gestión</w:t>
             </w:r>
           </w:p>
@@ -47699,25 +46740,7 @@
                 <w:b/>
                 <w:color w:val="000000"/>
               </w:rPr>
-              <w:t>${</w:t>
-            </w:r>
-            <w:proofErr w:type="spellStart"/>
-            <w:r>
-              <w:rPr>
-                <w:rFonts w:ascii="Calibri" w:hAnsi="Calibri" w:cs="Calibri"/>
-                <w:b/>
-                <w:color w:val="000000"/>
-              </w:rPr>
-              <w:t>promedioPorcentajeValor</w:t>
-            </w:r>
-            <w:proofErr w:type="spellEnd"/>
-            <w:r>
-              <w:rPr>
-                <w:rFonts w:ascii="Calibri" w:hAnsi="Calibri" w:cs="Calibri"/>
-                <w:b/>
-                <w:color w:val="000000"/>
-              </w:rPr>
-              <w:t>}</w:t>
+              <w:t>${promedioPorcentajeValor}</w:t>
             </w:r>
           </w:p>
         </w:tc>
@@ -48478,31 +47501,53 @@
                 <w:sz w:val="12"/>
                 <w:szCs w:val="12"/>
               </w:rPr>
-              <w:t>${</w:t>
-            </w:r>
-            <w:proofErr w:type="spellStart"/>
+              <w:t>${actFac}</w:t>
+            </w:r>
+          </w:p>
+        </w:tc>
+        <w:tc>
+          <w:tcPr>
+            <w:tcW w:w="677" w:type="dxa"/>
+            <w:shd w:val="clear" w:color="auto" w:fill="auto"/>
+            <w:vAlign w:val="center"/>
+          </w:tcPr>
+          <w:p>
+            <w:pPr>
+              <w:rPr>
+                <w:rFonts w:ascii="Arial" w:hAnsi="Arial" w:cs="Arial"/>
+                <w:sz w:val="12"/>
+                <w:szCs w:val="12"/>
+              </w:rPr>
+            </w:pPr>
             <w:r>
               <w:rPr>
                 <w:rFonts w:ascii="Arial" w:eastAsia="Arial" w:hAnsi="Arial" w:cs="Arial"/>
                 <w:sz w:val="12"/>
                 <w:szCs w:val="12"/>
               </w:rPr>
-              <w:t>actFac</w:t>
-            </w:r>
-            <w:proofErr w:type="spellEnd"/>
+              <w:t>${act</w:t>
+            </w:r>
             <w:r>
               <w:rPr>
                 <w:rFonts w:ascii="Arial" w:eastAsia="Arial" w:hAnsi="Arial" w:cs="Arial"/>
                 <w:sz w:val="12"/>
                 <w:szCs w:val="12"/>
               </w:rPr>
+              <w:t>Ac</w:t>
+            </w:r>
+            <w:r>
+              <w:rPr>
+                <w:rFonts w:ascii="Arial" w:eastAsia="Arial" w:hAnsi="Arial" w:cs="Arial"/>
+                <w:sz w:val="12"/>
+                <w:szCs w:val="12"/>
+              </w:rPr>
               <w:t>}</w:t>
             </w:r>
           </w:p>
         </w:tc>
         <w:tc>
           <w:tcPr>
-            <w:tcW w:w="677" w:type="dxa"/>
+            <w:tcW w:w="788" w:type="dxa"/>
             <w:shd w:val="clear" w:color="auto" w:fill="auto"/>
             <w:vAlign w:val="center"/>
           </w:tcPr>
@@ -48520,16 +47565,15 @@
                 <w:sz w:val="12"/>
                 <w:szCs w:val="12"/>
               </w:rPr>
-              <w:t>${</w:t>
-            </w:r>
-            <w:proofErr w:type="spellStart"/>
+              <w:t>${act</w:t>
+            </w:r>
             <w:r>
               <w:rPr>
                 <w:rFonts w:ascii="Arial" w:eastAsia="Arial" w:hAnsi="Arial" w:cs="Arial"/>
                 <w:sz w:val="12"/>
                 <w:szCs w:val="12"/>
               </w:rPr>
-              <w:t>act</w:t>
+              <w:t>Nom</w:t>
             </w:r>
             <w:r>
               <w:rPr>
@@ -48537,22 +47581,53 @@
                 <w:sz w:val="12"/>
                 <w:szCs w:val="12"/>
               </w:rPr>
-              <w:t>Ac</w:t>
-            </w:r>
-            <w:proofErr w:type="spellEnd"/>
+              <w:t>}</w:t>
+            </w:r>
+          </w:p>
+        </w:tc>
+        <w:tc>
+          <w:tcPr>
+            <w:tcW w:w="657" w:type="dxa"/>
+            <w:shd w:val="clear" w:color="auto" w:fill="auto"/>
+            <w:vAlign w:val="center"/>
+          </w:tcPr>
+          <w:p>
+            <w:pPr>
+              <w:rPr>
+                <w:rFonts w:ascii="Arial" w:hAnsi="Arial" w:cs="Arial"/>
+                <w:sz w:val="12"/>
+                <w:szCs w:val="12"/>
+              </w:rPr>
+            </w:pPr>
             <w:r>
               <w:rPr>
                 <w:rFonts w:ascii="Arial" w:eastAsia="Arial" w:hAnsi="Arial" w:cs="Arial"/>
                 <w:sz w:val="12"/>
                 <w:szCs w:val="12"/>
               </w:rPr>
+              <w:t>${actF</w:t>
+            </w:r>
+            <w:r>
+              <w:rPr>
+                <w:rFonts w:ascii="Arial" w:eastAsia="Arial" w:hAnsi="Arial" w:cs="Arial"/>
+                <w:sz w:val="12"/>
+                <w:szCs w:val="12"/>
+              </w:rPr>
+              <w:t>i</w:t>
+            </w:r>
+            <w:r>
+              <w:rPr>
+                <w:rFonts w:ascii="Arial" w:eastAsia="Arial" w:hAnsi="Arial" w:cs="Arial"/>
+                <w:sz w:val="12"/>
+                <w:szCs w:val="12"/>
+              </w:rPr>
               <w:t>}</w:t>
             </w:r>
           </w:p>
         </w:tc>
         <w:tc>
           <w:tcPr>
-            <w:tcW w:w="788" w:type="dxa"/>
+            <w:tcW w:w="657" w:type="dxa"/>
             <w:shd w:val="clear" w:color="auto" w:fill="auto"/>
             <w:vAlign w:val="center"/>
           </w:tcPr>
@@ -48570,16 +47645,15 @@
                 <w:sz w:val="12"/>
                 <w:szCs w:val="12"/>
               </w:rPr>
-              <w:t>${</w:t>
-            </w:r>
-            <w:proofErr w:type="spellStart"/>
+              <w:t>${actF</w:t>
+            </w:r>
             <w:r>
               <w:rPr>
                 <w:rFonts w:ascii="Arial" w:eastAsia="Arial" w:hAnsi="Arial" w:cs="Arial"/>
                 <w:sz w:val="12"/>
                 <w:szCs w:val="12"/>
               </w:rPr>
-              <w:t>act</w:t>
+              <w:t>f</w:t>
             </w:r>
             <w:r>
               <w:rPr>
@@ -48587,22 +47661,69 @@
                 <w:sz w:val="12"/>
                 <w:szCs w:val="12"/>
               </w:rPr>
-              <w:t>Nom</w:t>
-            </w:r>
-            <w:proofErr w:type="spellEnd"/>
+              <w:t>}</w:t>
+            </w:r>
+          </w:p>
+        </w:tc>
+        <w:tc>
+          <w:tcPr>
+            <w:tcW w:w="578" w:type="dxa"/>
+            <w:shd w:val="clear" w:color="auto" w:fill="auto"/>
+            <w:vAlign w:val="center"/>
+          </w:tcPr>
+          <w:p>
+            <w:pPr>
+              <w:rPr>
+                <w:rFonts w:ascii="Arial" w:hAnsi="Arial" w:cs="Arial"/>
+                <w:sz w:val="12"/>
+                <w:szCs w:val="12"/>
+              </w:rPr>
+            </w:pPr>
+          </w:p>
+        </w:tc>
+        <w:tc>
+          <w:tcPr>
+            <w:tcW w:w="803" w:type="dxa"/>
+            <w:shd w:val="clear" w:color="auto" w:fill="auto"/>
+            <w:vAlign w:val="center"/>
+          </w:tcPr>
+          <w:p>
+            <w:pPr>
+              <w:rPr>
+                <w:rFonts w:ascii="Arial" w:hAnsi="Arial" w:cs="Arial"/>
+                <w:sz w:val="12"/>
+                <w:szCs w:val="12"/>
+              </w:rPr>
+            </w:pPr>
             <w:r>
               <w:rPr>
                 <w:rFonts w:ascii="Arial" w:eastAsia="Arial" w:hAnsi="Arial" w:cs="Arial"/>
                 <w:sz w:val="12"/>
                 <w:szCs w:val="12"/>
               </w:rPr>
+              <w:t>${act</w:t>
+            </w:r>
+            <w:r>
+              <w:rPr>
+                <w:rFonts w:ascii="Arial" w:eastAsia="Arial" w:hAnsi="Arial" w:cs="Arial"/>
+                <w:sz w:val="12"/>
+                <w:szCs w:val="12"/>
+              </w:rPr>
+              <w:t>Ind</w:t>
+            </w:r>
+            <w:r>
+              <w:rPr>
+                <w:rFonts w:ascii="Arial" w:eastAsia="Arial" w:hAnsi="Arial" w:cs="Arial"/>
+                <w:sz w:val="12"/>
+                <w:szCs w:val="12"/>
+              </w:rPr>
               <w:t>}</w:t>
             </w:r>
           </w:p>
         </w:tc>
         <w:tc>
           <w:tcPr>
-            <w:tcW w:w="657" w:type="dxa"/>
+            <w:tcW w:w="697" w:type="dxa"/>
             <w:shd w:val="clear" w:color="auto" w:fill="auto"/>
             <w:vAlign w:val="center"/>
           </w:tcPr>
@@ -48620,16 +47741,15 @@
                 <w:sz w:val="12"/>
                 <w:szCs w:val="12"/>
               </w:rPr>
-              <w:t>${</w:t>
-            </w:r>
-            <w:proofErr w:type="spellStart"/>
+              <w:t>${act</w:t>
+            </w:r>
             <w:r>
               <w:rPr>
                 <w:rFonts w:ascii="Arial" w:eastAsia="Arial" w:hAnsi="Arial" w:cs="Arial"/>
                 <w:sz w:val="12"/>
                 <w:szCs w:val="12"/>
               </w:rPr>
-              <w:t>actF</w:t>
+              <w:t>Res</w:t>
             </w:r>
             <w:r>
               <w:rPr>
@@ -48637,22 +47757,53 @@
                 <w:sz w:val="12"/>
                 <w:szCs w:val="12"/>
               </w:rPr>
-              <w:t>i</w:t>
-            </w:r>
-            <w:proofErr w:type="spellEnd"/>
+              <w:t>}</w:t>
+            </w:r>
+          </w:p>
+        </w:tc>
+        <w:tc>
+          <w:tcPr>
+            <w:tcW w:w="753" w:type="dxa"/>
+            <w:shd w:val="clear" w:color="auto" w:fill="auto"/>
+            <w:vAlign w:val="center"/>
+          </w:tcPr>
+          <w:p>
+            <w:pPr>
+              <w:rPr>
+                <w:rFonts w:ascii="Arial" w:hAnsi="Arial" w:cs="Arial"/>
+                <w:sz w:val="12"/>
+                <w:szCs w:val="12"/>
+              </w:rPr>
+            </w:pPr>
             <w:r>
               <w:rPr>
                 <w:rFonts w:ascii="Arial" w:eastAsia="Arial" w:hAnsi="Arial" w:cs="Arial"/>
                 <w:sz w:val="12"/>
                 <w:szCs w:val="12"/>
               </w:rPr>
+              <w:t>${act</w:t>
+            </w:r>
+            <w:r>
+              <w:rPr>
+                <w:rFonts w:ascii="Arial" w:eastAsia="Arial" w:hAnsi="Arial" w:cs="Arial"/>
+                <w:sz w:val="12"/>
+                <w:szCs w:val="12"/>
+              </w:rPr>
+              <w:t>Car</w:t>
+            </w:r>
+            <w:r>
+              <w:rPr>
+                <w:rFonts w:ascii="Arial" w:eastAsia="Arial" w:hAnsi="Arial" w:cs="Arial"/>
+                <w:sz w:val="12"/>
+                <w:szCs w:val="12"/>
+              </w:rPr>
               <w:t>}</w:t>
             </w:r>
           </w:p>
         </w:tc>
         <w:tc>
           <w:tcPr>
-            <w:tcW w:w="657" w:type="dxa"/>
+            <w:tcW w:w="611" w:type="dxa"/>
             <w:shd w:val="clear" w:color="auto" w:fill="auto"/>
             <w:vAlign w:val="center"/>
           </w:tcPr>
@@ -48670,16 +47821,15 @@
                 <w:sz w:val="12"/>
                 <w:szCs w:val="12"/>
               </w:rPr>
-              <w:t>${</w:t>
-            </w:r>
-            <w:proofErr w:type="spellStart"/>
+              <w:t>${act</w:t>
+            </w:r>
             <w:r>
               <w:rPr>
                 <w:rFonts w:ascii="Arial" w:eastAsia="Arial" w:hAnsi="Arial" w:cs="Arial"/>
                 <w:sz w:val="12"/>
                 <w:szCs w:val="12"/>
               </w:rPr>
-              <w:t>actF</w:t>
+              <w:t>Met</w:t>
             </w:r>
             <w:r>
               <w:rPr>
@@ -48687,38 +47837,53 @@
                 <w:sz w:val="12"/>
                 <w:szCs w:val="12"/>
               </w:rPr>
-              <w:t>f</w:t>
-            </w:r>
-            <w:proofErr w:type="spellEnd"/>
+              <w:t>}</w:t>
+            </w:r>
+          </w:p>
+        </w:tc>
+        <w:tc>
+          <w:tcPr>
+            <w:tcW w:w="824" w:type="dxa"/>
+            <w:shd w:val="clear" w:color="auto" w:fill="auto"/>
+            <w:vAlign w:val="center"/>
+          </w:tcPr>
+          <w:p>
+            <w:pPr>
+              <w:rPr>
+                <w:rFonts w:ascii="Arial" w:hAnsi="Arial" w:cs="Arial"/>
+                <w:sz w:val="12"/>
+                <w:szCs w:val="12"/>
+              </w:rPr>
+            </w:pPr>
             <w:r>
               <w:rPr>
                 <w:rFonts w:ascii="Arial" w:eastAsia="Arial" w:hAnsi="Arial" w:cs="Arial"/>
                 <w:sz w:val="12"/>
                 <w:szCs w:val="12"/>
               </w:rPr>
+              <w:t>${act</w:t>
+            </w:r>
+            <w:r>
+              <w:rPr>
+                <w:rFonts w:ascii="Arial" w:eastAsia="Arial" w:hAnsi="Arial" w:cs="Arial"/>
+                <w:sz w:val="12"/>
+                <w:szCs w:val="12"/>
+              </w:rPr>
+              <w:t>Des</w:t>
+            </w:r>
+            <w:r>
+              <w:rPr>
+                <w:rFonts w:ascii="Arial" w:eastAsia="Arial" w:hAnsi="Arial" w:cs="Arial"/>
+                <w:sz w:val="12"/>
+                <w:szCs w:val="12"/>
+              </w:rPr>
               <w:t>}</w:t>
             </w:r>
           </w:p>
         </w:tc>
         <w:tc>
           <w:tcPr>
-            <w:tcW w:w="578" w:type="dxa"/>
-            <w:shd w:val="clear" w:color="auto" w:fill="auto"/>
-            <w:vAlign w:val="center"/>
-          </w:tcPr>
-          <w:p>
-            <w:pPr>
-              <w:rPr>
-                <w:rFonts w:ascii="Arial" w:hAnsi="Arial" w:cs="Arial"/>
-                <w:sz w:val="12"/>
-                <w:szCs w:val="12"/>
-              </w:rPr>
-            </w:pPr>
-          </w:p>
-        </w:tc>
-        <w:tc>
-          <w:tcPr>
-            <w:tcW w:w="803" w:type="dxa"/>
+            <w:tcW w:w="654" w:type="dxa"/>
             <w:shd w:val="clear" w:color="auto" w:fill="auto"/>
             <w:vAlign w:val="center"/>
           </w:tcPr>
@@ -48736,276 +47901,16 @@
                 <w:sz w:val="12"/>
                 <w:szCs w:val="12"/>
               </w:rPr>
-              <w:t>${</w:t>
-            </w:r>
-            <w:proofErr w:type="spellStart"/>
+              <w:t>${act</w:t>
+            </w:r>
             <w:r>
               <w:rPr>
                 <w:rFonts w:ascii="Arial" w:eastAsia="Arial" w:hAnsi="Arial" w:cs="Arial"/>
                 <w:sz w:val="12"/>
                 <w:szCs w:val="12"/>
               </w:rPr>
-              <w:t>act</w:t>
-            </w:r>
-            <w:r>
-              <w:rPr>
-                <w:rFonts w:ascii="Arial" w:eastAsia="Arial" w:hAnsi="Arial" w:cs="Arial"/>
-                <w:sz w:val="12"/>
-                <w:szCs w:val="12"/>
-              </w:rPr>
-              <w:t>Ind</w:t>
-            </w:r>
-            <w:proofErr w:type="spellEnd"/>
-            <w:r>
-              <w:rPr>
-                <w:rFonts w:ascii="Arial" w:eastAsia="Arial" w:hAnsi="Arial" w:cs="Arial"/>
-                <w:sz w:val="12"/>
-                <w:szCs w:val="12"/>
-              </w:rPr>
-              <w:t>}</w:t>
-            </w:r>
-          </w:p>
-        </w:tc>
-        <w:tc>
-          <w:tcPr>
-            <w:tcW w:w="697" w:type="dxa"/>
-            <w:shd w:val="clear" w:color="auto" w:fill="auto"/>
-            <w:vAlign w:val="center"/>
-          </w:tcPr>
-          <w:p>
-            <w:pPr>
-              <w:rPr>
-                <w:rFonts w:ascii="Arial" w:hAnsi="Arial" w:cs="Arial"/>
-                <w:sz w:val="12"/>
-                <w:szCs w:val="12"/>
-              </w:rPr>
-            </w:pPr>
-            <w:r>
-              <w:rPr>
-                <w:rFonts w:ascii="Arial" w:eastAsia="Arial" w:hAnsi="Arial" w:cs="Arial"/>
-                <w:sz w:val="12"/>
-                <w:szCs w:val="12"/>
-              </w:rPr>
-              <w:t>${</w:t>
-            </w:r>
-            <w:proofErr w:type="spellStart"/>
-            <w:r>
-              <w:rPr>
-                <w:rFonts w:ascii="Arial" w:eastAsia="Arial" w:hAnsi="Arial" w:cs="Arial"/>
-                <w:sz w:val="12"/>
-                <w:szCs w:val="12"/>
-              </w:rPr>
-              <w:t>act</w:t>
-            </w:r>
-            <w:r>
-              <w:rPr>
-                <w:rFonts w:ascii="Arial" w:eastAsia="Arial" w:hAnsi="Arial" w:cs="Arial"/>
-                <w:sz w:val="12"/>
-                <w:szCs w:val="12"/>
-              </w:rPr>
-              <w:t>Res</w:t>
-            </w:r>
-            <w:proofErr w:type="spellEnd"/>
-            <w:r>
-              <w:rPr>
-                <w:rFonts w:ascii="Arial" w:eastAsia="Arial" w:hAnsi="Arial" w:cs="Arial"/>
-                <w:sz w:val="12"/>
-                <w:szCs w:val="12"/>
-              </w:rPr>
-              <w:t>}</w:t>
-            </w:r>
-          </w:p>
-        </w:tc>
-        <w:tc>
-          <w:tcPr>
-            <w:tcW w:w="753" w:type="dxa"/>
-            <w:shd w:val="clear" w:color="auto" w:fill="auto"/>
-            <w:vAlign w:val="center"/>
-          </w:tcPr>
-          <w:p>
-            <w:pPr>
-              <w:rPr>
-                <w:rFonts w:ascii="Arial" w:hAnsi="Arial" w:cs="Arial"/>
-                <w:sz w:val="12"/>
-                <w:szCs w:val="12"/>
-              </w:rPr>
-            </w:pPr>
-            <w:r>
-              <w:rPr>
-                <w:rFonts w:ascii="Arial" w:eastAsia="Arial" w:hAnsi="Arial" w:cs="Arial"/>
-                <w:sz w:val="12"/>
-                <w:szCs w:val="12"/>
-              </w:rPr>
-              <w:t>${</w:t>
-            </w:r>
-            <w:proofErr w:type="spellStart"/>
-            <w:r>
-              <w:rPr>
-                <w:rFonts w:ascii="Arial" w:eastAsia="Arial" w:hAnsi="Arial" w:cs="Arial"/>
-                <w:sz w:val="12"/>
-                <w:szCs w:val="12"/>
-              </w:rPr>
-              <w:t>act</w:t>
-            </w:r>
-            <w:r>
-              <w:rPr>
-                <w:rFonts w:ascii="Arial" w:eastAsia="Arial" w:hAnsi="Arial" w:cs="Arial"/>
-                <w:sz w:val="12"/>
-                <w:szCs w:val="12"/>
-              </w:rPr>
-              <w:t>Car</w:t>
-            </w:r>
-            <w:proofErr w:type="spellEnd"/>
-            <w:r>
-              <w:rPr>
-                <w:rFonts w:ascii="Arial" w:eastAsia="Arial" w:hAnsi="Arial" w:cs="Arial"/>
-                <w:sz w:val="12"/>
-                <w:szCs w:val="12"/>
-              </w:rPr>
-              <w:t>}</w:t>
-            </w:r>
-          </w:p>
-        </w:tc>
-        <w:tc>
-          <w:tcPr>
-            <w:tcW w:w="611" w:type="dxa"/>
-            <w:shd w:val="clear" w:color="auto" w:fill="auto"/>
-            <w:vAlign w:val="center"/>
-          </w:tcPr>
-          <w:p>
-            <w:pPr>
-              <w:rPr>
-                <w:rFonts w:ascii="Arial" w:hAnsi="Arial" w:cs="Arial"/>
-                <w:sz w:val="12"/>
-                <w:szCs w:val="12"/>
-              </w:rPr>
-            </w:pPr>
-            <w:r>
-              <w:rPr>
-                <w:rFonts w:ascii="Arial" w:eastAsia="Arial" w:hAnsi="Arial" w:cs="Arial"/>
-                <w:sz w:val="12"/>
-                <w:szCs w:val="12"/>
-              </w:rPr>
-              <w:t>${</w:t>
-            </w:r>
-            <w:proofErr w:type="spellStart"/>
-            <w:r>
-              <w:rPr>
-                <w:rFonts w:ascii="Arial" w:eastAsia="Arial" w:hAnsi="Arial" w:cs="Arial"/>
-                <w:sz w:val="12"/>
-                <w:szCs w:val="12"/>
-              </w:rPr>
-              <w:t>act</w:t>
-            </w:r>
-            <w:r>
-              <w:rPr>
-                <w:rFonts w:ascii="Arial" w:eastAsia="Arial" w:hAnsi="Arial" w:cs="Arial"/>
-                <w:sz w:val="12"/>
-                <w:szCs w:val="12"/>
-              </w:rPr>
-              <w:t>Met</w:t>
-            </w:r>
-            <w:proofErr w:type="spellEnd"/>
-            <w:r>
-              <w:rPr>
-                <w:rFonts w:ascii="Arial" w:eastAsia="Arial" w:hAnsi="Arial" w:cs="Arial"/>
-                <w:sz w:val="12"/>
-                <w:szCs w:val="12"/>
-              </w:rPr>
-              <w:t>}</w:t>
-            </w:r>
-          </w:p>
-        </w:tc>
-        <w:tc>
-          <w:tcPr>
-            <w:tcW w:w="824" w:type="dxa"/>
-            <w:shd w:val="clear" w:color="auto" w:fill="auto"/>
-            <w:vAlign w:val="center"/>
-          </w:tcPr>
-          <w:p>
-            <w:pPr>
-              <w:rPr>
-                <w:rFonts w:ascii="Arial" w:hAnsi="Arial" w:cs="Arial"/>
-                <w:sz w:val="12"/>
-                <w:szCs w:val="12"/>
-              </w:rPr>
-            </w:pPr>
-            <w:r>
-              <w:rPr>
-                <w:rFonts w:ascii="Arial" w:eastAsia="Arial" w:hAnsi="Arial" w:cs="Arial"/>
-                <w:sz w:val="12"/>
-                <w:szCs w:val="12"/>
-              </w:rPr>
-              <w:t>${</w:t>
-            </w:r>
-            <w:proofErr w:type="spellStart"/>
-            <w:r>
-              <w:rPr>
-                <w:rFonts w:ascii="Arial" w:eastAsia="Arial" w:hAnsi="Arial" w:cs="Arial"/>
-                <w:sz w:val="12"/>
-                <w:szCs w:val="12"/>
-              </w:rPr>
-              <w:t>act</w:t>
-            </w:r>
-            <w:r>
-              <w:rPr>
-                <w:rFonts w:ascii="Arial" w:eastAsia="Arial" w:hAnsi="Arial" w:cs="Arial"/>
-                <w:sz w:val="12"/>
-                <w:szCs w:val="12"/>
-              </w:rPr>
-              <w:t>Des</w:t>
-            </w:r>
-            <w:proofErr w:type="spellEnd"/>
-            <w:r>
-              <w:rPr>
-                <w:rFonts w:ascii="Arial" w:eastAsia="Arial" w:hAnsi="Arial" w:cs="Arial"/>
-                <w:sz w:val="12"/>
-                <w:szCs w:val="12"/>
-              </w:rPr>
-              <w:t>}</w:t>
-            </w:r>
-          </w:p>
-        </w:tc>
-        <w:tc>
-          <w:tcPr>
-            <w:tcW w:w="654" w:type="dxa"/>
-            <w:shd w:val="clear" w:color="auto" w:fill="auto"/>
-            <w:vAlign w:val="center"/>
-          </w:tcPr>
-          <w:p>
-            <w:pPr>
-              <w:rPr>
-                <w:rFonts w:ascii="Arial" w:hAnsi="Arial" w:cs="Arial"/>
-                <w:sz w:val="12"/>
-                <w:szCs w:val="12"/>
-              </w:rPr>
-            </w:pPr>
-            <w:r>
-              <w:rPr>
-                <w:rFonts w:ascii="Arial" w:eastAsia="Arial" w:hAnsi="Arial" w:cs="Arial"/>
-                <w:sz w:val="12"/>
-                <w:szCs w:val="12"/>
-              </w:rPr>
-              <w:t>${</w:t>
-            </w:r>
-            <w:proofErr w:type="spellStart"/>
-            <w:r>
-              <w:rPr>
-                <w:rFonts w:ascii="Arial" w:eastAsia="Arial" w:hAnsi="Arial" w:cs="Arial"/>
-                <w:sz w:val="12"/>
-                <w:szCs w:val="12"/>
-              </w:rPr>
-              <w:t>act</w:t>
-            </w:r>
-            <w:r>
-              <w:rPr>
-                <w:rFonts w:ascii="Arial" w:eastAsia="Arial" w:hAnsi="Arial" w:cs="Arial"/>
-                <w:sz w:val="12"/>
-                <w:szCs w:val="12"/>
-              </w:rPr>
               <w:t>Rec</w:t>
             </w:r>
-            <w:proofErr w:type="spellEnd"/>
             <w:r>
               <w:rPr>
                 <w:rFonts w:ascii="Arial" w:eastAsia="Arial" w:hAnsi="Arial" w:cs="Arial"/>
@@ -49560,6 +48465,7 @@
                 <w:sz w:val="14"/>
                 <w:lang w:eastAsia="es-CO"/>
               </w:rPr>
+              <w:lastRenderedPageBreak/>
               <w:t>Profesores</w:t>
             </w:r>
           </w:p>
@@ -49647,7 +48553,6 @@
                 <w:sz w:val="14"/>
                 <w:lang w:eastAsia="es-CO"/>
               </w:rPr>
-              <w:lastRenderedPageBreak/>
               <w:t>Procesos académicos</w:t>
             </w:r>
           </w:p>
@@ -50975,7 +49880,7 @@
               <w:b/>
               <w:noProof/>
             </w:rPr>
-            <w:t>2</w:t>
+            <w:t>16</w:t>
           </w:r>
           <w:r>
             <w:rPr>
@@ -50993,33 +49898,17 @@
             </w:rPr>
             <w:t xml:space="preserve"> de </w:t>
           </w:r>
-          <w:r>
-            <w:fldChar w:fldCharType="begin"/>
-          </w:r>
-          <w:r>
-            <w:instrText xml:space="preserve"> NUMPAGES   \* MERGEFORMAT </w:instrText>
-          </w:r>
-          <w:r>
-            <w:fldChar w:fldCharType="separate"/>
-          </w:r>
-          <w:r>
-            <w:rPr>
-              <w:rStyle w:val="Nmerodepgina"/>
-              <w:rFonts w:ascii="Arial" w:hAnsi="Arial" w:cs="Arial"/>
-              <w:b/>
-              <w:noProof/>
-            </w:rPr>
-            <w:t>16</w:t>
-          </w:r>
-          <w:r>
-            <w:rPr>
-              <w:rStyle w:val="Nmerodepgina"/>
-              <w:rFonts w:ascii="Arial" w:hAnsi="Arial" w:cs="Arial"/>
-              <w:b/>
-              <w:noProof/>
-            </w:rPr>
-            <w:fldChar w:fldCharType="end"/>
-          </w:r>
+          <w:fldSimple w:instr=" NUMPAGES   \* MERGEFORMAT ">
+            <w:r>
+              <w:rPr>
+                <w:rStyle w:val="Nmerodepgina"/>
+                <w:rFonts w:ascii="Arial" w:hAnsi="Arial" w:cs="Arial"/>
+                <w:b/>
+                <w:noProof/>
+              </w:rPr>
+              <w:t>16</w:t>
+            </w:r>
+          </w:fldSimple>
         </w:p>
       </w:tc>
     </w:tr>
@@ -56471,7 +55360,7 @@
 </file>
 
 <file path=customXml/itemProps1.xml><?xml version="1.0" encoding="utf-8"?>
-<ds:datastoreItem xmlns:ds="http://schemas.openxmlformats.org/officeDocument/2006/customXml" ds:itemID="{22F864D1-0DD3-4AE8-9E54-45476903EE58}">
+<ds:datastoreItem xmlns:ds="http://schemas.openxmlformats.org/officeDocument/2006/customXml" ds:itemID="{94173805-1809-4A94-87BF-1C56EBB8C067}">
   <ds:schemaRefs>
     <ds:schemaRef ds:uri="http://schemas.openxmlformats.org/officeDocument/2006/bibliography"/>
   </ds:schemaRefs>

</xml_diff>